<commit_message>
Added time in timetable, modified styling in css, added documents
</commit_message>
<xml_diff>
--- a/dokument/Loggbok projekt arbete.docx
+++ b/dokument/Loggbok projekt arbete.docx
@@ -48,7 +48,21 @@
         <w:rPr>
           <w:lang w:val="sv-SE"/>
         </w:rPr>
-        <w:t>ss i grupper och de blev Abbas, jag, Hamodi och Staffan</w:t>
+        <w:t xml:space="preserve">ss i grupper och de blev Abbas, jag, </w:t>
+      </w:r>
+      <w:proofErr w:type="spellStart"/>
+      <w:r>
+        <w:rPr>
+          <w:lang w:val="sv-SE"/>
+        </w:rPr>
+        <w:t>Hamodi</w:t>
+      </w:r>
+      <w:proofErr w:type="spellEnd"/>
+      <w:r>
+        <w:rPr>
+          <w:lang w:val="sv-SE"/>
+        </w:rPr>
+        <w:t xml:space="preserve"> och Staffan</w:t>
       </w:r>
       <w:r>
         <w:rPr>
@@ -80,14 +94,35 @@
         <w:rPr>
           <w:lang w:val="sv-SE"/>
         </w:rPr>
-        <w:t>Scrum Maser – Hamodi</w:t>
-      </w:r>
-      <w:r>
-        <w:rPr>
-          <w:lang w:val="sv-SE"/>
-        </w:rPr>
-        <w:br/>
-        <w:t xml:space="preserve">Dev Team </w:t>
+        <w:t xml:space="preserve">Scrum Maser – </w:t>
+      </w:r>
+      <w:proofErr w:type="spellStart"/>
+      <w:r>
+        <w:rPr>
+          <w:lang w:val="sv-SE"/>
+        </w:rPr>
+        <w:t>Hamodi</w:t>
+      </w:r>
+      <w:proofErr w:type="spellEnd"/>
+      <w:r>
+        <w:rPr>
+          <w:lang w:val="sv-SE"/>
+        </w:rPr>
+        <w:br/>
+      </w:r>
+      <w:proofErr w:type="spellStart"/>
+      <w:r>
+        <w:rPr>
+          <w:lang w:val="sv-SE"/>
+        </w:rPr>
+        <w:t>Dev</w:t>
+      </w:r>
+      <w:proofErr w:type="spellEnd"/>
+      <w:r>
+        <w:rPr>
+          <w:lang w:val="sv-SE"/>
+        </w:rPr>
+        <w:t xml:space="preserve"> Team </w:t>
       </w:r>
       <w:r>
         <w:rPr>
@@ -256,21 +291,23 @@
           <w:lang w:val="sv-SE"/>
         </w:rPr>
       </w:pPr>
+      <w:proofErr w:type="spellStart"/>
       <w:r>
         <w:rPr>
           <w:b/>
           <w:bCs/>
           <w:lang w:val="sv-SE"/>
         </w:rPr>
-        <w:t>Personas:</w:t>
-      </w:r>
+        <w:t>Personas</w:t>
+      </w:r>
+      <w:proofErr w:type="spellEnd"/>
       <w:r>
         <w:rPr>
           <w:b/>
           <w:bCs/>
           <w:lang w:val="sv-SE"/>
         </w:rPr>
-        <w:t xml:space="preserve"> </w:t>
+        <w:t>:</w:t>
       </w:r>
       <w:r>
         <w:rPr>
@@ -278,7 +315,7 @@
           <w:bCs/>
           <w:lang w:val="sv-SE"/>
         </w:rPr>
-        <w:t>Barn, funktionsnedsättning, 7-13 år</w:t>
+        <w:t xml:space="preserve"> </w:t>
       </w:r>
       <w:r>
         <w:rPr>
@@ -286,6 +323,14 @@
           <w:bCs/>
           <w:lang w:val="sv-SE"/>
         </w:rPr>
+        <w:t>Barn, funktionsnedsättning, 7-13 år</w:t>
+      </w:r>
+      <w:r>
+        <w:rPr>
+          <w:b/>
+          <w:bCs/>
+          <w:lang w:val="sv-SE"/>
+        </w:rPr>
         <w:br/>
       </w:r>
       <w:r>
@@ -310,8 +355,16 @@
         <w:rPr>
           <w:lang w:val="sv-SE"/>
         </w:rPr>
-        <w:t>, 10år, Adhd</w:t>
-      </w:r>
+        <w:t xml:space="preserve">, 10år, </w:t>
+      </w:r>
+      <w:proofErr w:type="spellStart"/>
+      <w:r>
+        <w:rPr>
+          <w:lang w:val="sv-SE"/>
+        </w:rPr>
+        <w:t>Adhd</w:t>
+      </w:r>
+      <w:proofErr w:type="spellEnd"/>
       <w:r>
         <w:rPr>
           <w:lang w:val="sv-SE"/>
@@ -1094,7 +1147,21 @@
         <w:rPr>
           <w:lang w:val="sv-SE"/>
         </w:rPr>
-        <w:t>Backlogg prioriteringen har inget med user story estimaten att göra.</w:t>
+        <w:t xml:space="preserve">Backlogg prioriteringen har inget med </w:t>
+      </w:r>
+      <w:proofErr w:type="spellStart"/>
+      <w:r>
+        <w:rPr>
+          <w:lang w:val="sv-SE"/>
+        </w:rPr>
+        <w:t>user</w:t>
+      </w:r>
+      <w:proofErr w:type="spellEnd"/>
+      <w:r>
+        <w:rPr>
+          <w:lang w:val="sv-SE"/>
+        </w:rPr>
+        <w:t xml:space="preserve"> story estimaten att göra.</w:t>
       </w:r>
     </w:p>
     <w:p>
@@ -1802,11 +1869,19 @@
                 <w:lang w:val="sv-SE"/>
               </w:rPr>
             </w:pPr>
+            <w:proofErr w:type="spellStart"/>
             <w:r>
               <w:rPr>
                 <w:lang w:val="sv-SE"/>
               </w:rPr>
-              <w:t>tabort händelser</w:t>
+              <w:t>tabort</w:t>
+            </w:r>
+            <w:proofErr w:type="spellEnd"/>
+            <w:r>
+              <w:rPr>
+                <w:lang w:val="sv-SE"/>
+              </w:rPr>
+              <w:t xml:space="preserve"> händelser</w:t>
             </w:r>
           </w:p>
         </w:tc>
@@ -1983,8 +2058,16 @@
               <w:rPr>
                 <w:lang w:val="sv-SE"/>
               </w:rPr>
-              <w:t>Färg vid hover</w:t>
+              <w:t xml:space="preserve">Färg vid </w:t>
             </w:r>
+            <w:proofErr w:type="spellStart"/>
+            <w:r>
+              <w:rPr>
+                <w:lang w:val="sv-SE"/>
+              </w:rPr>
+              <w:t>hover</w:t>
+            </w:r>
+            <w:proofErr w:type="spellEnd"/>
           </w:p>
         </w:tc>
       </w:tr>
@@ -2034,11 +2117,19 @@
           <w:lang w:val="sv-SE"/>
         </w:rPr>
       </w:pPr>
-      <w:r>
-        <w:rPr>
-          <w:lang w:val="sv-SE"/>
-        </w:rPr>
-        <w:t>Hamodi – 2</w:t>
+      <w:proofErr w:type="spellStart"/>
+      <w:r>
+        <w:rPr>
+          <w:lang w:val="sv-SE"/>
+        </w:rPr>
+        <w:t>Hamodi</w:t>
+      </w:r>
+      <w:proofErr w:type="spellEnd"/>
+      <w:r>
+        <w:rPr>
+          <w:lang w:val="sv-SE"/>
+        </w:rPr>
+        <w:t xml:space="preserve"> – 2</w:t>
       </w:r>
       <w:r>
         <w:rPr>
@@ -2110,11 +2201,19 @@
         </w:rPr>
         <w:t xml:space="preserve"> </w:t>
       </w:r>
-      <w:r>
-        <w:rPr>
-          <w:lang w:val="sv-SE"/>
-        </w:rPr>
-        <w:t>trello board</w:t>
+      <w:proofErr w:type="spellStart"/>
+      <w:r>
+        <w:rPr>
+          <w:lang w:val="sv-SE"/>
+        </w:rPr>
+        <w:t>trello</w:t>
+      </w:r>
+      <w:proofErr w:type="spellEnd"/>
+      <w:r>
+        <w:rPr>
+          <w:lang w:val="sv-SE"/>
+        </w:rPr>
+        <w:t xml:space="preserve"> board</w:t>
       </w:r>
       <w:r>
         <w:rPr>
@@ -2133,53 +2232,105 @@
           <w:lang w:val="sv-SE"/>
         </w:rPr>
         <w:br/>
-        <w:t>Vi ska köra retroperspektiv i trello och visa upp.</w:t>
-      </w:r>
-    </w:p>
-    <w:p>
-      <w:pPr>
-        <w:rPr>
-          <w:lang w:val="sv-SE"/>
-        </w:rPr>
-      </w:pPr>
-    </w:p>
-    <w:p>
-      <w:pPr>
-        <w:rPr>
-          <w:lang w:val="sv-SE"/>
-        </w:rPr>
-      </w:pPr>
-      <w:r>
-        <w:rPr>
-          <w:lang w:val="sv-SE"/>
-        </w:rPr>
-        <w:t>Gemensama riktlinjer:</w:t>
-      </w:r>
-    </w:p>
-    <w:p>
-      <w:pPr>
-        <w:rPr>
-          <w:lang w:val="sv-SE"/>
-        </w:rPr>
-      </w:pPr>
-      <w:r>
-        <w:rPr>
-          <w:lang w:val="sv-SE"/>
-        </w:rPr>
-        <w:t>Branch nam</w:t>
-      </w:r>
-      <w:r>
-        <w:rPr>
-          <w:lang w:val="sv-SE"/>
-        </w:rPr>
-        <w:t xml:space="preserve">e </w:t>
-      </w:r>
-      <w:r>
-        <w:rPr>
-          <w:lang w:val="sv-SE"/>
-        </w:rPr>
-        <w:t>- uppgift eng</w:t>
-      </w:r>
+        <w:t xml:space="preserve">Vi ska köra retroperspektiv i </w:t>
+      </w:r>
+      <w:proofErr w:type="spellStart"/>
+      <w:r>
+        <w:rPr>
+          <w:lang w:val="sv-SE"/>
+        </w:rPr>
+        <w:t>trello</w:t>
+      </w:r>
+      <w:proofErr w:type="spellEnd"/>
+      <w:r>
+        <w:rPr>
+          <w:lang w:val="sv-SE"/>
+        </w:rPr>
+        <w:t xml:space="preserve"> och visa upp.</w:t>
+      </w:r>
+    </w:p>
+    <w:p>
+      <w:pPr>
+        <w:rPr>
+          <w:lang w:val="sv-SE"/>
+        </w:rPr>
+      </w:pPr>
+    </w:p>
+    <w:p>
+      <w:pPr>
+        <w:rPr>
+          <w:lang w:val="sv-SE"/>
+        </w:rPr>
+      </w:pPr>
+      <w:proofErr w:type="spellStart"/>
+      <w:r>
+        <w:rPr>
+          <w:lang w:val="sv-SE"/>
+        </w:rPr>
+        <w:t>Gemensama</w:t>
+      </w:r>
+      <w:proofErr w:type="spellEnd"/>
+      <w:r>
+        <w:rPr>
+          <w:lang w:val="sv-SE"/>
+        </w:rPr>
+        <w:t xml:space="preserve"> riktlinjer:</w:t>
+      </w:r>
+    </w:p>
+    <w:p>
+      <w:pPr>
+        <w:rPr>
+          <w:lang w:val="sv-SE"/>
+        </w:rPr>
+      </w:pPr>
+      <w:proofErr w:type="spellStart"/>
+      <w:r>
+        <w:rPr>
+          <w:lang w:val="sv-SE"/>
+        </w:rPr>
+        <w:t>Branch</w:t>
+      </w:r>
+      <w:proofErr w:type="spellEnd"/>
+      <w:r>
+        <w:rPr>
+          <w:lang w:val="sv-SE"/>
+        </w:rPr>
+        <w:t xml:space="preserve"> </w:t>
+      </w:r>
+      <w:proofErr w:type="spellStart"/>
+      <w:r>
+        <w:rPr>
+          <w:lang w:val="sv-SE"/>
+        </w:rPr>
+        <w:t>nam</w:t>
+      </w:r>
+      <w:r>
+        <w:rPr>
+          <w:lang w:val="sv-SE"/>
+        </w:rPr>
+        <w:t>e</w:t>
+      </w:r>
+      <w:proofErr w:type="spellEnd"/>
+      <w:r>
+        <w:rPr>
+          <w:lang w:val="sv-SE"/>
+        </w:rPr>
+        <w:t xml:space="preserve"> </w:t>
+      </w:r>
+      <w:r>
+        <w:rPr>
+          <w:lang w:val="sv-SE"/>
+        </w:rPr>
+        <w:t xml:space="preserve">- uppgift </w:t>
+      </w:r>
+      <w:proofErr w:type="spellStart"/>
+      <w:r>
+        <w:rPr>
+          <w:lang w:val="sv-SE"/>
+        </w:rPr>
+        <w:t>eng</w:t>
+      </w:r>
+      <w:proofErr w:type="spellEnd"/>
       <w:r>
         <w:rPr>
           <w:lang w:val="sv-SE"/>
@@ -2204,18 +2355,28 @@
         </w:rPr>
         <w:t xml:space="preserve">id </w:t>
       </w:r>
-      <w:r>
-        <w:rPr>
-          <w:lang w:val="sv-SE"/>
-        </w:rPr>
-        <w:t xml:space="preserve">name - </w:t>
-      </w:r>
+      <w:proofErr w:type="spellStart"/>
+      <w:r>
+        <w:rPr>
+          <w:lang w:val="sv-SE"/>
+        </w:rPr>
+        <w:t>name</w:t>
+      </w:r>
+      <w:proofErr w:type="spellEnd"/>
+      <w:r>
+        <w:rPr>
+          <w:lang w:val="sv-SE"/>
+        </w:rPr>
+        <w:t xml:space="preserve"> - </w:t>
+      </w:r>
+      <w:proofErr w:type="spellStart"/>
       <w:r>
         <w:rPr>
           <w:lang w:val="sv-SE"/>
         </w:rPr>
         <w:t>eng</w:t>
       </w:r>
+      <w:proofErr w:type="spellEnd"/>
       <w:r>
         <w:rPr>
           <w:lang w:val="sv-SE"/>
@@ -2301,12 +2462,14 @@
           <w:lang w:val="sv-SE"/>
         </w:rPr>
       </w:pPr>
+      <w:proofErr w:type="spellStart"/>
       <w:r>
         <w:rPr>
           <w:lang w:val="sv-SE"/>
         </w:rPr>
         <w:t>Hamodi</w:t>
       </w:r>
+      <w:proofErr w:type="spellEnd"/>
       <w:r>
         <w:rPr>
           <w:lang w:val="sv-SE"/>
@@ -2347,7 +2510,21 @@
           <w:lang w:val="sv-SE"/>
         </w:rPr>
         <w:br/>
-        <w:t>Göra – sa jobba vidare med pop up rutan när man klickar på dagar.</w:t>
+        <w:t xml:space="preserve">Göra – sa jobba vidare med pop </w:t>
+      </w:r>
+      <w:proofErr w:type="spellStart"/>
+      <w:r>
+        <w:rPr>
+          <w:lang w:val="sv-SE"/>
+        </w:rPr>
+        <w:t>up</w:t>
+      </w:r>
+      <w:proofErr w:type="spellEnd"/>
+      <w:r>
+        <w:rPr>
+          <w:lang w:val="sv-SE"/>
+        </w:rPr>
+        <w:t xml:space="preserve"> rutan när man klickar på dagar.</w:t>
       </w:r>
     </w:p>
     <w:p>
@@ -2461,12 +2638,14 @@
           <w:lang w:val="sv-SE"/>
         </w:rPr>
       </w:pPr>
+      <w:proofErr w:type="spellStart"/>
       <w:r>
         <w:rPr>
           <w:lang w:val="sv-SE"/>
         </w:rPr>
         <w:t>Hamodi</w:t>
       </w:r>
+      <w:proofErr w:type="spellEnd"/>
       <w:r>
         <w:rPr>
           <w:lang w:val="sv-SE"/>
@@ -2523,7 +2702,21 @@
         <w:rPr>
           <w:lang w:val="sv-SE"/>
         </w:rPr>
-        <w:t>lagt till pop up ruta</w:t>
+        <w:t xml:space="preserve">lagt till pop </w:t>
+      </w:r>
+      <w:proofErr w:type="spellStart"/>
+      <w:r>
+        <w:rPr>
+          <w:lang w:val="sv-SE"/>
+        </w:rPr>
+        <w:t>up</w:t>
+      </w:r>
+      <w:proofErr w:type="spellEnd"/>
+      <w:r>
+        <w:rPr>
+          <w:lang w:val="sv-SE"/>
+        </w:rPr>
+        <w:t xml:space="preserve"> ruta</w:t>
       </w:r>
       <w:r>
         <w:rPr>
@@ -2692,7 +2885,31 @@
     </w:p>
     <w:p>
       <w:r>
-        <w:t>● Vad blev klart?</w:t>
+        <w:t xml:space="preserve">● </w:t>
+      </w:r>
+      <w:proofErr w:type="spellStart"/>
+      <w:r>
+        <w:t>Vad</w:t>
+      </w:r>
+      <w:proofErr w:type="spellEnd"/>
+      <w:r>
+        <w:t xml:space="preserve"> </w:t>
+      </w:r>
+      <w:proofErr w:type="spellStart"/>
+      <w:r>
+        <w:t>blev</w:t>
+      </w:r>
+      <w:proofErr w:type="spellEnd"/>
+      <w:r>
+        <w:t xml:space="preserve"> </w:t>
+      </w:r>
+      <w:proofErr w:type="spellStart"/>
+      <w:r>
+        <w:t>klart</w:t>
+      </w:r>
+      <w:proofErr w:type="spellEnd"/>
+      <w:r>
+        <w:t>?</w:t>
       </w:r>
       <w:r>
         <w:br/>
@@ -2719,12 +2936,56 @@
         <w:rPr>
           <w:lang w:val="sv-SE"/>
         </w:rPr>
-        <w:t>utan, år, månader, veckodagar, datum, bläddra, färg aktuell dag, färg vid hover, kunna klicka på en dag (popup)</w:t>
-      </w:r>
-    </w:p>
-    <w:p>
-      <w:r>
-        <w:t>● Hur fungerar det?</w:t>
+        <w:t xml:space="preserve">utan, år, månader, veckodagar, datum, bläddra, färg aktuell dag, färg vid </w:t>
+      </w:r>
+      <w:proofErr w:type="spellStart"/>
+      <w:r>
+        <w:rPr>
+          <w:lang w:val="sv-SE"/>
+        </w:rPr>
+        <w:t>hover</w:t>
+      </w:r>
+      <w:proofErr w:type="spellEnd"/>
+      <w:r>
+        <w:rPr>
+          <w:lang w:val="sv-SE"/>
+        </w:rPr>
+        <w:t>, kunna klicka på en dag (</w:t>
+      </w:r>
+      <w:proofErr w:type="spellStart"/>
+      <w:r>
+        <w:rPr>
+          <w:lang w:val="sv-SE"/>
+        </w:rPr>
+        <w:t>popup</w:t>
+      </w:r>
+      <w:proofErr w:type="spellEnd"/>
+      <w:r>
+        <w:rPr>
+          <w:lang w:val="sv-SE"/>
+        </w:rPr>
+        <w:t>)</w:t>
+      </w:r>
+    </w:p>
+    <w:p>
+      <w:r>
+        <w:t xml:space="preserve">● </w:t>
+      </w:r>
+      <w:proofErr w:type="spellStart"/>
+      <w:r>
+        <w:t>Hur</w:t>
+      </w:r>
+      <w:proofErr w:type="spellEnd"/>
+      <w:r>
+        <w:t xml:space="preserve"> </w:t>
+      </w:r>
+      <w:proofErr w:type="spellStart"/>
+      <w:r>
+        <w:t>fungerar</w:t>
+      </w:r>
+      <w:proofErr w:type="spellEnd"/>
+      <w:r>
+        <w:t xml:space="preserve"> det?</w:t>
       </w:r>
       <w:r>
         <w:br/>
@@ -2749,7 +3010,31 @@
         </w:rPr>
       </w:pPr>
       <w:r>
-        <w:t>● Vad har vi lärt oss?</w:t>
+        <w:t xml:space="preserve">● </w:t>
+      </w:r>
+      <w:proofErr w:type="spellStart"/>
+      <w:r>
+        <w:t>Vad</w:t>
+      </w:r>
+      <w:proofErr w:type="spellEnd"/>
+      <w:r>
+        <w:t xml:space="preserve"> har vi </w:t>
+      </w:r>
+      <w:proofErr w:type="spellStart"/>
+      <w:r>
+        <w:t>lärt</w:t>
+      </w:r>
+      <w:proofErr w:type="spellEnd"/>
+      <w:r>
+        <w:t xml:space="preserve"> </w:t>
+      </w:r>
+      <w:proofErr w:type="spellStart"/>
+      <w:r>
+        <w:t>oss</w:t>
+      </w:r>
+      <w:proofErr w:type="spellEnd"/>
+      <w:r>
+        <w:t>?</w:t>
       </w:r>
       <w:r>
         <w:br/>
@@ -2764,20 +3049,122 @@
         <w:rPr>
           <w:lang w:val="sv-SE"/>
         </w:rPr>
-        <w:t>ss agilt arbetsätt, gitbash, sammarbeta och vänder oss till gruppen vid funderingar/frågor, Fin feedback från gruppen.</w:t>
-      </w:r>
-    </w:p>
-    <w:p>
-      <w:r>
-        <w:rPr>
-          <w:lang w:val="sv-SE"/>
-        </w:rPr>
-        <w:t>Att vi måste bli bättre på att använda trello för att flytta ”in progress” till ”testing”</w:t>
-      </w:r>
-    </w:p>
-    <w:p>
-      <w:r>
-        <w:t>● Är det användbart för kunden?</w:t>
+        <w:t xml:space="preserve">ss agilt </w:t>
+      </w:r>
+      <w:proofErr w:type="spellStart"/>
+      <w:r>
+        <w:rPr>
+          <w:lang w:val="sv-SE"/>
+        </w:rPr>
+        <w:t>arbetsätt</w:t>
+      </w:r>
+      <w:proofErr w:type="spellEnd"/>
+      <w:r>
+        <w:rPr>
+          <w:lang w:val="sv-SE"/>
+        </w:rPr>
+        <w:t xml:space="preserve">, </w:t>
+      </w:r>
+      <w:proofErr w:type="spellStart"/>
+      <w:r>
+        <w:rPr>
+          <w:lang w:val="sv-SE"/>
+        </w:rPr>
+        <w:t>gitbash</w:t>
+      </w:r>
+      <w:proofErr w:type="spellEnd"/>
+      <w:r>
+        <w:rPr>
+          <w:lang w:val="sv-SE"/>
+        </w:rPr>
+        <w:t xml:space="preserve">, </w:t>
+      </w:r>
+      <w:proofErr w:type="spellStart"/>
+      <w:r>
+        <w:rPr>
+          <w:lang w:val="sv-SE"/>
+        </w:rPr>
+        <w:t>sammarbeta</w:t>
+      </w:r>
+      <w:proofErr w:type="spellEnd"/>
+      <w:r>
+        <w:rPr>
+          <w:lang w:val="sv-SE"/>
+        </w:rPr>
+        <w:t xml:space="preserve"> och vänder oss till gruppen vid funderingar/frågor, Fin feedback från gruppen.</w:t>
+      </w:r>
+    </w:p>
+    <w:p>
+      <w:r>
+        <w:rPr>
+          <w:lang w:val="sv-SE"/>
+        </w:rPr>
+        <w:t xml:space="preserve">Att vi måste bli bättre på att använda </w:t>
+      </w:r>
+      <w:proofErr w:type="spellStart"/>
+      <w:r>
+        <w:rPr>
+          <w:lang w:val="sv-SE"/>
+        </w:rPr>
+        <w:t>trello</w:t>
+      </w:r>
+      <w:proofErr w:type="spellEnd"/>
+      <w:r>
+        <w:rPr>
+          <w:lang w:val="sv-SE"/>
+        </w:rPr>
+        <w:t xml:space="preserve"> för att flytta ”in progress” till ”</w:t>
+      </w:r>
+      <w:proofErr w:type="spellStart"/>
+      <w:r>
+        <w:rPr>
+          <w:lang w:val="sv-SE"/>
+        </w:rPr>
+        <w:t>testing</w:t>
+      </w:r>
+      <w:proofErr w:type="spellEnd"/>
+      <w:r>
+        <w:rPr>
+          <w:lang w:val="sv-SE"/>
+        </w:rPr>
+        <w:t>”</w:t>
+      </w:r>
+    </w:p>
+    <w:p>
+      <w:r>
+        <w:t xml:space="preserve">● </w:t>
+      </w:r>
+      <w:proofErr w:type="spellStart"/>
+      <w:r>
+        <w:t>Är</w:t>
+      </w:r>
+      <w:proofErr w:type="spellEnd"/>
+      <w:r>
+        <w:t xml:space="preserve"> det </w:t>
+      </w:r>
+      <w:proofErr w:type="spellStart"/>
+      <w:r>
+        <w:t>användbart</w:t>
+      </w:r>
+      <w:proofErr w:type="spellEnd"/>
+      <w:r>
+        <w:t xml:space="preserve"> </w:t>
+      </w:r>
+      <w:proofErr w:type="spellStart"/>
+      <w:r>
+        <w:t>för</w:t>
+      </w:r>
+      <w:proofErr w:type="spellEnd"/>
+      <w:r>
+        <w:t xml:space="preserve"> </w:t>
+      </w:r>
+      <w:proofErr w:type="spellStart"/>
+      <w:r>
+        <w:t>kunden</w:t>
+      </w:r>
+      <w:proofErr w:type="spellEnd"/>
+      <w:r>
+        <w:t>?</w:t>
       </w:r>
       <w:r>
         <w:br/>
@@ -2797,7 +3184,39 @@
     </w:p>
     <w:p>
       <w:r>
-        <w:t>● Vad blev inte klart?</w:t>
+        <w:t xml:space="preserve">● </w:t>
+      </w:r>
+      <w:proofErr w:type="spellStart"/>
+      <w:r>
+        <w:t>Vad</w:t>
+      </w:r>
+      <w:proofErr w:type="spellEnd"/>
+      <w:r>
+        <w:t xml:space="preserve"> </w:t>
+      </w:r>
+      <w:proofErr w:type="spellStart"/>
+      <w:r>
+        <w:t>blev</w:t>
+      </w:r>
+      <w:proofErr w:type="spellEnd"/>
+      <w:r>
+        <w:t xml:space="preserve"> </w:t>
+      </w:r>
+      <w:proofErr w:type="spellStart"/>
+      <w:r>
+        <w:t>inte</w:t>
+      </w:r>
+      <w:proofErr w:type="spellEnd"/>
+      <w:r>
+        <w:t xml:space="preserve"> </w:t>
+      </w:r>
+      <w:proofErr w:type="spellStart"/>
+      <w:r>
+        <w:t>klart</w:t>
+      </w:r>
+      <w:proofErr w:type="spellEnd"/>
+      <w:r>
+        <w:t>?</w:t>
       </w:r>
       <w:r>
         <w:br/>
@@ -2818,7 +3237,23 @@
     <w:p>
       <w:r>
         <w:lastRenderedPageBreak/>
-        <w:t>● Vägen framåt?</w:t>
+        <w:t xml:space="preserve">● </w:t>
+      </w:r>
+      <w:proofErr w:type="spellStart"/>
+      <w:r>
+        <w:t>Vägen</w:t>
+      </w:r>
+      <w:proofErr w:type="spellEnd"/>
+      <w:r>
+        <w:t xml:space="preserve"> </w:t>
+      </w:r>
+      <w:proofErr w:type="spellStart"/>
+      <w:r>
+        <w:t>framåt</w:t>
+      </w:r>
+      <w:proofErr w:type="spellEnd"/>
+      <w:r>
+        <w:t>?</w:t>
       </w:r>
       <w:r>
         <w:br/>
@@ -2837,7 +3272,15 @@
         </w:rPr>
       </w:pPr>
       <w:r>
-        <w:t>● Frågor?</w:t>
+        <w:t xml:space="preserve">● </w:t>
+      </w:r>
+      <w:proofErr w:type="spellStart"/>
+      <w:r>
+        <w:t>Frågor</w:t>
+      </w:r>
+      <w:proofErr w:type="spellEnd"/>
+      <w:r>
+        <w:t>?</w:t>
       </w:r>
       <w:r>
         <w:cr/>
@@ -2846,7 +3289,35 @@
         <w:rPr>
           <w:lang w:val="sv-SE"/>
         </w:rPr>
-        <w:t>Vad innebär “tidboxa demot”?</w:t>
+        <w:t>Vad innebär “</w:t>
+      </w:r>
+      <w:proofErr w:type="spellStart"/>
+      <w:r>
+        <w:rPr>
+          <w:lang w:val="sv-SE"/>
+        </w:rPr>
+        <w:t>tidboxa</w:t>
+      </w:r>
+      <w:proofErr w:type="spellEnd"/>
+      <w:r>
+        <w:rPr>
+          <w:lang w:val="sv-SE"/>
+        </w:rPr>
+        <w:t xml:space="preserve"> </w:t>
+      </w:r>
+      <w:proofErr w:type="spellStart"/>
+      <w:r>
+        <w:rPr>
+          <w:lang w:val="sv-SE"/>
+        </w:rPr>
+        <w:t>demot</w:t>
+      </w:r>
+      <w:proofErr w:type="spellEnd"/>
+      <w:r>
+        <w:rPr>
+          <w:lang w:val="sv-SE"/>
+        </w:rPr>
+        <w:t>”?</w:t>
       </w:r>
     </w:p>
     <w:p>
@@ -2859,9 +3330,11 @@
         </w:rPr>
         <w:t xml:space="preserve">11.30 – </w:t>
       </w:r>
+      <w:proofErr w:type="spellStart"/>
       <w:r>
         <w:t>Retrospektiv</w:t>
       </w:r>
+      <w:proofErr w:type="spellEnd"/>
     </w:p>
     <w:p>
       <w:pPr>
@@ -2885,7 +3358,21 @@
         <w:rPr>
           <w:lang w:val="sv-SE"/>
         </w:rPr>
-        <w:t>Gick lite förfort in och delade upp</w:t>
+        <w:t xml:space="preserve">Gick lite </w:t>
+      </w:r>
+      <w:proofErr w:type="spellStart"/>
+      <w:r>
+        <w:rPr>
+          <w:lang w:val="sv-SE"/>
+        </w:rPr>
+        <w:t>förfort</w:t>
+      </w:r>
+      <w:proofErr w:type="spellEnd"/>
+      <w:r>
+        <w:rPr>
+          <w:lang w:val="sv-SE"/>
+        </w:rPr>
+        <w:t xml:space="preserve"> in och delade upp</w:t>
       </w:r>
       <w:r>
         <w:rPr>
@@ -2905,17 +3392,67 @@
         </w:rPr>
         <w:t xml:space="preserve">, bland annat </w:t>
       </w:r>
-      <w:r>
-        <w:rPr>
-          <w:lang w:val="sv-SE"/>
-        </w:rPr>
-        <w:t>trello, testing, inbörden av sprint</w:t>
-      </w:r>
-      <w:r>
-        <w:rPr>
-          <w:lang w:val="sv-SE"/>
-        </w:rPr>
-        <w:t>, dod till en början också</w:t>
+      <w:proofErr w:type="spellStart"/>
+      <w:r>
+        <w:rPr>
+          <w:lang w:val="sv-SE"/>
+        </w:rPr>
+        <w:t>trello</w:t>
+      </w:r>
+      <w:proofErr w:type="spellEnd"/>
+      <w:r>
+        <w:rPr>
+          <w:lang w:val="sv-SE"/>
+        </w:rPr>
+        <w:t xml:space="preserve">, </w:t>
+      </w:r>
+      <w:proofErr w:type="spellStart"/>
+      <w:r>
+        <w:rPr>
+          <w:lang w:val="sv-SE"/>
+        </w:rPr>
+        <w:t>testing</w:t>
+      </w:r>
+      <w:proofErr w:type="spellEnd"/>
+      <w:r>
+        <w:rPr>
+          <w:lang w:val="sv-SE"/>
+        </w:rPr>
+        <w:t xml:space="preserve">, </w:t>
+      </w:r>
+      <w:proofErr w:type="spellStart"/>
+      <w:r>
+        <w:rPr>
+          <w:lang w:val="sv-SE"/>
+        </w:rPr>
+        <w:t>inbörden</w:t>
+      </w:r>
+      <w:proofErr w:type="spellEnd"/>
+      <w:r>
+        <w:rPr>
+          <w:lang w:val="sv-SE"/>
+        </w:rPr>
+        <w:t xml:space="preserve"> av sprint</w:t>
+      </w:r>
+      <w:r>
+        <w:rPr>
+          <w:lang w:val="sv-SE"/>
+        </w:rPr>
+        <w:t xml:space="preserve">, </w:t>
+      </w:r>
+      <w:proofErr w:type="spellStart"/>
+      <w:r>
+        <w:rPr>
+          <w:lang w:val="sv-SE"/>
+        </w:rPr>
+        <w:t>dod</w:t>
+      </w:r>
+      <w:proofErr w:type="spellEnd"/>
+      <w:r>
+        <w:rPr>
+          <w:lang w:val="sv-SE"/>
+        </w:rPr>
+        <w:t xml:space="preserve"> till en början också</w:t>
       </w:r>
       <w:r>
         <w:rPr>
@@ -3047,7 +3584,35 @@
         <w:rPr>
           <w:lang w:val="sv-SE"/>
         </w:rPr>
-        <w:t>Bli mer lyhörda och öva öva öva!</w:t>
+        <w:t xml:space="preserve">Bli mer lyhörda och öva </w:t>
+      </w:r>
+      <w:proofErr w:type="spellStart"/>
+      <w:r>
+        <w:rPr>
+          <w:lang w:val="sv-SE"/>
+        </w:rPr>
+        <w:t>öva</w:t>
+      </w:r>
+      <w:proofErr w:type="spellEnd"/>
+      <w:r>
+        <w:rPr>
+          <w:lang w:val="sv-SE"/>
+        </w:rPr>
+        <w:t xml:space="preserve"> </w:t>
+      </w:r>
+      <w:proofErr w:type="spellStart"/>
+      <w:r>
+        <w:rPr>
+          <w:lang w:val="sv-SE"/>
+        </w:rPr>
+        <w:t>öva</w:t>
+      </w:r>
+      <w:proofErr w:type="spellEnd"/>
+      <w:r>
+        <w:rPr>
+          <w:lang w:val="sv-SE"/>
+        </w:rPr>
+        <w:t>!</w:t>
       </w:r>
     </w:p>
     <w:p>
@@ -3067,7 +3632,21 @@
           <w:lang w:val="sv-SE"/>
         </w:rPr>
         <w:br/>
-        <w:t>Strukturerar upp vårt nästkommande sprint under nästa sprintplanneringsmöte bättre (mer i detalj), Använda tiden bättre.</w:t>
+        <w:t xml:space="preserve">Strukturerar upp vårt nästkommande sprint under nästa </w:t>
+      </w:r>
+      <w:proofErr w:type="spellStart"/>
+      <w:r>
+        <w:rPr>
+          <w:lang w:val="sv-SE"/>
+        </w:rPr>
+        <w:t>sprintplanneringsmöte</w:t>
+      </w:r>
+      <w:proofErr w:type="spellEnd"/>
+      <w:r>
+        <w:rPr>
+          <w:lang w:val="sv-SE"/>
+        </w:rPr>
+        <w:t xml:space="preserve"> bättre (mer i detalj), Använda tiden bättre.</w:t>
       </w:r>
     </w:p>
     <w:p>
@@ -3171,7 +3750,21 @@
         <w:rPr>
           <w:lang w:val="sv-SE"/>
         </w:rPr>
-        <w:t>● Vilka stories ska vi jobba på</w:t>
+        <w:t xml:space="preserve">● Vilka </w:t>
+      </w:r>
+      <w:proofErr w:type="spellStart"/>
+      <w:r>
+        <w:rPr>
+          <w:lang w:val="sv-SE"/>
+        </w:rPr>
+        <w:t>stories</w:t>
+      </w:r>
+      <w:proofErr w:type="spellEnd"/>
+      <w:r>
+        <w:rPr>
+          <w:lang w:val="sv-SE"/>
+        </w:rPr>
+        <w:t xml:space="preserve"> ska vi jobba på</w:t>
       </w:r>
     </w:p>
     <w:p>
@@ -3203,20 +3796,48 @@
         <w:rPr>
           <w:lang w:val="sv-SE"/>
         </w:rPr>
-        <w:t>● Vad är sprintmålet?</w:t>
-      </w:r>
-    </w:p>
-    <w:p>
-      <w:pPr>
-        <w:rPr>
-          <w:lang w:val="sv-SE"/>
-        </w:rPr>
-      </w:pPr>
-      <w:r>
-        <w:rPr>
-          <w:lang w:val="sv-SE"/>
-        </w:rPr>
-        <w:t>Skapa funktion vart användare kan lägga till händelse samt tabort. Få färg på aktiva dagar.</w:t>
+        <w:t xml:space="preserve">● Vad är </w:t>
+      </w:r>
+      <w:proofErr w:type="spellStart"/>
+      <w:r>
+        <w:rPr>
+          <w:lang w:val="sv-SE"/>
+        </w:rPr>
+        <w:t>sprintmålet</w:t>
+      </w:r>
+      <w:proofErr w:type="spellEnd"/>
+      <w:r>
+        <w:rPr>
+          <w:lang w:val="sv-SE"/>
+        </w:rPr>
+        <w:t>?</w:t>
+      </w:r>
+    </w:p>
+    <w:p>
+      <w:pPr>
+        <w:rPr>
+          <w:lang w:val="sv-SE"/>
+        </w:rPr>
+      </w:pPr>
+      <w:r>
+        <w:rPr>
+          <w:lang w:val="sv-SE"/>
+        </w:rPr>
+        <w:t xml:space="preserve">Skapa funktion vart användare kan lägga till händelse samt </w:t>
+      </w:r>
+      <w:proofErr w:type="spellStart"/>
+      <w:r>
+        <w:rPr>
+          <w:lang w:val="sv-SE"/>
+        </w:rPr>
+        <w:t>tabort</w:t>
+      </w:r>
+      <w:proofErr w:type="spellEnd"/>
+      <w:r>
+        <w:rPr>
+          <w:lang w:val="sv-SE"/>
+        </w:rPr>
+        <w:t>. Få färg på aktiva dagar.</w:t>
       </w:r>
     </w:p>
     <w:p>
@@ -3298,8 +3919,30 @@
         <w:rPr>
           <w:lang w:val="sv-SE"/>
         </w:rPr>
-        <w:t>Ja de kommer i önskad ordning utefer vår backlog</w:t>
-      </w:r>
+        <w:t xml:space="preserve">Ja de kommer i önskad ordning </w:t>
+      </w:r>
+      <w:proofErr w:type="spellStart"/>
+      <w:r>
+        <w:rPr>
+          <w:lang w:val="sv-SE"/>
+        </w:rPr>
+        <w:t>utefer</w:t>
+      </w:r>
+      <w:proofErr w:type="spellEnd"/>
+      <w:r>
+        <w:rPr>
+          <w:lang w:val="sv-SE"/>
+        </w:rPr>
+        <w:t xml:space="preserve"> vår </w:t>
+      </w:r>
+      <w:proofErr w:type="spellStart"/>
+      <w:r>
+        <w:rPr>
+          <w:lang w:val="sv-SE"/>
+        </w:rPr>
+        <w:t>backlog</w:t>
+      </w:r>
+      <w:proofErr w:type="spellEnd"/>
     </w:p>
     <w:p>
       <w:pPr>
@@ -3338,7 +3981,21 @@
           <w:lang w:val="sv-SE"/>
         </w:rPr>
         <w:lastRenderedPageBreak/>
-        <w:t>varje story? (DoD)</w:t>
+        <w:t>varje story? (</w:t>
+      </w:r>
+      <w:proofErr w:type="spellStart"/>
+      <w:r>
+        <w:rPr>
+          <w:lang w:val="sv-SE"/>
+        </w:rPr>
+        <w:t>DoD</w:t>
+      </w:r>
+      <w:proofErr w:type="spellEnd"/>
+      <w:r>
+        <w:rPr>
+          <w:lang w:val="sv-SE"/>
+        </w:rPr>
+        <w:t>)</w:t>
       </w:r>
     </w:p>
     <w:p>
@@ -3360,11 +4017,19 @@
           <w:lang w:val="sv-SE"/>
         </w:rPr>
       </w:pPr>
-      <w:r>
-        <w:rPr>
-          <w:lang w:val="sv-SE"/>
-        </w:rPr>
-        <w:t>sprintmålet?</w:t>
+      <w:proofErr w:type="spellStart"/>
+      <w:r>
+        <w:rPr>
+          <w:lang w:val="sv-SE"/>
+        </w:rPr>
+        <w:t>sprintmålet</w:t>
+      </w:r>
+      <w:proofErr w:type="spellEnd"/>
+      <w:r>
+        <w:rPr>
+          <w:lang w:val="sv-SE"/>
+        </w:rPr>
+        <w:t>?</w:t>
       </w:r>
       <w:r>
         <w:rPr>
@@ -3373,387 +4038,2908 @@
         <w:cr/>
       </w:r>
     </w:p>
-    <w:tbl>
-      <w:tblPr>
-        <w:tblStyle w:val="Rutntstabell1ljusdekorfrg1"/>
-        <w:tblW w:w="0" w:type="auto"/>
-        <w:tblLook w:val="04A0" w:firstRow="1" w:lastRow="0" w:firstColumn="1" w:lastColumn="0" w:noHBand="0" w:noVBand="1"/>
-      </w:tblPr>
-      <w:tblGrid>
-        <w:gridCol w:w="1271"/>
-        <w:gridCol w:w="1138"/>
-        <w:gridCol w:w="7200"/>
-      </w:tblGrid>
-      <w:tr>
-        <w:trPr>
-          <w:cnfStyle w:val="100000000000" w:firstRow="1" w:lastRow="0" w:firstColumn="0" w:lastColumn="0" w:oddVBand="0" w:evenVBand="0" w:oddHBand="0" w:evenHBand="0" w:firstRowFirstColumn="0" w:firstRowLastColumn="0" w:lastRowFirstColumn="0" w:lastRowLastColumn="0"/>
-        </w:trPr>
-        <w:tc>
-          <w:tcPr>
-            <w:cnfStyle w:val="001000000000" w:firstRow="0" w:lastRow="0" w:firstColumn="1" w:lastColumn="0" w:oddVBand="0" w:evenVBand="0" w:oddHBand="0" w:evenHBand="0" w:firstRowFirstColumn="0" w:firstRowLastColumn="0" w:lastRowFirstColumn="0" w:lastRowLastColumn="0"/>
-            <w:tcW w:w="1271" w:type="dxa"/>
-          </w:tcPr>
-          <w:p>
-            <w:pPr>
-              <w:rPr>
-                <w:lang w:val="sv-SE"/>
-              </w:rPr>
-            </w:pPr>
-            <w:r>
-              <w:rPr>
-                <w:lang w:val="sv-SE"/>
-              </w:rPr>
-              <w:t>7</w:t>
-            </w:r>
-          </w:p>
-        </w:tc>
-        <w:tc>
-          <w:tcPr>
-            <w:tcW w:w="1138" w:type="dxa"/>
-          </w:tcPr>
-          <w:p>
-            <w:pPr>
-              <w:cnfStyle w:val="100000000000" w:firstRow="1" w:lastRow="0" w:firstColumn="0" w:lastColumn="0" w:oddVBand="0" w:evenVBand="0" w:oddHBand="0" w:evenHBand="0" w:firstRowFirstColumn="0" w:firstRowLastColumn="0" w:lastRowFirstColumn="0" w:lastRowLastColumn="0"/>
-              <w:rPr>
-                <w:lang w:val="sv-SE"/>
-              </w:rPr>
-            </w:pPr>
-            <w:r>
-              <w:rPr>
-                <w:lang w:val="sv-SE"/>
-              </w:rPr>
-              <w:t>70</w:t>
-            </w:r>
-          </w:p>
-        </w:tc>
-        <w:tc>
-          <w:tcPr>
-            <w:tcW w:w="7200" w:type="dxa"/>
-          </w:tcPr>
-          <w:p>
-            <w:pPr>
-              <w:cnfStyle w:val="100000000000" w:firstRow="1" w:lastRow="0" w:firstColumn="0" w:lastColumn="0" w:oddVBand="0" w:evenVBand="0" w:oddHBand="0" w:evenHBand="0" w:firstRowFirstColumn="0" w:firstRowLastColumn="0" w:lastRowFirstColumn="0" w:lastRowLastColumn="0"/>
-              <w:rPr>
-                <w:lang w:val="sv-SE"/>
-              </w:rPr>
-            </w:pPr>
-            <w:r>
-              <w:rPr>
-                <w:lang w:val="sv-SE"/>
-              </w:rPr>
-              <w:t>Klickar på en dag – vissa hela dagen</w:t>
-            </w:r>
-          </w:p>
-        </w:tc>
-      </w:tr>
-      <w:tr>
-        <w:tc>
-          <w:tcPr>
-            <w:cnfStyle w:val="001000000000" w:firstRow="0" w:lastRow="0" w:firstColumn="1" w:lastColumn="0" w:oddVBand="0" w:evenVBand="0" w:oddHBand="0" w:evenHBand="0" w:firstRowFirstColumn="0" w:firstRowLastColumn="0" w:lastRowFirstColumn="0" w:lastRowLastColumn="0"/>
-            <w:tcW w:w="1271" w:type="dxa"/>
-          </w:tcPr>
-          <w:p>
-            <w:pPr>
-              <w:rPr>
-                <w:lang w:val="sv-SE"/>
-              </w:rPr>
-            </w:pPr>
-            <w:r>
-              <w:rPr>
-                <w:lang w:val="sv-SE"/>
-              </w:rPr>
-              <w:t>8</w:t>
-            </w:r>
-          </w:p>
-        </w:tc>
-        <w:tc>
-          <w:tcPr>
-            <w:tcW w:w="1138" w:type="dxa"/>
-          </w:tcPr>
-          <w:p>
-            <w:pPr>
-              <w:cnfStyle w:val="000000000000" w:firstRow="0" w:lastRow="0" w:firstColumn="0" w:lastColumn="0" w:oddVBand="0" w:evenVBand="0" w:oddHBand="0" w:evenHBand="0" w:firstRowFirstColumn="0" w:firstRowLastColumn="0" w:lastRowFirstColumn="0" w:lastRowLastColumn="0"/>
-              <w:rPr>
-                <w:lang w:val="sv-SE"/>
-              </w:rPr>
-            </w:pPr>
-            <w:r>
-              <w:rPr>
-                <w:lang w:val="sv-SE"/>
-              </w:rPr>
-              <w:t>100</w:t>
-            </w:r>
-          </w:p>
-        </w:tc>
-        <w:tc>
-          <w:tcPr>
-            <w:tcW w:w="7200" w:type="dxa"/>
-          </w:tcPr>
-          <w:p>
-            <w:pPr>
-              <w:cnfStyle w:val="000000000000" w:firstRow="0" w:lastRow="0" w:firstColumn="0" w:lastColumn="0" w:oddVBand="0" w:evenVBand="0" w:oddHBand="0" w:evenHBand="0" w:firstRowFirstColumn="0" w:firstRowLastColumn="0" w:lastRowFirstColumn="0" w:lastRowLastColumn="0"/>
-              <w:rPr>
-                <w:lang w:val="sv-SE"/>
-              </w:rPr>
-            </w:pPr>
-            <w:r>
-              <w:rPr>
-                <w:lang w:val="sv-SE"/>
-              </w:rPr>
-              <w:t>Lägga till händelser</w:t>
-            </w:r>
-          </w:p>
-        </w:tc>
-      </w:tr>
-      <w:tr>
-        <w:tc>
-          <w:tcPr>
-            <w:cnfStyle w:val="001000000000" w:firstRow="0" w:lastRow="0" w:firstColumn="1" w:lastColumn="0" w:oddVBand="0" w:evenVBand="0" w:oddHBand="0" w:evenHBand="0" w:firstRowFirstColumn="0" w:firstRowLastColumn="0" w:lastRowFirstColumn="0" w:lastRowLastColumn="0"/>
-            <w:tcW w:w="1271" w:type="dxa"/>
-          </w:tcPr>
-          <w:p>
-            <w:pPr>
-              <w:rPr>
-                <w:lang w:val="sv-SE"/>
-              </w:rPr>
-            </w:pPr>
-            <w:r>
-              <w:rPr>
-                <w:lang w:val="sv-SE"/>
-              </w:rPr>
-              <w:t>9</w:t>
-            </w:r>
-          </w:p>
-        </w:tc>
-        <w:tc>
-          <w:tcPr>
-            <w:tcW w:w="1138" w:type="dxa"/>
-          </w:tcPr>
-          <w:p>
-            <w:pPr>
-              <w:cnfStyle w:val="000000000000" w:firstRow="0" w:lastRow="0" w:firstColumn="0" w:lastColumn="0" w:oddVBand="0" w:evenVBand="0" w:oddHBand="0" w:evenHBand="0" w:firstRowFirstColumn="0" w:firstRowLastColumn="0" w:lastRowFirstColumn="0" w:lastRowLastColumn="0"/>
-              <w:rPr>
-                <w:lang w:val="sv-SE"/>
-              </w:rPr>
-            </w:pPr>
-            <w:r>
-              <w:rPr>
-                <w:lang w:val="sv-SE"/>
-              </w:rPr>
-              <w:t>40</w:t>
-            </w:r>
-          </w:p>
-        </w:tc>
-        <w:tc>
-          <w:tcPr>
-            <w:tcW w:w="7200" w:type="dxa"/>
-          </w:tcPr>
-          <w:p>
-            <w:pPr>
-              <w:cnfStyle w:val="000000000000" w:firstRow="0" w:lastRow="0" w:firstColumn="0" w:lastColumn="0" w:oddVBand="0" w:evenVBand="0" w:oddHBand="0" w:evenHBand="0" w:firstRowFirstColumn="0" w:firstRowLastColumn="0" w:lastRowFirstColumn="0" w:lastRowLastColumn="0"/>
-              <w:rPr>
-                <w:lang w:val="sv-SE"/>
-              </w:rPr>
-            </w:pPr>
-            <w:r>
-              <w:rPr>
-                <w:lang w:val="sv-SE"/>
-              </w:rPr>
-              <w:t>tabort händelser</w:t>
-            </w:r>
-          </w:p>
-        </w:tc>
-      </w:tr>
-      <w:tr>
-        <w:tc>
-          <w:tcPr>
-            <w:cnfStyle w:val="001000000000" w:firstRow="0" w:lastRow="0" w:firstColumn="1" w:lastColumn="0" w:oddVBand="0" w:evenVBand="0" w:oddHBand="0" w:evenHBand="0" w:firstRowFirstColumn="0" w:firstRowLastColumn="0" w:lastRowFirstColumn="0" w:lastRowLastColumn="0"/>
-            <w:tcW w:w="1271" w:type="dxa"/>
-          </w:tcPr>
-          <w:p>
-            <w:pPr>
-              <w:rPr>
-                <w:lang w:val="sv-SE"/>
-              </w:rPr>
-            </w:pPr>
-            <w:r>
-              <w:rPr>
-                <w:lang w:val="sv-SE"/>
-              </w:rPr>
-              <w:t>10</w:t>
-            </w:r>
-          </w:p>
-        </w:tc>
-        <w:tc>
-          <w:tcPr>
-            <w:tcW w:w="1138" w:type="dxa"/>
-          </w:tcPr>
-          <w:p>
-            <w:pPr>
-              <w:cnfStyle w:val="000000000000" w:firstRow="0" w:lastRow="0" w:firstColumn="0" w:lastColumn="0" w:oddVBand="0" w:evenVBand="0" w:oddHBand="0" w:evenHBand="0" w:firstRowFirstColumn="0" w:firstRowLastColumn="0" w:lastRowFirstColumn="0" w:lastRowLastColumn="0"/>
-              <w:rPr>
-                <w:lang w:val="sv-SE"/>
-              </w:rPr>
-            </w:pPr>
-            <w:r>
-              <w:rPr>
-                <w:lang w:val="sv-SE"/>
-              </w:rPr>
-              <w:t>70</w:t>
-            </w:r>
-          </w:p>
-        </w:tc>
-        <w:tc>
-          <w:tcPr>
-            <w:tcW w:w="7200" w:type="dxa"/>
-          </w:tcPr>
-          <w:p>
-            <w:pPr>
-              <w:cnfStyle w:val="000000000000" w:firstRow="0" w:lastRow="0" w:firstColumn="0" w:lastColumn="0" w:oddVBand="0" w:evenVBand="0" w:oddHBand="0" w:evenHBand="0" w:firstRowFirstColumn="0" w:firstRowLastColumn="0" w:lastRowFirstColumn="0" w:lastRowLastColumn="0"/>
-              <w:rPr>
-                <w:lang w:val="sv-SE"/>
-              </w:rPr>
-            </w:pPr>
-            <w:r>
-              <w:rPr>
-                <w:lang w:val="sv-SE"/>
-              </w:rPr>
-              <w:t>Välja färger -</w:t>
-            </w:r>
-          </w:p>
-        </w:tc>
-      </w:tr>
-      <w:tr>
-        <w:tc>
-          <w:tcPr>
-            <w:cnfStyle w:val="001000000000" w:firstRow="0" w:lastRow="0" w:firstColumn="1" w:lastColumn="0" w:oddVBand="0" w:evenVBand="0" w:oddHBand="0" w:evenHBand="0" w:firstRowFirstColumn="0" w:firstRowLastColumn="0" w:lastRowFirstColumn="0" w:lastRowLastColumn="0"/>
-            <w:tcW w:w="1271" w:type="dxa"/>
-          </w:tcPr>
-          <w:p>
-            <w:pPr>
-              <w:rPr>
-                <w:lang w:val="sv-SE"/>
-              </w:rPr>
-            </w:pPr>
-            <w:r>
-              <w:rPr>
-                <w:lang w:val="sv-SE"/>
-              </w:rPr>
-              <w:t>11</w:t>
-            </w:r>
-          </w:p>
-        </w:tc>
-        <w:tc>
-          <w:tcPr>
-            <w:tcW w:w="1138" w:type="dxa"/>
-          </w:tcPr>
-          <w:p>
-            <w:pPr>
-              <w:cnfStyle w:val="000000000000" w:firstRow="0" w:lastRow="0" w:firstColumn="0" w:lastColumn="0" w:oddVBand="0" w:evenVBand="0" w:oddHBand="0" w:evenHBand="0" w:firstRowFirstColumn="0" w:firstRowLastColumn="0" w:lastRowFirstColumn="0" w:lastRowLastColumn="0"/>
-              <w:rPr>
-                <w:lang w:val="sv-SE"/>
-              </w:rPr>
-            </w:pPr>
-            <w:r>
-              <w:rPr>
-                <w:lang w:val="sv-SE"/>
-              </w:rPr>
-              <w:t>90</w:t>
-            </w:r>
-          </w:p>
-        </w:tc>
-        <w:tc>
-          <w:tcPr>
-            <w:tcW w:w="7200" w:type="dxa"/>
-          </w:tcPr>
-          <w:p>
-            <w:pPr>
-              <w:cnfStyle w:val="000000000000" w:firstRow="0" w:lastRow="0" w:firstColumn="0" w:lastColumn="0" w:oddVBand="0" w:evenVBand="0" w:oddHBand="0" w:evenHBand="0" w:firstRowFirstColumn="0" w:firstRowLastColumn="0" w:lastRowFirstColumn="0" w:lastRowLastColumn="0"/>
-              <w:rPr>
-                <w:lang w:val="sv-SE"/>
-              </w:rPr>
-            </w:pPr>
-            <w:r>
-              <w:rPr>
-                <w:lang w:val="sv-SE"/>
-              </w:rPr>
-              <w:t>Lägga till bilder-</w:t>
-            </w:r>
-          </w:p>
-        </w:tc>
-      </w:tr>
-      <w:tr>
-        <w:tc>
-          <w:tcPr>
-            <w:cnfStyle w:val="001000000000" w:firstRow="0" w:lastRow="0" w:firstColumn="1" w:lastColumn="0" w:oddVBand="0" w:evenVBand="0" w:oddHBand="0" w:evenHBand="0" w:firstRowFirstColumn="0" w:firstRowLastColumn="0" w:lastRowFirstColumn="0" w:lastRowLastColumn="0"/>
-            <w:tcW w:w="1271" w:type="dxa"/>
-          </w:tcPr>
-          <w:p>
-            <w:pPr>
-              <w:rPr>
-                <w:lang w:val="sv-SE"/>
-              </w:rPr>
-            </w:pPr>
-            <w:r>
-              <w:rPr>
-                <w:lang w:val="sv-SE"/>
-              </w:rPr>
-              <w:t>12</w:t>
-            </w:r>
-          </w:p>
-        </w:tc>
-        <w:tc>
-          <w:tcPr>
-            <w:tcW w:w="1138" w:type="dxa"/>
-          </w:tcPr>
-          <w:p>
-            <w:pPr>
-              <w:cnfStyle w:val="000000000000" w:firstRow="0" w:lastRow="0" w:firstColumn="0" w:lastColumn="0" w:oddVBand="0" w:evenVBand="0" w:oddHBand="0" w:evenHBand="0" w:firstRowFirstColumn="0" w:firstRowLastColumn="0" w:lastRowFirstColumn="0" w:lastRowLastColumn="0"/>
-              <w:rPr>
-                <w:lang w:val="sv-SE"/>
-              </w:rPr>
-            </w:pPr>
-            <w:r>
-              <w:rPr>
-                <w:lang w:val="sv-SE"/>
-              </w:rPr>
-              <w:t>5</w:t>
-            </w:r>
-          </w:p>
-        </w:tc>
-        <w:tc>
-          <w:tcPr>
-            <w:tcW w:w="7200" w:type="dxa"/>
-          </w:tcPr>
-          <w:p>
-            <w:pPr>
-              <w:cnfStyle w:val="000000000000" w:firstRow="0" w:lastRow="0" w:firstColumn="0" w:lastColumn="0" w:oddVBand="0" w:evenVBand="0" w:oddHBand="0" w:evenHBand="0" w:firstRowFirstColumn="0" w:firstRowLastColumn="0" w:lastRowFirstColumn="0" w:lastRowLastColumn="0"/>
-              <w:rPr>
-                <w:lang w:val="sv-SE"/>
-              </w:rPr>
-            </w:pPr>
-            <w:r>
-              <w:rPr>
-                <w:lang w:val="sv-SE"/>
-              </w:rPr>
-              <w:t>Färg vid hover</w:t>
-            </w:r>
-          </w:p>
-        </w:tc>
-      </w:tr>
-    </w:tbl>
-    <w:p>
-      <w:pPr>
-        <w:rPr>
-          <w:lang w:val="sv-SE"/>
-        </w:rPr>
-      </w:pPr>
-      <w:r>
-        <w:rPr>
-          <w:lang w:val="sv-SE"/>
-        </w:rPr>
-        <w:br/>
-      </w:r>
+    <w:p>
+      <w:pPr>
+        <w:rPr>
+          <w:lang w:val="sv-SE"/>
+        </w:rPr>
+      </w:pPr>
+    </w:p>
+    <w:p>
+      <w:pPr>
+        <w:pStyle w:val="Rubrik1"/>
+        <w:rPr>
+          <w:lang w:val="sv-SE"/>
+        </w:rPr>
+      </w:pPr>
+      <w:r>
+        <w:rPr>
+          <w:lang w:val="sv-SE"/>
+        </w:rPr>
+        <w:t xml:space="preserve">Dag 7 – 8/12 </w:t>
+      </w:r>
+    </w:p>
+    <w:p>
+      <w:pPr>
+        <w:rPr>
+          <w:lang w:val="sv-SE"/>
+        </w:rPr>
+      </w:pPr>
+      <w:r>
+        <w:rPr>
+          <w:lang w:val="sv-SE"/>
+        </w:rPr>
+        <w:t xml:space="preserve">Daily </w:t>
+      </w:r>
+      <w:proofErr w:type="spellStart"/>
+      <w:r>
+        <w:rPr>
+          <w:lang w:val="sv-SE"/>
+        </w:rPr>
+        <w:t>Stand</w:t>
+      </w:r>
+      <w:proofErr w:type="spellEnd"/>
+      <w:r>
+        <w:rPr>
+          <w:lang w:val="sv-SE"/>
+        </w:rPr>
+        <w:t xml:space="preserve"> </w:t>
+      </w:r>
+      <w:proofErr w:type="spellStart"/>
+      <w:r>
+        <w:rPr>
+          <w:lang w:val="sv-SE"/>
+        </w:rPr>
+        <w:t>up</w:t>
+      </w:r>
+      <w:proofErr w:type="spellEnd"/>
+      <w:r>
+        <w:rPr>
+          <w:lang w:val="sv-SE"/>
+        </w:rPr>
+        <w:t xml:space="preserve"> (</w:t>
+      </w:r>
+      <w:proofErr w:type="spellStart"/>
+      <w:r>
+        <w:rPr>
+          <w:lang w:val="sv-SE"/>
+        </w:rPr>
+        <w:t>Hamodi</w:t>
+      </w:r>
+      <w:proofErr w:type="spellEnd"/>
+      <w:r>
+        <w:rPr>
+          <w:lang w:val="sv-SE"/>
+        </w:rPr>
+        <w:t xml:space="preserve"> frånvarande)</w:t>
+      </w:r>
+    </w:p>
+    <w:p>
+      <w:pPr>
+        <w:spacing w:after="0" w:line="240" w:lineRule="auto"/>
+        <w:rPr>
+          <w:rFonts w:ascii="Segoe UI" w:eastAsia="Times New Roman" w:hAnsi="Segoe UI" w:cs="Segoe UI"/>
+          <w:sz w:val="21"/>
+          <w:szCs w:val="21"/>
+          <w:lang w:val="sv-SE" w:eastAsia="en-SE"/>
+        </w:rPr>
+      </w:pPr>
+      <w:proofErr w:type="spellStart"/>
+      <w:r>
+        <w:rPr>
+          <w:rFonts w:ascii="Segoe UI" w:eastAsia="Times New Roman" w:hAnsi="Segoe UI" w:cs="Segoe UI"/>
+          <w:sz w:val="21"/>
+          <w:szCs w:val="21"/>
+          <w:lang w:val="sv-SE" w:eastAsia="en-SE"/>
+        </w:rPr>
+        <w:t>Hamodi</w:t>
+      </w:r>
+      <w:proofErr w:type="spellEnd"/>
+      <w:r>
+        <w:rPr>
+          <w:rFonts w:ascii="Segoe UI" w:eastAsia="Times New Roman" w:hAnsi="Segoe UI" w:cs="Segoe UI"/>
+          <w:sz w:val="21"/>
+          <w:szCs w:val="21"/>
+          <w:lang w:val="sv-SE" w:eastAsia="en-SE"/>
+        </w:rPr>
+        <w:t xml:space="preserve"> och Abbas</w:t>
+      </w:r>
+      <w:r>
+        <w:rPr>
+          <w:rFonts w:ascii="Segoe UI" w:eastAsia="Times New Roman" w:hAnsi="Segoe UI" w:cs="Segoe UI"/>
+          <w:sz w:val="21"/>
+          <w:szCs w:val="21"/>
+          <w:lang w:val="sv-SE" w:eastAsia="en-SE"/>
+        </w:rPr>
+        <w:br/>
+      </w:r>
+      <w:proofErr w:type="spellStart"/>
+      <w:r>
+        <w:rPr>
+          <w:rFonts w:ascii="Segoe UI" w:eastAsia="Times New Roman" w:hAnsi="Segoe UI" w:cs="Segoe UI"/>
+          <w:sz w:val="21"/>
+          <w:szCs w:val="21"/>
+          <w:lang w:eastAsia="en-SE"/>
+        </w:rPr>
+        <w:t>Vad</w:t>
+      </w:r>
+      <w:proofErr w:type="spellEnd"/>
+      <w:r>
+        <w:rPr>
+          <w:rFonts w:ascii="Segoe UI" w:eastAsia="Times New Roman" w:hAnsi="Segoe UI" w:cs="Segoe UI"/>
+          <w:sz w:val="21"/>
+          <w:szCs w:val="21"/>
+          <w:lang w:eastAsia="en-SE"/>
+        </w:rPr>
+        <w:t xml:space="preserve"> </w:t>
+      </w:r>
+      <w:proofErr w:type="spellStart"/>
+      <w:r>
+        <w:rPr>
+          <w:rFonts w:ascii="Segoe UI" w:eastAsia="Times New Roman" w:hAnsi="Segoe UI" w:cs="Segoe UI"/>
+          <w:sz w:val="21"/>
+          <w:szCs w:val="21"/>
+          <w:lang w:eastAsia="en-SE"/>
+        </w:rPr>
+        <w:t>är</w:t>
+      </w:r>
+      <w:proofErr w:type="spellEnd"/>
+      <w:r>
+        <w:rPr>
+          <w:rFonts w:ascii="Segoe UI" w:eastAsia="Times New Roman" w:hAnsi="Segoe UI" w:cs="Segoe UI"/>
+          <w:sz w:val="21"/>
+          <w:szCs w:val="21"/>
+          <w:lang w:eastAsia="en-SE"/>
+        </w:rPr>
+        <w:t xml:space="preserve"> </w:t>
+      </w:r>
+      <w:proofErr w:type="spellStart"/>
+      <w:r>
+        <w:rPr>
+          <w:rFonts w:ascii="Segoe UI" w:eastAsia="Times New Roman" w:hAnsi="Segoe UI" w:cs="Segoe UI"/>
+          <w:sz w:val="21"/>
+          <w:szCs w:val="21"/>
+          <w:lang w:eastAsia="en-SE"/>
+        </w:rPr>
+        <w:t>gjort</w:t>
+      </w:r>
+      <w:proofErr w:type="spellEnd"/>
+      <w:r>
+        <w:rPr>
+          <w:rFonts w:ascii="Segoe UI" w:eastAsia="Times New Roman" w:hAnsi="Segoe UI" w:cs="Segoe UI"/>
+          <w:sz w:val="21"/>
+          <w:szCs w:val="21"/>
+          <w:lang w:eastAsia="en-SE"/>
+        </w:rPr>
+        <w:t>?</w:t>
+      </w:r>
+      <w:r>
+        <w:rPr>
+          <w:rFonts w:ascii="Segoe UI" w:eastAsia="Times New Roman" w:hAnsi="Segoe UI" w:cs="Segoe UI"/>
+          <w:sz w:val="21"/>
+          <w:szCs w:val="21"/>
+          <w:lang w:val="sv-SE" w:eastAsia="en-SE"/>
+        </w:rPr>
+        <w:t xml:space="preserve"> I</w:t>
+      </w:r>
+      <w:r>
+        <w:rPr>
+          <w:rFonts w:ascii="Segoe UI" w:eastAsia="Times New Roman" w:hAnsi="Segoe UI" w:cs="Segoe UI"/>
+          <w:sz w:val="21"/>
+          <w:szCs w:val="21"/>
+          <w:lang w:val="sv-SE" w:eastAsia="en-SE"/>
+        </w:rPr>
+        <w:t>nget än</w:t>
+      </w:r>
+    </w:p>
+    <w:p>
+      <w:pPr>
+        <w:spacing w:after="0" w:line="240" w:lineRule="auto"/>
+        <w:rPr>
+          <w:rFonts w:ascii="Segoe UI" w:eastAsia="Times New Roman" w:hAnsi="Segoe UI" w:cs="Segoe UI"/>
+          <w:sz w:val="21"/>
+          <w:szCs w:val="21"/>
+          <w:lang w:val="sv-SE" w:eastAsia="en-SE"/>
+        </w:rPr>
+      </w:pPr>
+      <w:proofErr w:type="spellStart"/>
+      <w:r>
+        <w:rPr>
+          <w:rFonts w:ascii="Segoe UI" w:eastAsia="Times New Roman" w:hAnsi="Segoe UI" w:cs="Segoe UI"/>
+          <w:sz w:val="21"/>
+          <w:szCs w:val="21"/>
+          <w:lang w:eastAsia="en-SE"/>
+        </w:rPr>
+        <w:t>Vad</w:t>
+      </w:r>
+      <w:proofErr w:type="spellEnd"/>
+      <w:r>
+        <w:rPr>
+          <w:rFonts w:ascii="Segoe UI" w:eastAsia="Times New Roman" w:hAnsi="Segoe UI" w:cs="Segoe UI"/>
+          <w:sz w:val="21"/>
+          <w:szCs w:val="21"/>
+          <w:lang w:eastAsia="en-SE"/>
+        </w:rPr>
+        <w:t xml:space="preserve"> </w:t>
+      </w:r>
+      <w:proofErr w:type="spellStart"/>
+      <w:r>
+        <w:rPr>
+          <w:rFonts w:ascii="Segoe UI" w:eastAsia="Times New Roman" w:hAnsi="Segoe UI" w:cs="Segoe UI"/>
+          <w:sz w:val="21"/>
+          <w:szCs w:val="21"/>
+          <w:lang w:eastAsia="en-SE"/>
+        </w:rPr>
+        <w:t>kommer</w:t>
+      </w:r>
+      <w:proofErr w:type="spellEnd"/>
+      <w:r>
+        <w:rPr>
+          <w:rFonts w:ascii="Segoe UI" w:eastAsia="Times New Roman" w:hAnsi="Segoe UI" w:cs="Segoe UI"/>
+          <w:sz w:val="21"/>
+          <w:szCs w:val="21"/>
+          <w:lang w:eastAsia="en-SE"/>
+        </w:rPr>
+        <w:t xml:space="preserve"> </w:t>
+      </w:r>
+      <w:proofErr w:type="spellStart"/>
+      <w:r>
+        <w:rPr>
+          <w:rFonts w:ascii="Segoe UI" w:eastAsia="Times New Roman" w:hAnsi="Segoe UI" w:cs="Segoe UI"/>
+          <w:sz w:val="21"/>
+          <w:szCs w:val="21"/>
+          <w:lang w:eastAsia="en-SE"/>
+        </w:rPr>
+        <w:t>göras</w:t>
+      </w:r>
+      <w:proofErr w:type="spellEnd"/>
+      <w:r>
+        <w:rPr>
+          <w:rFonts w:ascii="Segoe UI" w:eastAsia="Times New Roman" w:hAnsi="Segoe UI" w:cs="Segoe UI"/>
+          <w:sz w:val="21"/>
+          <w:szCs w:val="21"/>
+          <w:lang w:eastAsia="en-SE"/>
+        </w:rPr>
+        <w:t>?</w:t>
+      </w:r>
+      <w:r>
+        <w:rPr>
+          <w:rFonts w:ascii="Segoe UI" w:eastAsia="Times New Roman" w:hAnsi="Segoe UI" w:cs="Segoe UI"/>
+          <w:sz w:val="21"/>
+          <w:szCs w:val="21"/>
+          <w:lang w:val="sv-SE" w:eastAsia="en-SE"/>
+        </w:rPr>
+        <w:t xml:space="preserve"> S</w:t>
+      </w:r>
+      <w:r>
+        <w:rPr>
+          <w:rFonts w:ascii="Segoe UI" w:eastAsia="Times New Roman" w:hAnsi="Segoe UI" w:cs="Segoe UI"/>
+          <w:sz w:val="21"/>
+          <w:szCs w:val="21"/>
+          <w:lang w:val="sv-SE" w:eastAsia="en-SE"/>
+        </w:rPr>
+        <w:t xml:space="preserve">ka </w:t>
+      </w:r>
+      <w:proofErr w:type="spellStart"/>
+      <w:r>
+        <w:rPr>
+          <w:rFonts w:ascii="Segoe UI" w:eastAsia="Times New Roman" w:hAnsi="Segoe UI" w:cs="Segoe UI"/>
+          <w:sz w:val="21"/>
+          <w:szCs w:val="21"/>
+          <w:lang w:val="sv-SE" w:eastAsia="en-SE"/>
+        </w:rPr>
+        <w:t>sammla</w:t>
+      </w:r>
+      <w:proofErr w:type="spellEnd"/>
+      <w:r>
+        <w:rPr>
+          <w:rFonts w:ascii="Segoe UI" w:eastAsia="Times New Roman" w:hAnsi="Segoe UI" w:cs="Segoe UI"/>
+          <w:sz w:val="21"/>
+          <w:szCs w:val="21"/>
+          <w:lang w:val="sv-SE" w:eastAsia="en-SE"/>
+        </w:rPr>
+        <w:t xml:space="preserve"> information</w:t>
+      </w:r>
+    </w:p>
+    <w:p>
+      <w:pPr>
+        <w:spacing w:after="0" w:line="240" w:lineRule="auto"/>
+        <w:rPr>
+          <w:rFonts w:ascii="Segoe UI" w:eastAsia="Times New Roman" w:hAnsi="Segoe UI" w:cs="Segoe UI"/>
+          <w:sz w:val="21"/>
+          <w:szCs w:val="21"/>
+          <w:lang w:eastAsia="en-SE"/>
+        </w:rPr>
+      </w:pPr>
+    </w:p>
+    <w:p>
+      <w:pPr>
+        <w:rPr>
+          <w:rFonts w:ascii="Segoe UI" w:eastAsia="Times New Roman" w:hAnsi="Segoe UI" w:cs="Segoe UI"/>
+          <w:sz w:val="21"/>
+          <w:szCs w:val="21"/>
+          <w:lang w:eastAsia="en-SE"/>
+        </w:rPr>
+      </w:pPr>
+      <w:r>
+        <w:rPr>
+          <w:rFonts w:ascii="Segoe UI" w:eastAsia="Times New Roman" w:hAnsi="Segoe UI" w:cs="Segoe UI"/>
+          <w:sz w:val="21"/>
+          <w:szCs w:val="21"/>
+          <w:lang w:val="sv-SE" w:eastAsia="en-SE"/>
+        </w:rPr>
+        <w:t>Annika</w:t>
+      </w:r>
+      <w:r>
+        <w:rPr>
+          <w:rFonts w:ascii="Segoe UI" w:eastAsia="Times New Roman" w:hAnsi="Segoe UI" w:cs="Segoe UI"/>
+          <w:sz w:val="21"/>
+          <w:szCs w:val="21"/>
+          <w:lang w:val="sv-SE" w:eastAsia="en-SE"/>
+        </w:rPr>
+        <w:br/>
+      </w:r>
+      <w:proofErr w:type="spellStart"/>
+      <w:r>
+        <w:rPr>
+          <w:rFonts w:ascii="Segoe UI" w:eastAsia="Times New Roman" w:hAnsi="Segoe UI" w:cs="Segoe UI"/>
+          <w:sz w:val="21"/>
+          <w:szCs w:val="21"/>
+          <w:lang w:eastAsia="en-SE"/>
+        </w:rPr>
+        <w:t>Vad</w:t>
+      </w:r>
+      <w:proofErr w:type="spellEnd"/>
+      <w:r>
+        <w:rPr>
+          <w:rFonts w:ascii="Segoe UI" w:eastAsia="Times New Roman" w:hAnsi="Segoe UI" w:cs="Segoe UI"/>
+          <w:sz w:val="21"/>
+          <w:szCs w:val="21"/>
+          <w:lang w:eastAsia="en-SE"/>
+        </w:rPr>
+        <w:t xml:space="preserve"> </w:t>
+      </w:r>
+      <w:proofErr w:type="spellStart"/>
+      <w:r>
+        <w:rPr>
+          <w:rFonts w:ascii="Segoe UI" w:eastAsia="Times New Roman" w:hAnsi="Segoe UI" w:cs="Segoe UI"/>
+          <w:sz w:val="21"/>
+          <w:szCs w:val="21"/>
+          <w:lang w:eastAsia="en-SE"/>
+        </w:rPr>
+        <w:t>är</w:t>
+      </w:r>
+      <w:proofErr w:type="spellEnd"/>
+      <w:r>
+        <w:rPr>
+          <w:rFonts w:ascii="Segoe UI" w:eastAsia="Times New Roman" w:hAnsi="Segoe UI" w:cs="Segoe UI"/>
+          <w:sz w:val="21"/>
+          <w:szCs w:val="21"/>
+          <w:lang w:eastAsia="en-SE"/>
+        </w:rPr>
+        <w:t xml:space="preserve"> </w:t>
+      </w:r>
+      <w:proofErr w:type="spellStart"/>
+      <w:r>
+        <w:rPr>
+          <w:rFonts w:ascii="Segoe UI" w:eastAsia="Times New Roman" w:hAnsi="Segoe UI" w:cs="Segoe UI"/>
+          <w:sz w:val="21"/>
+          <w:szCs w:val="21"/>
+          <w:lang w:eastAsia="en-SE"/>
+        </w:rPr>
+        <w:t>gjort</w:t>
+      </w:r>
+      <w:proofErr w:type="spellEnd"/>
+      <w:r>
+        <w:rPr>
+          <w:rFonts w:ascii="Segoe UI" w:eastAsia="Times New Roman" w:hAnsi="Segoe UI" w:cs="Segoe UI"/>
+          <w:sz w:val="21"/>
+          <w:szCs w:val="21"/>
+          <w:lang w:eastAsia="en-SE"/>
+        </w:rPr>
+        <w:t xml:space="preserve">? </w:t>
+      </w:r>
+      <w:proofErr w:type="spellStart"/>
+      <w:r>
+        <w:rPr>
+          <w:rFonts w:ascii="Segoe UI" w:eastAsia="Times New Roman" w:hAnsi="Segoe UI" w:cs="Segoe UI"/>
+          <w:sz w:val="21"/>
+          <w:szCs w:val="21"/>
+          <w:lang w:eastAsia="en-SE"/>
+        </w:rPr>
+        <w:t>Lagt</w:t>
+      </w:r>
+      <w:proofErr w:type="spellEnd"/>
+      <w:r>
+        <w:rPr>
+          <w:rFonts w:ascii="Segoe UI" w:eastAsia="Times New Roman" w:hAnsi="Segoe UI" w:cs="Segoe UI"/>
+          <w:sz w:val="21"/>
+          <w:szCs w:val="21"/>
+          <w:lang w:eastAsia="en-SE"/>
+        </w:rPr>
+        <w:t xml:space="preserve"> till </w:t>
+      </w:r>
+      <w:proofErr w:type="spellStart"/>
+      <w:r>
+        <w:rPr>
+          <w:rFonts w:ascii="Segoe UI" w:eastAsia="Times New Roman" w:hAnsi="Segoe UI" w:cs="Segoe UI"/>
+          <w:sz w:val="21"/>
+          <w:szCs w:val="21"/>
+          <w:lang w:eastAsia="en-SE"/>
+        </w:rPr>
+        <w:t>funktionen</w:t>
+      </w:r>
+      <w:proofErr w:type="spellEnd"/>
+      <w:r>
+        <w:rPr>
+          <w:rFonts w:ascii="Segoe UI" w:eastAsia="Times New Roman" w:hAnsi="Segoe UI" w:cs="Segoe UI"/>
+          <w:sz w:val="21"/>
+          <w:szCs w:val="21"/>
+          <w:lang w:eastAsia="en-SE"/>
+        </w:rPr>
+        <w:t xml:space="preserve"> </w:t>
+      </w:r>
+      <w:proofErr w:type="spellStart"/>
+      <w:r>
+        <w:rPr>
+          <w:rFonts w:ascii="Segoe UI" w:eastAsia="Times New Roman" w:hAnsi="Segoe UI" w:cs="Segoe UI"/>
+          <w:sz w:val="21"/>
+          <w:szCs w:val="21"/>
+          <w:lang w:eastAsia="en-SE"/>
+        </w:rPr>
+        <w:t>för</w:t>
+      </w:r>
+      <w:proofErr w:type="spellEnd"/>
+      <w:r>
+        <w:rPr>
+          <w:rFonts w:ascii="Segoe UI" w:eastAsia="Times New Roman" w:hAnsi="Segoe UI" w:cs="Segoe UI"/>
+          <w:sz w:val="21"/>
+          <w:szCs w:val="21"/>
+          <w:lang w:eastAsia="en-SE"/>
+        </w:rPr>
+        <w:t xml:space="preserve"> </w:t>
+      </w:r>
+      <w:proofErr w:type="spellStart"/>
+      <w:r>
+        <w:rPr>
+          <w:rFonts w:ascii="Segoe UI" w:eastAsia="Times New Roman" w:hAnsi="Segoe UI" w:cs="Segoe UI"/>
+          <w:sz w:val="21"/>
+          <w:szCs w:val="21"/>
+          <w:lang w:eastAsia="en-SE"/>
+        </w:rPr>
+        <w:t>att</w:t>
+      </w:r>
+      <w:proofErr w:type="spellEnd"/>
+      <w:r>
+        <w:rPr>
+          <w:rFonts w:ascii="Segoe UI" w:eastAsia="Times New Roman" w:hAnsi="Segoe UI" w:cs="Segoe UI"/>
+          <w:sz w:val="21"/>
+          <w:szCs w:val="21"/>
+          <w:lang w:eastAsia="en-SE"/>
+        </w:rPr>
+        <w:t xml:space="preserve"> </w:t>
+      </w:r>
+      <w:proofErr w:type="spellStart"/>
+      <w:r>
+        <w:rPr>
+          <w:rFonts w:ascii="Segoe UI" w:eastAsia="Times New Roman" w:hAnsi="Segoe UI" w:cs="Segoe UI"/>
+          <w:sz w:val="21"/>
+          <w:szCs w:val="21"/>
+          <w:lang w:eastAsia="en-SE"/>
+        </w:rPr>
+        <w:t>år</w:t>
+      </w:r>
+      <w:proofErr w:type="spellEnd"/>
+      <w:r>
+        <w:rPr>
+          <w:rFonts w:ascii="Segoe UI" w:eastAsia="Times New Roman" w:hAnsi="Segoe UI" w:cs="Segoe UI"/>
+          <w:sz w:val="21"/>
+          <w:szCs w:val="21"/>
+          <w:lang w:eastAsia="en-SE"/>
+        </w:rPr>
+        <w:t xml:space="preserve"> ska </w:t>
+      </w:r>
+      <w:proofErr w:type="spellStart"/>
+      <w:r>
+        <w:rPr>
+          <w:rFonts w:ascii="Segoe UI" w:eastAsia="Times New Roman" w:hAnsi="Segoe UI" w:cs="Segoe UI"/>
+          <w:sz w:val="21"/>
+          <w:szCs w:val="21"/>
+          <w:lang w:eastAsia="en-SE"/>
+        </w:rPr>
+        <w:t>hänga</w:t>
+      </w:r>
+      <w:proofErr w:type="spellEnd"/>
+      <w:r>
+        <w:rPr>
+          <w:rFonts w:ascii="Segoe UI" w:eastAsia="Times New Roman" w:hAnsi="Segoe UI" w:cs="Segoe UI"/>
+          <w:sz w:val="21"/>
+          <w:szCs w:val="21"/>
+          <w:lang w:eastAsia="en-SE"/>
+        </w:rPr>
+        <w:t xml:space="preserve"> med </w:t>
+      </w:r>
+      <w:proofErr w:type="spellStart"/>
+      <w:r>
+        <w:rPr>
+          <w:rFonts w:ascii="Segoe UI" w:eastAsia="Times New Roman" w:hAnsi="Segoe UI" w:cs="Segoe UI"/>
+          <w:sz w:val="21"/>
+          <w:szCs w:val="21"/>
+          <w:lang w:eastAsia="en-SE"/>
+        </w:rPr>
+        <w:t>när</w:t>
+      </w:r>
+      <w:proofErr w:type="spellEnd"/>
+      <w:r>
+        <w:rPr>
+          <w:rFonts w:ascii="Segoe UI" w:eastAsia="Times New Roman" w:hAnsi="Segoe UI" w:cs="Segoe UI"/>
+          <w:sz w:val="21"/>
+          <w:szCs w:val="21"/>
+          <w:lang w:eastAsia="en-SE"/>
+        </w:rPr>
+        <w:t xml:space="preserve"> man </w:t>
+      </w:r>
+      <w:proofErr w:type="spellStart"/>
+      <w:r>
+        <w:rPr>
+          <w:rFonts w:ascii="Segoe UI" w:eastAsia="Times New Roman" w:hAnsi="Segoe UI" w:cs="Segoe UI"/>
+          <w:sz w:val="21"/>
+          <w:szCs w:val="21"/>
+          <w:lang w:eastAsia="en-SE"/>
+        </w:rPr>
+        <w:t>bläddrar</w:t>
+      </w:r>
+      <w:proofErr w:type="spellEnd"/>
+      <w:r>
+        <w:rPr>
+          <w:rFonts w:ascii="Segoe UI" w:eastAsia="Times New Roman" w:hAnsi="Segoe UI" w:cs="Segoe UI"/>
+          <w:sz w:val="21"/>
+          <w:szCs w:val="21"/>
+          <w:lang w:eastAsia="en-SE"/>
+        </w:rPr>
+        <w:t xml:space="preserve"> </w:t>
+      </w:r>
+      <w:proofErr w:type="spellStart"/>
+      <w:r>
+        <w:rPr>
+          <w:rFonts w:ascii="Segoe UI" w:eastAsia="Times New Roman" w:hAnsi="Segoe UI" w:cs="Segoe UI"/>
+          <w:sz w:val="21"/>
+          <w:szCs w:val="21"/>
+          <w:lang w:eastAsia="en-SE"/>
+        </w:rPr>
+        <w:t>mellan</w:t>
+      </w:r>
+      <w:proofErr w:type="spellEnd"/>
+      <w:r>
+        <w:rPr>
+          <w:rFonts w:ascii="Segoe UI" w:eastAsia="Times New Roman" w:hAnsi="Segoe UI" w:cs="Segoe UI"/>
+          <w:sz w:val="21"/>
+          <w:szCs w:val="21"/>
+          <w:lang w:eastAsia="en-SE"/>
+        </w:rPr>
+        <w:t xml:space="preserve"> </w:t>
+      </w:r>
+      <w:proofErr w:type="spellStart"/>
+      <w:r>
+        <w:rPr>
+          <w:rFonts w:ascii="Segoe UI" w:eastAsia="Times New Roman" w:hAnsi="Segoe UI" w:cs="Segoe UI"/>
+          <w:sz w:val="21"/>
+          <w:szCs w:val="21"/>
+          <w:lang w:eastAsia="en-SE"/>
+        </w:rPr>
+        <w:t>månader</w:t>
+      </w:r>
+      <w:proofErr w:type="spellEnd"/>
+      <w:r>
+        <w:rPr>
+          <w:rFonts w:ascii="Segoe UI" w:eastAsia="Times New Roman" w:hAnsi="Segoe UI" w:cs="Segoe UI"/>
+          <w:sz w:val="21"/>
+          <w:szCs w:val="21"/>
+          <w:lang w:eastAsia="en-SE"/>
+        </w:rPr>
+        <w:br/>
+      </w:r>
+      <w:proofErr w:type="spellStart"/>
+      <w:r>
+        <w:rPr>
+          <w:rFonts w:ascii="Segoe UI" w:eastAsia="Times New Roman" w:hAnsi="Segoe UI" w:cs="Segoe UI"/>
+          <w:sz w:val="21"/>
+          <w:szCs w:val="21"/>
+          <w:lang w:eastAsia="en-SE"/>
+        </w:rPr>
+        <w:t>Vad</w:t>
+      </w:r>
+      <w:proofErr w:type="spellEnd"/>
+      <w:r>
+        <w:rPr>
+          <w:rFonts w:ascii="Segoe UI" w:eastAsia="Times New Roman" w:hAnsi="Segoe UI" w:cs="Segoe UI"/>
+          <w:sz w:val="21"/>
+          <w:szCs w:val="21"/>
+          <w:lang w:eastAsia="en-SE"/>
+        </w:rPr>
+        <w:t xml:space="preserve"> </w:t>
+      </w:r>
+      <w:proofErr w:type="spellStart"/>
+      <w:r>
+        <w:rPr>
+          <w:rFonts w:ascii="Segoe UI" w:eastAsia="Times New Roman" w:hAnsi="Segoe UI" w:cs="Segoe UI"/>
+          <w:sz w:val="21"/>
+          <w:szCs w:val="21"/>
+          <w:lang w:eastAsia="en-SE"/>
+        </w:rPr>
+        <w:t>kommer</w:t>
+      </w:r>
+      <w:proofErr w:type="spellEnd"/>
+      <w:r>
+        <w:rPr>
+          <w:rFonts w:ascii="Segoe UI" w:eastAsia="Times New Roman" w:hAnsi="Segoe UI" w:cs="Segoe UI"/>
+          <w:sz w:val="21"/>
+          <w:szCs w:val="21"/>
+          <w:lang w:eastAsia="en-SE"/>
+        </w:rPr>
+        <w:t xml:space="preserve"> </w:t>
+      </w:r>
+      <w:proofErr w:type="spellStart"/>
+      <w:r>
+        <w:rPr>
+          <w:rFonts w:ascii="Segoe UI" w:eastAsia="Times New Roman" w:hAnsi="Segoe UI" w:cs="Segoe UI"/>
+          <w:sz w:val="21"/>
+          <w:szCs w:val="21"/>
+          <w:lang w:eastAsia="en-SE"/>
+        </w:rPr>
+        <w:t>göras</w:t>
+      </w:r>
+      <w:proofErr w:type="spellEnd"/>
+      <w:r>
+        <w:rPr>
+          <w:rFonts w:ascii="Segoe UI" w:eastAsia="Times New Roman" w:hAnsi="Segoe UI" w:cs="Segoe UI"/>
+          <w:sz w:val="21"/>
+          <w:szCs w:val="21"/>
+          <w:lang w:eastAsia="en-SE"/>
+        </w:rPr>
+        <w:t xml:space="preserve">? </w:t>
+      </w:r>
+      <w:proofErr w:type="spellStart"/>
+      <w:r>
+        <w:rPr>
+          <w:rFonts w:ascii="Segoe UI" w:eastAsia="Times New Roman" w:hAnsi="Segoe UI" w:cs="Segoe UI"/>
+          <w:sz w:val="21"/>
+          <w:szCs w:val="21"/>
+          <w:lang w:eastAsia="en-SE"/>
+        </w:rPr>
+        <w:t>Skriver</w:t>
+      </w:r>
+      <w:proofErr w:type="spellEnd"/>
+      <w:r>
+        <w:rPr>
+          <w:rFonts w:ascii="Segoe UI" w:eastAsia="Times New Roman" w:hAnsi="Segoe UI" w:cs="Segoe UI"/>
+          <w:sz w:val="21"/>
+          <w:szCs w:val="21"/>
+          <w:lang w:eastAsia="en-SE"/>
+        </w:rPr>
+        <w:t xml:space="preserve"> </w:t>
+      </w:r>
+      <w:proofErr w:type="spellStart"/>
+      <w:r>
+        <w:rPr>
+          <w:rFonts w:ascii="Segoe UI" w:eastAsia="Times New Roman" w:hAnsi="Segoe UI" w:cs="Segoe UI"/>
+          <w:sz w:val="21"/>
+          <w:szCs w:val="21"/>
+          <w:lang w:eastAsia="en-SE"/>
+        </w:rPr>
+        <w:t>dokumentation</w:t>
+      </w:r>
+      <w:proofErr w:type="spellEnd"/>
+      <w:r>
+        <w:rPr>
+          <w:rFonts w:ascii="Segoe UI" w:eastAsia="Times New Roman" w:hAnsi="Segoe UI" w:cs="Segoe UI"/>
+          <w:sz w:val="21"/>
+          <w:szCs w:val="21"/>
+          <w:lang w:eastAsia="en-SE"/>
+        </w:rPr>
+        <w:t xml:space="preserve"> </w:t>
+      </w:r>
+      <w:r>
+        <w:rPr>
+          <w:rFonts w:ascii="Segoe UI" w:eastAsia="Times New Roman" w:hAnsi="Segoe UI" w:cs="Segoe UI"/>
+          <w:sz w:val="21"/>
+          <w:szCs w:val="21"/>
+          <w:lang w:eastAsia="en-SE"/>
+        </w:rPr>
+        <w:br/>
+      </w:r>
+      <w:proofErr w:type="spellStart"/>
+      <w:r>
+        <w:rPr>
+          <w:rFonts w:ascii="Segoe UI" w:eastAsia="Times New Roman" w:hAnsi="Segoe UI" w:cs="Segoe UI"/>
+          <w:sz w:val="21"/>
+          <w:szCs w:val="21"/>
+          <w:lang w:eastAsia="en-SE"/>
+        </w:rPr>
+        <w:t>eventuella</w:t>
+      </w:r>
+      <w:proofErr w:type="spellEnd"/>
+      <w:r>
+        <w:rPr>
+          <w:rFonts w:ascii="Segoe UI" w:eastAsia="Times New Roman" w:hAnsi="Segoe UI" w:cs="Segoe UI"/>
+          <w:sz w:val="21"/>
+          <w:szCs w:val="21"/>
+          <w:lang w:eastAsia="en-SE"/>
+        </w:rPr>
+        <w:t xml:space="preserve"> </w:t>
+      </w:r>
+      <w:proofErr w:type="spellStart"/>
+      <w:r>
+        <w:rPr>
+          <w:rFonts w:ascii="Segoe UI" w:eastAsia="Times New Roman" w:hAnsi="Segoe UI" w:cs="Segoe UI"/>
+          <w:sz w:val="21"/>
+          <w:szCs w:val="21"/>
+          <w:lang w:eastAsia="en-SE"/>
+        </w:rPr>
+        <w:t>Svårigheter</w:t>
+      </w:r>
+      <w:proofErr w:type="spellEnd"/>
+      <w:r>
+        <w:rPr>
+          <w:rFonts w:ascii="Segoe UI" w:eastAsia="Times New Roman" w:hAnsi="Segoe UI" w:cs="Segoe UI"/>
+          <w:sz w:val="21"/>
+          <w:szCs w:val="21"/>
+          <w:lang w:eastAsia="en-SE"/>
+        </w:rPr>
+        <w:t>? inga just nu</w:t>
+      </w:r>
+    </w:p>
+    <w:p>
+      <w:pPr>
+        <w:rPr>
+          <w:rFonts w:ascii="Segoe UI" w:eastAsia="Times New Roman" w:hAnsi="Segoe UI" w:cs="Segoe UI"/>
+          <w:sz w:val="21"/>
+          <w:szCs w:val="21"/>
+          <w:lang w:eastAsia="en-SE"/>
+        </w:rPr>
+      </w:pPr>
+      <w:r>
+        <w:rPr>
+          <w:rFonts w:ascii="Segoe UI" w:eastAsia="Times New Roman" w:hAnsi="Segoe UI" w:cs="Segoe UI"/>
+          <w:sz w:val="21"/>
+          <w:szCs w:val="21"/>
+          <w:lang w:val="sv-SE" w:eastAsia="en-SE"/>
+        </w:rPr>
+        <w:t>Staffan</w:t>
+      </w:r>
+      <w:r>
+        <w:rPr>
+          <w:rFonts w:ascii="Segoe UI" w:eastAsia="Times New Roman" w:hAnsi="Segoe UI" w:cs="Segoe UI"/>
+          <w:sz w:val="21"/>
+          <w:szCs w:val="21"/>
+          <w:lang w:val="sv-SE" w:eastAsia="en-SE"/>
+        </w:rPr>
+        <w:br/>
+      </w:r>
+      <w:proofErr w:type="spellStart"/>
+      <w:r>
+        <w:rPr>
+          <w:rFonts w:ascii="Segoe UI" w:eastAsia="Times New Roman" w:hAnsi="Segoe UI" w:cs="Segoe UI"/>
+          <w:sz w:val="21"/>
+          <w:szCs w:val="21"/>
+          <w:lang w:eastAsia="en-SE"/>
+        </w:rPr>
+        <w:t>Vad</w:t>
+      </w:r>
+      <w:proofErr w:type="spellEnd"/>
+      <w:r>
+        <w:rPr>
+          <w:rFonts w:ascii="Segoe UI" w:eastAsia="Times New Roman" w:hAnsi="Segoe UI" w:cs="Segoe UI"/>
+          <w:sz w:val="21"/>
+          <w:szCs w:val="21"/>
+          <w:lang w:eastAsia="en-SE"/>
+        </w:rPr>
+        <w:t xml:space="preserve"> </w:t>
+      </w:r>
+      <w:proofErr w:type="spellStart"/>
+      <w:r>
+        <w:rPr>
+          <w:rFonts w:ascii="Segoe UI" w:eastAsia="Times New Roman" w:hAnsi="Segoe UI" w:cs="Segoe UI"/>
+          <w:sz w:val="21"/>
+          <w:szCs w:val="21"/>
+          <w:lang w:eastAsia="en-SE"/>
+        </w:rPr>
+        <w:t>är</w:t>
+      </w:r>
+      <w:proofErr w:type="spellEnd"/>
+      <w:r>
+        <w:rPr>
+          <w:rFonts w:ascii="Segoe UI" w:eastAsia="Times New Roman" w:hAnsi="Segoe UI" w:cs="Segoe UI"/>
+          <w:sz w:val="21"/>
+          <w:szCs w:val="21"/>
+          <w:lang w:eastAsia="en-SE"/>
+        </w:rPr>
+        <w:t xml:space="preserve"> </w:t>
+      </w:r>
+      <w:proofErr w:type="spellStart"/>
+      <w:r>
+        <w:rPr>
+          <w:rFonts w:ascii="Segoe UI" w:eastAsia="Times New Roman" w:hAnsi="Segoe UI" w:cs="Segoe UI"/>
+          <w:sz w:val="21"/>
+          <w:szCs w:val="21"/>
+          <w:lang w:eastAsia="en-SE"/>
+        </w:rPr>
+        <w:t>gjort</w:t>
+      </w:r>
+      <w:proofErr w:type="spellEnd"/>
+      <w:r>
+        <w:rPr>
+          <w:rFonts w:ascii="Segoe UI" w:eastAsia="Times New Roman" w:hAnsi="Segoe UI" w:cs="Segoe UI"/>
+          <w:sz w:val="21"/>
+          <w:szCs w:val="21"/>
+          <w:lang w:eastAsia="en-SE"/>
+        </w:rPr>
+        <w:t xml:space="preserve">? </w:t>
+      </w:r>
+      <w:proofErr w:type="spellStart"/>
+      <w:r>
+        <w:rPr>
+          <w:rFonts w:ascii="Segoe UI" w:eastAsia="Times New Roman" w:hAnsi="Segoe UI" w:cs="Segoe UI"/>
+          <w:sz w:val="21"/>
+          <w:szCs w:val="21"/>
+          <w:lang w:eastAsia="en-SE"/>
+        </w:rPr>
+        <w:t>Skapat</w:t>
+      </w:r>
+      <w:proofErr w:type="spellEnd"/>
+      <w:r>
+        <w:rPr>
+          <w:rFonts w:ascii="Segoe UI" w:eastAsia="Times New Roman" w:hAnsi="Segoe UI" w:cs="Segoe UI"/>
+          <w:sz w:val="21"/>
+          <w:szCs w:val="21"/>
+          <w:lang w:eastAsia="en-SE"/>
+        </w:rPr>
+        <w:t xml:space="preserve"> </w:t>
+      </w:r>
+      <w:proofErr w:type="spellStart"/>
+      <w:r>
+        <w:rPr>
+          <w:rFonts w:ascii="Segoe UI" w:eastAsia="Times New Roman" w:hAnsi="Segoe UI" w:cs="Segoe UI"/>
+          <w:sz w:val="21"/>
+          <w:szCs w:val="21"/>
+          <w:lang w:eastAsia="en-SE"/>
+        </w:rPr>
+        <w:t>en</w:t>
+      </w:r>
+      <w:proofErr w:type="spellEnd"/>
+      <w:r>
+        <w:rPr>
+          <w:rFonts w:ascii="Segoe UI" w:eastAsia="Times New Roman" w:hAnsi="Segoe UI" w:cs="Segoe UI"/>
+          <w:sz w:val="21"/>
+          <w:szCs w:val="21"/>
+          <w:lang w:eastAsia="en-SE"/>
+        </w:rPr>
+        <w:t xml:space="preserve"> </w:t>
+      </w:r>
+      <w:proofErr w:type="spellStart"/>
+      <w:r>
+        <w:rPr>
+          <w:rFonts w:ascii="Segoe UI" w:eastAsia="Times New Roman" w:hAnsi="Segoe UI" w:cs="Segoe UI"/>
+          <w:sz w:val="21"/>
+          <w:szCs w:val="21"/>
+          <w:lang w:eastAsia="en-SE"/>
+        </w:rPr>
+        <w:t>börjat</w:t>
+      </w:r>
+      <w:proofErr w:type="spellEnd"/>
+      <w:r>
+        <w:rPr>
+          <w:rFonts w:ascii="Segoe UI" w:eastAsia="Times New Roman" w:hAnsi="Segoe UI" w:cs="Segoe UI"/>
+          <w:sz w:val="21"/>
+          <w:szCs w:val="21"/>
+          <w:lang w:eastAsia="en-SE"/>
+        </w:rPr>
+        <w:t xml:space="preserve"> till </w:t>
+      </w:r>
+      <w:proofErr w:type="spellStart"/>
+      <w:r>
+        <w:rPr>
+          <w:rFonts w:ascii="Segoe UI" w:eastAsia="Times New Roman" w:hAnsi="Segoe UI" w:cs="Segoe UI"/>
+          <w:sz w:val="21"/>
+          <w:szCs w:val="21"/>
+          <w:lang w:eastAsia="en-SE"/>
+        </w:rPr>
+        <w:t>att</w:t>
+      </w:r>
+      <w:proofErr w:type="spellEnd"/>
+      <w:r>
+        <w:rPr>
+          <w:rFonts w:ascii="Segoe UI" w:eastAsia="Times New Roman" w:hAnsi="Segoe UI" w:cs="Segoe UI"/>
+          <w:sz w:val="21"/>
+          <w:szCs w:val="21"/>
+          <w:lang w:eastAsia="en-SE"/>
+        </w:rPr>
+        <w:t xml:space="preserve"> </w:t>
+      </w:r>
+      <w:proofErr w:type="spellStart"/>
+      <w:r>
+        <w:rPr>
+          <w:rFonts w:ascii="Segoe UI" w:eastAsia="Times New Roman" w:hAnsi="Segoe UI" w:cs="Segoe UI"/>
+          <w:sz w:val="21"/>
+          <w:szCs w:val="21"/>
+          <w:lang w:eastAsia="en-SE"/>
+        </w:rPr>
+        <w:t>färgmarkera</w:t>
+      </w:r>
+      <w:proofErr w:type="spellEnd"/>
+      <w:r>
+        <w:rPr>
+          <w:rFonts w:ascii="Segoe UI" w:eastAsia="Times New Roman" w:hAnsi="Segoe UI" w:cs="Segoe UI"/>
+          <w:sz w:val="21"/>
+          <w:szCs w:val="21"/>
+          <w:lang w:eastAsia="en-SE"/>
+        </w:rPr>
+        <w:t xml:space="preserve"> </w:t>
+      </w:r>
+      <w:proofErr w:type="spellStart"/>
+      <w:r>
+        <w:rPr>
+          <w:rFonts w:ascii="Segoe UI" w:eastAsia="Times New Roman" w:hAnsi="Segoe UI" w:cs="Segoe UI"/>
+          <w:sz w:val="21"/>
+          <w:szCs w:val="21"/>
+          <w:lang w:eastAsia="en-SE"/>
+        </w:rPr>
+        <w:t>dagar</w:t>
+      </w:r>
+      <w:proofErr w:type="spellEnd"/>
+      <w:r>
+        <w:rPr>
+          <w:rFonts w:ascii="Segoe UI" w:eastAsia="Times New Roman" w:hAnsi="Segoe UI" w:cs="Segoe UI"/>
+          <w:sz w:val="21"/>
+          <w:szCs w:val="21"/>
+          <w:lang w:eastAsia="en-SE"/>
+        </w:rPr>
+        <w:t xml:space="preserve"> med </w:t>
+      </w:r>
+      <w:proofErr w:type="spellStart"/>
+      <w:r>
+        <w:rPr>
+          <w:rFonts w:ascii="Segoe UI" w:eastAsia="Times New Roman" w:hAnsi="Segoe UI" w:cs="Segoe UI"/>
+          <w:sz w:val="21"/>
+          <w:szCs w:val="21"/>
+          <w:lang w:eastAsia="en-SE"/>
+        </w:rPr>
+        <w:t>händelser</w:t>
+      </w:r>
+      <w:proofErr w:type="spellEnd"/>
+      <w:r>
+        <w:rPr>
+          <w:rFonts w:ascii="Segoe UI" w:eastAsia="Times New Roman" w:hAnsi="Segoe UI" w:cs="Segoe UI"/>
+          <w:sz w:val="21"/>
+          <w:szCs w:val="21"/>
+          <w:lang w:eastAsia="en-SE"/>
+        </w:rPr>
+        <w:t xml:space="preserve">, </w:t>
+      </w:r>
+      <w:proofErr w:type="spellStart"/>
+      <w:r>
+        <w:rPr>
+          <w:rFonts w:ascii="Segoe UI" w:eastAsia="Times New Roman" w:hAnsi="Segoe UI" w:cs="Segoe UI"/>
+          <w:sz w:val="21"/>
+          <w:szCs w:val="21"/>
+          <w:lang w:eastAsia="en-SE"/>
+        </w:rPr>
+        <w:t>samt</w:t>
+      </w:r>
+      <w:proofErr w:type="spellEnd"/>
+      <w:r>
+        <w:rPr>
+          <w:rFonts w:ascii="Segoe UI" w:eastAsia="Times New Roman" w:hAnsi="Segoe UI" w:cs="Segoe UI"/>
+          <w:sz w:val="21"/>
+          <w:szCs w:val="21"/>
+          <w:lang w:eastAsia="en-SE"/>
+        </w:rPr>
+        <w:t xml:space="preserve"> </w:t>
+      </w:r>
+      <w:proofErr w:type="spellStart"/>
+      <w:r>
+        <w:rPr>
+          <w:rFonts w:ascii="Segoe UI" w:eastAsia="Times New Roman" w:hAnsi="Segoe UI" w:cs="Segoe UI"/>
+          <w:sz w:val="21"/>
+          <w:szCs w:val="21"/>
+          <w:lang w:eastAsia="en-SE"/>
+        </w:rPr>
+        <w:t>rättat</w:t>
+      </w:r>
+      <w:proofErr w:type="spellEnd"/>
+      <w:r>
+        <w:rPr>
+          <w:rFonts w:ascii="Segoe UI" w:eastAsia="Times New Roman" w:hAnsi="Segoe UI" w:cs="Segoe UI"/>
+          <w:sz w:val="21"/>
+          <w:szCs w:val="21"/>
+          <w:lang w:eastAsia="en-SE"/>
+        </w:rPr>
+        <w:t xml:space="preserve"> till </w:t>
+      </w:r>
+      <w:proofErr w:type="spellStart"/>
+      <w:r>
+        <w:rPr>
+          <w:rFonts w:ascii="Segoe UI" w:eastAsia="Times New Roman" w:hAnsi="Segoe UI" w:cs="Segoe UI"/>
+          <w:sz w:val="21"/>
+          <w:szCs w:val="21"/>
+          <w:lang w:eastAsia="en-SE"/>
+        </w:rPr>
+        <w:t>så</w:t>
+      </w:r>
+      <w:proofErr w:type="spellEnd"/>
+      <w:r>
+        <w:rPr>
+          <w:rFonts w:ascii="Segoe UI" w:eastAsia="Times New Roman" w:hAnsi="Segoe UI" w:cs="Segoe UI"/>
+          <w:sz w:val="21"/>
+          <w:szCs w:val="21"/>
+          <w:lang w:eastAsia="en-SE"/>
+        </w:rPr>
+        <w:t xml:space="preserve"> </w:t>
+      </w:r>
+      <w:proofErr w:type="spellStart"/>
+      <w:r>
+        <w:rPr>
+          <w:rFonts w:ascii="Segoe UI" w:eastAsia="Times New Roman" w:hAnsi="Segoe UI" w:cs="Segoe UI"/>
+          <w:sz w:val="21"/>
+          <w:szCs w:val="21"/>
+          <w:lang w:eastAsia="en-SE"/>
+        </w:rPr>
+        <w:t>att</w:t>
+      </w:r>
+      <w:proofErr w:type="spellEnd"/>
+      <w:r>
+        <w:rPr>
+          <w:rFonts w:ascii="Segoe UI" w:eastAsia="Times New Roman" w:hAnsi="Segoe UI" w:cs="Segoe UI"/>
+          <w:sz w:val="21"/>
+          <w:szCs w:val="21"/>
+          <w:lang w:eastAsia="en-SE"/>
+        </w:rPr>
+        <w:t xml:space="preserve"> den </w:t>
+      </w:r>
+      <w:proofErr w:type="spellStart"/>
+      <w:r>
+        <w:rPr>
+          <w:rFonts w:ascii="Segoe UI" w:eastAsia="Times New Roman" w:hAnsi="Segoe UI" w:cs="Segoe UI"/>
+          <w:sz w:val="21"/>
+          <w:szCs w:val="21"/>
+          <w:lang w:eastAsia="en-SE"/>
+        </w:rPr>
+        <w:t>röda</w:t>
+      </w:r>
+      <w:proofErr w:type="spellEnd"/>
+      <w:r>
+        <w:rPr>
+          <w:rFonts w:ascii="Segoe UI" w:eastAsia="Times New Roman" w:hAnsi="Segoe UI" w:cs="Segoe UI"/>
+          <w:sz w:val="21"/>
+          <w:szCs w:val="21"/>
+          <w:lang w:eastAsia="en-SE"/>
+        </w:rPr>
+        <w:t xml:space="preserve"> </w:t>
+      </w:r>
+      <w:proofErr w:type="spellStart"/>
+      <w:r>
+        <w:rPr>
+          <w:rFonts w:ascii="Segoe UI" w:eastAsia="Times New Roman" w:hAnsi="Segoe UI" w:cs="Segoe UI"/>
+          <w:sz w:val="21"/>
+          <w:szCs w:val="21"/>
+          <w:lang w:eastAsia="en-SE"/>
+        </w:rPr>
+        <w:t>markeringen</w:t>
+      </w:r>
+      <w:proofErr w:type="spellEnd"/>
+      <w:r>
+        <w:rPr>
+          <w:rFonts w:ascii="Segoe UI" w:eastAsia="Times New Roman" w:hAnsi="Segoe UI" w:cs="Segoe UI"/>
+          <w:sz w:val="21"/>
+          <w:szCs w:val="21"/>
+          <w:lang w:eastAsia="en-SE"/>
+        </w:rPr>
+        <w:t xml:space="preserve"> </w:t>
+      </w:r>
+      <w:proofErr w:type="spellStart"/>
+      <w:r>
+        <w:rPr>
+          <w:rFonts w:ascii="Segoe UI" w:eastAsia="Times New Roman" w:hAnsi="Segoe UI" w:cs="Segoe UI"/>
+          <w:sz w:val="21"/>
+          <w:szCs w:val="21"/>
+          <w:lang w:eastAsia="en-SE"/>
+        </w:rPr>
+        <w:t>på</w:t>
+      </w:r>
+      <w:proofErr w:type="spellEnd"/>
+      <w:r>
+        <w:rPr>
+          <w:rFonts w:ascii="Segoe UI" w:eastAsia="Times New Roman" w:hAnsi="Segoe UI" w:cs="Segoe UI"/>
+          <w:sz w:val="21"/>
+          <w:szCs w:val="21"/>
+          <w:lang w:eastAsia="en-SE"/>
+        </w:rPr>
+        <w:t xml:space="preserve"> </w:t>
+      </w:r>
+      <w:proofErr w:type="spellStart"/>
+      <w:r>
+        <w:rPr>
+          <w:rFonts w:ascii="Segoe UI" w:eastAsia="Times New Roman" w:hAnsi="Segoe UI" w:cs="Segoe UI"/>
+          <w:sz w:val="21"/>
+          <w:szCs w:val="21"/>
+          <w:lang w:eastAsia="en-SE"/>
+        </w:rPr>
+        <w:t>dagens</w:t>
+      </w:r>
+      <w:proofErr w:type="spellEnd"/>
+      <w:r>
+        <w:rPr>
+          <w:rFonts w:ascii="Segoe UI" w:eastAsia="Times New Roman" w:hAnsi="Segoe UI" w:cs="Segoe UI"/>
+          <w:sz w:val="21"/>
+          <w:szCs w:val="21"/>
+          <w:lang w:eastAsia="en-SE"/>
+        </w:rPr>
+        <w:t xml:space="preserve"> </w:t>
+      </w:r>
+      <w:proofErr w:type="spellStart"/>
+      <w:r>
+        <w:rPr>
+          <w:rFonts w:ascii="Segoe UI" w:eastAsia="Times New Roman" w:hAnsi="Segoe UI" w:cs="Segoe UI"/>
+          <w:sz w:val="21"/>
+          <w:szCs w:val="21"/>
+          <w:lang w:eastAsia="en-SE"/>
+        </w:rPr>
+        <w:t>dag</w:t>
+      </w:r>
+      <w:proofErr w:type="spellEnd"/>
+      <w:r>
+        <w:rPr>
+          <w:rFonts w:ascii="Segoe UI" w:eastAsia="Times New Roman" w:hAnsi="Segoe UI" w:cs="Segoe UI"/>
+          <w:sz w:val="21"/>
+          <w:szCs w:val="21"/>
+          <w:lang w:eastAsia="en-SE"/>
+        </w:rPr>
+        <w:t xml:space="preserve"> </w:t>
+      </w:r>
+      <w:proofErr w:type="spellStart"/>
+      <w:r>
+        <w:rPr>
+          <w:rFonts w:ascii="Segoe UI" w:eastAsia="Times New Roman" w:hAnsi="Segoe UI" w:cs="Segoe UI"/>
+          <w:sz w:val="21"/>
+          <w:szCs w:val="21"/>
+          <w:lang w:eastAsia="en-SE"/>
+        </w:rPr>
+        <w:t>stannar</w:t>
+      </w:r>
+      <w:proofErr w:type="spellEnd"/>
+      <w:r>
+        <w:rPr>
+          <w:rFonts w:ascii="Segoe UI" w:eastAsia="Times New Roman" w:hAnsi="Segoe UI" w:cs="Segoe UI"/>
+          <w:sz w:val="21"/>
+          <w:szCs w:val="21"/>
+          <w:lang w:eastAsia="en-SE"/>
+        </w:rPr>
+        <w:t xml:space="preserve"> </w:t>
+      </w:r>
+      <w:proofErr w:type="spellStart"/>
+      <w:r>
+        <w:rPr>
+          <w:rFonts w:ascii="Segoe UI" w:eastAsia="Times New Roman" w:hAnsi="Segoe UI" w:cs="Segoe UI"/>
+          <w:sz w:val="21"/>
+          <w:szCs w:val="21"/>
+          <w:lang w:eastAsia="en-SE"/>
+        </w:rPr>
+        <w:t>kvar</w:t>
+      </w:r>
+      <w:proofErr w:type="spellEnd"/>
+      <w:r>
+        <w:rPr>
+          <w:rFonts w:ascii="Segoe UI" w:eastAsia="Times New Roman" w:hAnsi="Segoe UI" w:cs="Segoe UI"/>
+          <w:sz w:val="21"/>
+          <w:szCs w:val="21"/>
+          <w:lang w:eastAsia="en-SE"/>
+        </w:rPr>
+        <w:t xml:space="preserve"> </w:t>
+      </w:r>
+      <w:proofErr w:type="spellStart"/>
+      <w:r>
+        <w:rPr>
+          <w:rFonts w:ascii="Segoe UI" w:eastAsia="Times New Roman" w:hAnsi="Segoe UI" w:cs="Segoe UI"/>
+          <w:sz w:val="21"/>
+          <w:szCs w:val="21"/>
+          <w:lang w:eastAsia="en-SE"/>
+        </w:rPr>
+        <w:t>i</w:t>
+      </w:r>
+      <w:proofErr w:type="spellEnd"/>
+      <w:r>
+        <w:rPr>
+          <w:rFonts w:ascii="Segoe UI" w:eastAsia="Times New Roman" w:hAnsi="Segoe UI" w:cs="Segoe UI"/>
+          <w:sz w:val="21"/>
+          <w:szCs w:val="21"/>
+          <w:lang w:eastAsia="en-SE"/>
+        </w:rPr>
+        <w:t xml:space="preserve"> </w:t>
+      </w:r>
+      <w:proofErr w:type="spellStart"/>
+      <w:r>
+        <w:rPr>
+          <w:rFonts w:ascii="Segoe UI" w:eastAsia="Times New Roman" w:hAnsi="Segoe UI" w:cs="Segoe UI"/>
+          <w:sz w:val="21"/>
+          <w:szCs w:val="21"/>
+          <w:lang w:eastAsia="en-SE"/>
+        </w:rPr>
+        <w:t>rätt</w:t>
+      </w:r>
+      <w:proofErr w:type="spellEnd"/>
+      <w:r>
+        <w:rPr>
+          <w:rFonts w:ascii="Segoe UI" w:eastAsia="Times New Roman" w:hAnsi="Segoe UI" w:cs="Segoe UI"/>
+          <w:sz w:val="21"/>
+          <w:szCs w:val="21"/>
+          <w:lang w:eastAsia="en-SE"/>
+        </w:rPr>
+        <w:t xml:space="preserve"> </w:t>
+      </w:r>
+      <w:proofErr w:type="spellStart"/>
+      <w:r>
+        <w:rPr>
+          <w:rFonts w:ascii="Segoe UI" w:eastAsia="Times New Roman" w:hAnsi="Segoe UI" w:cs="Segoe UI"/>
+          <w:sz w:val="21"/>
+          <w:szCs w:val="21"/>
+          <w:lang w:eastAsia="en-SE"/>
+        </w:rPr>
+        <w:t>månad</w:t>
+      </w:r>
+      <w:proofErr w:type="spellEnd"/>
+      <w:r>
+        <w:rPr>
+          <w:rFonts w:ascii="Segoe UI" w:eastAsia="Times New Roman" w:hAnsi="Segoe UI" w:cs="Segoe UI"/>
+          <w:sz w:val="21"/>
+          <w:szCs w:val="21"/>
+          <w:lang w:eastAsia="en-SE"/>
+        </w:rPr>
+        <w:t>/</w:t>
+      </w:r>
+      <w:proofErr w:type="spellStart"/>
+      <w:r>
+        <w:rPr>
+          <w:rFonts w:ascii="Segoe UI" w:eastAsia="Times New Roman" w:hAnsi="Segoe UI" w:cs="Segoe UI"/>
+          <w:sz w:val="21"/>
+          <w:szCs w:val="21"/>
+          <w:lang w:eastAsia="en-SE"/>
+        </w:rPr>
+        <w:t>år</w:t>
+      </w:r>
+      <w:proofErr w:type="spellEnd"/>
+      <w:r>
+        <w:rPr>
+          <w:rFonts w:ascii="Segoe UI" w:eastAsia="Times New Roman" w:hAnsi="Segoe UI" w:cs="Segoe UI"/>
+          <w:sz w:val="21"/>
+          <w:szCs w:val="21"/>
+          <w:lang w:eastAsia="en-SE"/>
+        </w:rPr>
+        <w:t>.</w:t>
+      </w:r>
+      <w:r>
+        <w:rPr>
+          <w:rFonts w:ascii="Segoe UI" w:eastAsia="Times New Roman" w:hAnsi="Segoe UI" w:cs="Segoe UI"/>
+          <w:sz w:val="21"/>
+          <w:szCs w:val="21"/>
+          <w:lang w:eastAsia="en-SE"/>
+        </w:rPr>
+        <w:br/>
+      </w:r>
+      <w:proofErr w:type="spellStart"/>
+      <w:r>
+        <w:rPr>
+          <w:rFonts w:ascii="Segoe UI" w:eastAsia="Times New Roman" w:hAnsi="Segoe UI" w:cs="Segoe UI"/>
+          <w:sz w:val="21"/>
+          <w:szCs w:val="21"/>
+          <w:lang w:eastAsia="en-SE"/>
+        </w:rPr>
+        <w:t>vad</w:t>
+      </w:r>
+      <w:proofErr w:type="spellEnd"/>
+      <w:r>
+        <w:rPr>
+          <w:rFonts w:ascii="Segoe UI" w:eastAsia="Times New Roman" w:hAnsi="Segoe UI" w:cs="Segoe UI"/>
+          <w:sz w:val="21"/>
+          <w:szCs w:val="21"/>
+          <w:lang w:eastAsia="en-SE"/>
+        </w:rPr>
+        <w:t xml:space="preserve"> </w:t>
+      </w:r>
+      <w:proofErr w:type="spellStart"/>
+      <w:r>
+        <w:rPr>
+          <w:rFonts w:ascii="Segoe UI" w:eastAsia="Times New Roman" w:hAnsi="Segoe UI" w:cs="Segoe UI"/>
+          <w:sz w:val="21"/>
+          <w:szCs w:val="21"/>
+          <w:lang w:eastAsia="en-SE"/>
+        </w:rPr>
+        <w:t>kommer</w:t>
+      </w:r>
+      <w:proofErr w:type="spellEnd"/>
+      <w:r>
+        <w:rPr>
+          <w:rFonts w:ascii="Segoe UI" w:eastAsia="Times New Roman" w:hAnsi="Segoe UI" w:cs="Segoe UI"/>
+          <w:sz w:val="21"/>
+          <w:szCs w:val="21"/>
+          <w:lang w:eastAsia="en-SE"/>
+        </w:rPr>
+        <w:t xml:space="preserve"> </w:t>
+      </w:r>
+      <w:proofErr w:type="spellStart"/>
+      <w:r>
+        <w:rPr>
+          <w:rFonts w:ascii="Segoe UI" w:eastAsia="Times New Roman" w:hAnsi="Segoe UI" w:cs="Segoe UI"/>
+          <w:sz w:val="21"/>
+          <w:szCs w:val="21"/>
+          <w:lang w:eastAsia="en-SE"/>
+        </w:rPr>
+        <w:t>att</w:t>
+      </w:r>
+      <w:proofErr w:type="spellEnd"/>
+      <w:r>
+        <w:rPr>
+          <w:rFonts w:ascii="Segoe UI" w:eastAsia="Times New Roman" w:hAnsi="Segoe UI" w:cs="Segoe UI"/>
+          <w:sz w:val="21"/>
+          <w:szCs w:val="21"/>
+          <w:lang w:eastAsia="en-SE"/>
+        </w:rPr>
+        <w:t xml:space="preserve"> </w:t>
+      </w:r>
+      <w:proofErr w:type="spellStart"/>
+      <w:r>
+        <w:rPr>
+          <w:rFonts w:ascii="Segoe UI" w:eastAsia="Times New Roman" w:hAnsi="Segoe UI" w:cs="Segoe UI"/>
+          <w:sz w:val="21"/>
+          <w:szCs w:val="21"/>
+          <w:lang w:eastAsia="en-SE"/>
+        </w:rPr>
+        <w:t>göras</w:t>
+      </w:r>
+      <w:proofErr w:type="spellEnd"/>
+      <w:r>
+        <w:rPr>
+          <w:rFonts w:ascii="Segoe UI" w:eastAsia="Times New Roman" w:hAnsi="Segoe UI" w:cs="Segoe UI"/>
+          <w:sz w:val="21"/>
+          <w:szCs w:val="21"/>
+          <w:lang w:eastAsia="en-SE"/>
+        </w:rPr>
+        <w:t xml:space="preserve">? Vet </w:t>
+      </w:r>
+      <w:proofErr w:type="spellStart"/>
+      <w:r>
+        <w:rPr>
+          <w:rFonts w:ascii="Segoe UI" w:eastAsia="Times New Roman" w:hAnsi="Segoe UI" w:cs="Segoe UI"/>
+          <w:sz w:val="21"/>
+          <w:szCs w:val="21"/>
+          <w:lang w:eastAsia="en-SE"/>
+        </w:rPr>
+        <w:t>inte</w:t>
+      </w:r>
+      <w:proofErr w:type="spellEnd"/>
+      <w:r>
+        <w:rPr>
+          <w:rFonts w:ascii="Segoe UI" w:eastAsia="Times New Roman" w:hAnsi="Segoe UI" w:cs="Segoe UI"/>
+          <w:sz w:val="21"/>
+          <w:szCs w:val="21"/>
+          <w:lang w:eastAsia="en-SE"/>
+        </w:rPr>
+        <w:t xml:space="preserve">, </w:t>
+      </w:r>
+      <w:proofErr w:type="spellStart"/>
+      <w:r>
+        <w:rPr>
+          <w:rFonts w:ascii="Segoe UI" w:eastAsia="Times New Roman" w:hAnsi="Segoe UI" w:cs="Segoe UI"/>
+          <w:sz w:val="21"/>
+          <w:szCs w:val="21"/>
+          <w:lang w:eastAsia="en-SE"/>
+        </w:rPr>
+        <w:t>behöver</w:t>
+      </w:r>
+      <w:proofErr w:type="spellEnd"/>
+      <w:r>
+        <w:rPr>
+          <w:rFonts w:ascii="Segoe UI" w:eastAsia="Times New Roman" w:hAnsi="Segoe UI" w:cs="Segoe UI"/>
+          <w:sz w:val="21"/>
+          <w:szCs w:val="21"/>
+          <w:lang w:eastAsia="en-SE"/>
+        </w:rPr>
+        <w:t xml:space="preserve"> input </w:t>
+      </w:r>
+      <w:proofErr w:type="spellStart"/>
+      <w:r>
+        <w:rPr>
+          <w:rFonts w:ascii="Segoe UI" w:eastAsia="Times New Roman" w:hAnsi="Segoe UI" w:cs="Segoe UI"/>
+          <w:sz w:val="21"/>
+          <w:szCs w:val="21"/>
+          <w:lang w:eastAsia="en-SE"/>
+        </w:rPr>
+        <w:t>från</w:t>
+      </w:r>
+      <w:proofErr w:type="spellEnd"/>
+      <w:r>
+        <w:rPr>
+          <w:rFonts w:ascii="Segoe UI" w:eastAsia="Times New Roman" w:hAnsi="Segoe UI" w:cs="Segoe UI"/>
+          <w:sz w:val="21"/>
+          <w:szCs w:val="21"/>
+          <w:lang w:eastAsia="en-SE"/>
+        </w:rPr>
+        <w:t xml:space="preserve"> Abbas och </w:t>
+      </w:r>
+      <w:proofErr w:type="spellStart"/>
+      <w:r>
+        <w:rPr>
+          <w:rFonts w:ascii="Segoe UI" w:eastAsia="Times New Roman" w:hAnsi="Segoe UI" w:cs="Segoe UI"/>
+          <w:sz w:val="21"/>
+          <w:szCs w:val="21"/>
+          <w:lang w:eastAsia="en-SE"/>
+        </w:rPr>
+        <w:t>Hamodi</w:t>
+      </w:r>
+      <w:proofErr w:type="spellEnd"/>
+      <w:r>
+        <w:rPr>
+          <w:rFonts w:ascii="Segoe UI" w:eastAsia="Times New Roman" w:hAnsi="Segoe UI" w:cs="Segoe UI"/>
+          <w:sz w:val="21"/>
+          <w:szCs w:val="21"/>
+          <w:lang w:eastAsia="en-SE"/>
+        </w:rPr>
+        <w:t xml:space="preserve"> </w:t>
+      </w:r>
+      <w:proofErr w:type="spellStart"/>
+      <w:r>
+        <w:rPr>
+          <w:rFonts w:ascii="Segoe UI" w:eastAsia="Times New Roman" w:hAnsi="Segoe UI" w:cs="Segoe UI"/>
+          <w:sz w:val="21"/>
+          <w:szCs w:val="21"/>
+          <w:lang w:eastAsia="en-SE"/>
+        </w:rPr>
+        <w:t>på</w:t>
+      </w:r>
+      <w:proofErr w:type="spellEnd"/>
+      <w:r>
+        <w:rPr>
+          <w:rFonts w:ascii="Segoe UI" w:eastAsia="Times New Roman" w:hAnsi="Segoe UI" w:cs="Segoe UI"/>
+          <w:sz w:val="21"/>
+          <w:szCs w:val="21"/>
+          <w:lang w:eastAsia="en-SE"/>
+        </w:rPr>
+        <w:t xml:space="preserve"> </w:t>
+      </w:r>
+      <w:proofErr w:type="spellStart"/>
+      <w:r>
+        <w:rPr>
+          <w:rFonts w:ascii="Segoe UI" w:eastAsia="Times New Roman" w:hAnsi="Segoe UI" w:cs="Segoe UI"/>
+          <w:sz w:val="21"/>
+          <w:szCs w:val="21"/>
+          <w:lang w:eastAsia="en-SE"/>
+        </w:rPr>
+        <w:t>hur</w:t>
+      </w:r>
+      <w:proofErr w:type="spellEnd"/>
+      <w:r>
+        <w:rPr>
+          <w:rFonts w:ascii="Segoe UI" w:eastAsia="Times New Roman" w:hAnsi="Segoe UI" w:cs="Segoe UI"/>
+          <w:sz w:val="21"/>
+          <w:szCs w:val="21"/>
+          <w:lang w:eastAsia="en-SE"/>
+        </w:rPr>
+        <w:t xml:space="preserve"> </w:t>
+      </w:r>
+      <w:proofErr w:type="spellStart"/>
+      <w:r>
+        <w:rPr>
+          <w:rFonts w:ascii="Segoe UI" w:eastAsia="Times New Roman" w:hAnsi="Segoe UI" w:cs="Segoe UI"/>
+          <w:sz w:val="21"/>
+          <w:szCs w:val="21"/>
+          <w:lang w:eastAsia="en-SE"/>
+        </w:rPr>
+        <w:t>funktionen</w:t>
+      </w:r>
+      <w:proofErr w:type="spellEnd"/>
+      <w:r>
+        <w:rPr>
+          <w:rFonts w:ascii="Segoe UI" w:eastAsia="Times New Roman" w:hAnsi="Segoe UI" w:cs="Segoe UI"/>
+          <w:sz w:val="21"/>
+          <w:szCs w:val="21"/>
+          <w:lang w:eastAsia="en-SE"/>
+        </w:rPr>
+        <w:t xml:space="preserve"> ska </w:t>
+      </w:r>
+      <w:proofErr w:type="spellStart"/>
+      <w:r>
+        <w:rPr>
+          <w:rFonts w:ascii="Segoe UI" w:eastAsia="Times New Roman" w:hAnsi="Segoe UI" w:cs="Segoe UI"/>
+          <w:sz w:val="21"/>
+          <w:szCs w:val="21"/>
+          <w:lang w:eastAsia="en-SE"/>
+        </w:rPr>
+        <w:t>kallas</w:t>
+      </w:r>
+      <w:proofErr w:type="spellEnd"/>
+      <w:r>
+        <w:rPr>
+          <w:rFonts w:ascii="Segoe UI" w:eastAsia="Times New Roman" w:hAnsi="Segoe UI" w:cs="Segoe UI"/>
+          <w:sz w:val="21"/>
+          <w:szCs w:val="21"/>
+          <w:lang w:eastAsia="en-SE"/>
+        </w:rPr>
+        <w:t xml:space="preserve">. </w:t>
+      </w:r>
+      <w:proofErr w:type="spellStart"/>
+      <w:r>
+        <w:rPr>
+          <w:rFonts w:ascii="Segoe UI" w:eastAsia="Times New Roman" w:hAnsi="Segoe UI" w:cs="Segoe UI"/>
+          <w:sz w:val="21"/>
+          <w:szCs w:val="21"/>
+          <w:lang w:eastAsia="en-SE"/>
+        </w:rPr>
+        <w:t>Vilket</w:t>
+      </w:r>
+      <w:proofErr w:type="spellEnd"/>
+      <w:r>
+        <w:rPr>
+          <w:rFonts w:ascii="Segoe UI" w:eastAsia="Times New Roman" w:hAnsi="Segoe UI" w:cs="Segoe UI"/>
+          <w:sz w:val="21"/>
+          <w:szCs w:val="21"/>
+          <w:lang w:eastAsia="en-SE"/>
+        </w:rPr>
+        <w:t xml:space="preserve"> </w:t>
+      </w:r>
+      <w:proofErr w:type="spellStart"/>
+      <w:r>
+        <w:rPr>
+          <w:rFonts w:ascii="Segoe UI" w:eastAsia="Times New Roman" w:hAnsi="Segoe UI" w:cs="Segoe UI"/>
+          <w:sz w:val="21"/>
+          <w:szCs w:val="21"/>
+          <w:lang w:eastAsia="en-SE"/>
+        </w:rPr>
+        <w:t>värde</w:t>
+      </w:r>
+      <w:proofErr w:type="spellEnd"/>
+      <w:r>
+        <w:rPr>
+          <w:rFonts w:ascii="Segoe UI" w:eastAsia="Times New Roman" w:hAnsi="Segoe UI" w:cs="Segoe UI"/>
+          <w:sz w:val="21"/>
+          <w:szCs w:val="21"/>
+          <w:lang w:eastAsia="en-SE"/>
+        </w:rPr>
+        <w:t xml:space="preserve"> </w:t>
+      </w:r>
+      <w:proofErr w:type="spellStart"/>
+      <w:r>
+        <w:rPr>
+          <w:rFonts w:ascii="Segoe UI" w:eastAsia="Times New Roman" w:hAnsi="Segoe UI" w:cs="Segoe UI"/>
+          <w:sz w:val="21"/>
+          <w:szCs w:val="21"/>
+          <w:lang w:eastAsia="en-SE"/>
+        </w:rPr>
+        <w:t>får</w:t>
+      </w:r>
+      <w:proofErr w:type="spellEnd"/>
+      <w:r>
+        <w:rPr>
+          <w:rFonts w:ascii="Segoe UI" w:eastAsia="Times New Roman" w:hAnsi="Segoe UI" w:cs="Segoe UI"/>
+          <w:sz w:val="21"/>
+          <w:szCs w:val="21"/>
+          <w:lang w:eastAsia="en-SE"/>
+        </w:rPr>
+        <w:t xml:space="preserve"> jag </w:t>
+      </w:r>
+      <w:proofErr w:type="spellStart"/>
+      <w:r>
+        <w:rPr>
+          <w:rFonts w:ascii="Segoe UI" w:eastAsia="Times New Roman" w:hAnsi="Segoe UI" w:cs="Segoe UI"/>
+          <w:sz w:val="21"/>
+          <w:szCs w:val="21"/>
+          <w:lang w:eastAsia="en-SE"/>
+        </w:rPr>
+        <w:t>från</w:t>
+      </w:r>
+      <w:proofErr w:type="spellEnd"/>
+      <w:r>
+        <w:rPr>
+          <w:rFonts w:ascii="Segoe UI" w:eastAsia="Times New Roman" w:hAnsi="Segoe UI" w:cs="Segoe UI"/>
+          <w:sz w:val="21"/>
+          <w:szCs w:val="21"/>
+          <w:lang w:eastAsia="en-SE"/>
+        </w:rPr>
+        <w:t xml:space="preserve"> dem och </w:t>
+      </w:r>
+      <w:proofErr w:type="spellStart"/>
+      <w:r>
+        <w:rPr>
+          <w:rFonts w:ascii="Segoe UI" w:eastAsia="Times New Roman" w:hAnsi="Segoe UI" w:cs="Segoe UI"/>
+          <w:sz w:val="21"/>
+          <w:szCs w:val="21"/>
+          <w:lang w:eastAsia="en-SE"/>
+        </w:rPr>
+        <w:t>vad</w:t>
+      </w:r>
+      <w:proofErr w:type="spellEnd"/>
+      <w:r>
+        <w:rPr>
+          <w:rFonts w:ascii="Segoe UI" w:eastAsia="Times New Roman" w:hAnsi="Segoe UI" w:cs="Segoe UI"/>
+          <w:sz w:val="21"/>
+          <w:szCs w:val="21"/>
+          <w:lang w:eastAsia="en-SE"/>
+        </w:rPr>
+        <w:t xml:space="preserve"> </w:t>
+      </w:r>
+      <w:proofErr w:type="spellStart"/>
+      <w:r>
+        <w:rPr>
+          <w:rFonts w:ascii="Segoe UI" w:eastAsia="Times New Roman" w:hAnsi="Segoe UI" w:cs="Segoe UI"/>
+          <w:sz w:val="21"/>
+          <w:szCs w:val="21"/>
+          <w:lang w:eastAsia="en-SE"/>
+        </w:rPr>
+        <w:t>vill</w:t>
+      </w:r>
+      <w:proofErr w:type="spellEnd"/>
+      <w:r>
+        <w:rPr>
+          <w:rFonts w:ascii="Segoe UI" w:eastAsia="Times New Roman" w:hAnsi="Segoe UI" w:cs="Segoe UI"/>
+          <w:sz w:val="21"/>
+          <w:szCs w:val="21"/>
+          <w:lang w:eastAsia="en-SE"/>
+        </w:rPr>
+        <w:t xml:space="preserve"> de ha </w:t>
+      </w:r>
+      <w:proofErr w:type="spellStart"/>
+      <w:r>
+        <w:rPr>
+          <w:rFonts w:ascii="Segoe UI" w:eastAsia="Times New Roman" w:hAnsi="Segoe UI" w:cs="Segoe UI"/>
+          <w:sz w:val="21"/>
+          <w:szCs w:val="21"/>
+          <w:lang w:eastAsia="en-SE"/>
+        </w:rPr>
+        <w:t>i</w:t>
+      </w:r>
+      <w:proofErr w:type="spellEnd"/>
+      <w:r>
+        <w:rPr>
+          <w:rFonts w:ascii="Segoe UI" w:eastAsia="Times New Roman" w:hAnsi="Segoe UI" w:cs="Segoe UI"/>
+          <w:sz w:val="21"/>
+          <w:szCs w:val="21"/>
+          <w:lang w:eastAsia="en-SE"/>
+        </w:rPr>
+        <w:t xml:space="preserve"> </w:t>
+      </w:r>
+      <w:proofErr w:type="spellStart"/>
+      <w:r>
+        <w:rPr>
+          <w:rFonts w:ascii="Segoe UI" w:eastAsia="Times New Roman" w:hAnsi="Segoe UI" w:cs="Segoe UI"/>
+          <w:sz w:val="21"/>
+          <w:szCs w:val="21"/>
+          <w:lang w:eastAsia="en-SE"/>
+        </w:rPr>
+        <w:t>retur</w:t>
+      </w:r>
+      <w:proofErr w:type="spellEnd"/>
+      <w:r>
+        <w:rPr>
+          <w:rFonts w:ascii="Segoe UI" w:eastAsia="Times New Roman" w:hAnsi="Segoe UI" w:cs="Segoe UI"/>
+          <w:sz w:val="21"/>
+          <w:szCs w:val="21"/>
+          <w:lang w:eastAsia="en-SE"/>
+        </w:rPr>
+        <w:t>?</w:t>
+      </w:r>
+    </w:p>
+    <w:p>
+      <w:pPr>
+        <w:rPr>
+          <w:rFonts w:ascii="Segoe UI" w:eastAsia="Times New Roman" w:hAnsi="Segoe UI" w:cs="Segoe UI"/>
+          <w:sz w:val="21"/>
+          <w:szCs w:val="21"/>
+          <w:lang w:eastAsia="en-SE"/>
+        </w:rPr>
+      </w:pPr>
+    </w:p>
+    <w:p>
+      <w:pPr>
+        <w:pStyle w:val="Rubrik1"/>
+        <w:rPr>
+          <w:rFonts w:eastAsia="Times New Roman"/>
+          <w:lang w:val="en-US" w:eastAsia="en-SE"/>
+        </w:rPr>
+      </w:pPr>
+      <w:r>
+        <w:rPr>
+          <w:rFonts w:eastAsia="Times New Roman"/>
+          <w:lang w:val="en-US" w:eastAsia="en-SE"/>
+        </w:rPr>
+        <w:t>Dag 8 -9/12</w:t>
+      </w:r>
+    </w:p>
+    <w:p>
+      <w:pPr>
+        <w:rPr>
+          <w:rFonts w:ascii="Segoe UI" w:eastAsia="Times New Roman" w:hAnsi="Segoe UI" w:cs="Segoe UI"/>
+          <w:sz w:val="21"/>
+          <w:szCs w:val="21"/>
+          <w:lang w:val="en-US" w:eastAsia="en-SE"/>
+        </w:rPr>
+      </w:pPr>
+      <w:r>
+        <w:rPr>
+          <w:rFonts w:ascii="Segoe UI" w:eastAsia="Times New Roman" w:hAnsi="Segoe UI" w:cs="Segoe UI"/>
+          <w:sz w:val="21"/>
+          <w:szCs w:val="21"/>
+          <w:lang w:val="en-US" w:eastAsia="en-SE"/>
+        </w:rPr>
+        <w:t>Daily Standup</w:t>
+      </w:r>
+    </w:p>
+    <w:p>
+      <w:pPr>
+        <w:rPr>
+          <w:rFonts w:ascii="Segoe UI" w:eastAsia="Times New Roman" w:hAnsi="Segoe UI" w:cs="Segoe UI"/>
+          <w:sz w:val="21"/>
+          <w:szCs w:val="21"/>
+          <w:lang w:val="en-SE" w:eastAsia="en-SE"/>
+        </w:rPr>
+      </w:pPr>
+      <w:r>
+        <w:rPr>
+          <w:rFonts w:ascii="Segoe UI" w:eastAsia="Times New Roman" w:hAnsi="Segoe UI" w:cs="Segoe UI"/>
+          <w:sz w:val="21"/>
+          <w:szCs w:val="21"/>
+          <w:lang w:val="sv-SE" w:eastAsia="en-SE"/>
+        </w:rPr>
+        <w:t>Annika</w:t>
+      </w:r>
+      <w:r>
+        <w:rPr>
+          <w:rFonts w:ascii="Segoe UI" w:eastAsia="Times New Roman" w:hAnsi="Segoe UI" w:cs="Segoe UI"/>
+          <w:sz w:val="21"/>
+          <w:szCs w:val="21"/>
+          <w:lang w:val="sv-SE" w:eastAsia="en-SE"/>
+        </w:rPr>
+        <w:br/>
+      </w:r>
+      <w:proofErr w:type="spellStart"/>
+      <w:r>
+        <w:rPr>
+          <w:rFonts w:ascii="Segoe UI" w:eastAsia="Times New Roman" w:hAnsi="Segoe UI" w:cs="Segoe UI"/>
+          <w:sz w:val="21"/>
+          <w:szCs w:val="21"/>
+          <w:lang w:val="en-SE" w:eastAsia="en-SE"/>
+        </w:rPr>
+        <w:t>Vad</w:t>
+      </w:r>
+      <w:proofErr w:type="spellEnd"/>
+      <w:r>
+        <w:rPr>
+          <w:rFonts w:ascii="Segoe UI" w:eastAsia="Times New Roman" w:hAnsi="Segoe UI" w:cs="Segoe UI"/>
+          <w:sz w:val="21"/>
+          <w:szCs w:val="21"/>
+          <w:lang w:val="en-SE" w:eastAsia="en-SE"/>
+        </w:rPr>
+        <w:t xml:space="preserve"> </w:t>
+      </w:r>
+      <w:proofErr w:type="spellStart"/>
+      <w:r>
+        <w:rPr>
+          <w:rFonts w:ascii="Segoe UI" w:eastAsia="Times New Roman" w:hAnsi="Segoe UI" w:cs="Segoe UI"/>
+          <w:sz w:val="21"/>
+          <w:szCs w:val="21"/>
+          <w:lang w:val="en-SE" w:eastAsia="en-SE"/>
+        </w:rPr>
+        <w:t>är</w:t>
+      </w:r>
+      <w:proofErr w:type="spellEnd"/>
+      <w:r>
+        <w:rPr>
+          <w:rFonts w:ascii="Segoe UI" w:eastAsia="Times New Roman" w:hAnsi="Segoe UI" w:cs="Segoe UI"/>
+          <w:sz w:val="21"/>
+          <w:szCs w:val="21"/>
+          <w:lang w:val="en-SE" w:eastAsia="en-SE"/>
+        </w:rPr>
+        <w:t xml:space="preserve"> </w:t>
+      </w:r>
+      <w:proofErr w:type="spellStart"/>
+      <w:r>
+        <w:rPr>
+          <w:rFonts w:ascii="Segoe UI" w:eastAsia="Times New Roman" w:hAnsi="Segoe UI" w:cs="Segoe UI"/>
+          <w:sz w:val="21"/>
+          <w:szCs w:val="21"/>
+          <w:lang w:val="en-SE" w:eastAsia="en-SE"/>
+        </w:rPr>
+        <w:t>gjort</w:t>
+      </w:r>
+      <w:proofErr w:type="spellEnd"/>
+      <w:r>
+        <w:rPr>
+          <w:rFonts w:ascii="Segoe UI" w:eastAsia="Times New Roman" w:hAnsi="Segoe UI" w:cs="Segoe UI"/>
+          <w:sz w:val="21"/>
+          <w:szCs w:val="21"/>
+          <w:lang w:val="en-SE" w:eastAsia="en-SE"/>
+        </w:rPr>
+        <w:t>?</w:t>
+      </w:r>
+      <w:r>
+        <w:rPr>
+          <w:rFonts w:ascii="Segoe UI" w:eastAsia="Times New Roman" w:hAnsi="Segoe UI" w:cs="Segoe UI"/>
+          <w:sz w:val="21"/>
+          <w:szCs w:val="21"/>
+          <w:lang w:val="sv-SE" w:eastAsia="en-SE"/>
+        </w:rPr>
+        <w:t xml:space="preserve"> d</w:t>
+      </w:r>
+      <w:r>
+        <w:rPr>
+          <w:rFonts w:ascii="Segoe UI" w:eastAsia="Times New Roman" w:hAnsi="Segoe UI" w:cs="Segoe UI"/>
+          <w:sz w:val="21"/>
+          <w:szCs w:val="21"/>
+          <w:lang w:val="sv-SE" w:eastAsia="en-SE"/>
+        </w:rPr>
+        <w:t>okument</w:t>
+      </w:r>
+      <w:r>
+        <w:rPr>
+          <w:rFonts w:ascii="Segoe UI" w:eastAsia="Times New Roman" w:hAnsi="Segoe UI" w:cs="Segoe UI"/>
+          <w:sz w:val="21"/>
+          <w:szCs w:val="21"/>
+          <w:lang w:val="en-SE" w:eastAsia="en-SE"/>
+        </w:rPr>
+        <w:br/>
+      </w:r>
+      <w:proofErr w:type="spellStart"/>
+      <w:r>
+        <w:rPr>
+          <w:rFonts w:ascii="Segoe UI" w:eastAsia="Times New Roman" w:hAnsi="Segoe UI" w:cs="Segoe UI"/>
+          <w:sz w:val="21"/>
+          <w:szCs w:val="21"/>
+          <w:lang w:val="en-SE" w:eastAsia="en-SE"/>
+        </w:rPr>
+        <w:t>Vad</w:t>
+      </w:r>
+      <w:proofErr w:type="spellEnd"/>
+      <w:r>
+        <w:rPr>
+          <w:rFonts w:ascii="Segoe UI" w:eastAsia="Times New Roman" w:hAnsi="Segoe UI" w:cs="Segoe UI"/>
+          <w:sz w:val="21"/>
+          <w:szCs w:val="21"/>
+          <w:lang w:val="en-SE" w:eastAsia="en-SE"/>
+        </w:rPr>
+        <w:t xml:space="preserve"> </w:t>
+      </w:r>
+      <w:proofErr w:type="spellStart"/>
+      <w:r>
+        <w:rPr>
+          <w:rFonts w:ascii="Segoe UI" w:eastAsia="Times New Roman" w:hAnsi="Segoe UI" w:cs="Segoe UI"/>
+          <w:sz w:val="21"/>
+          <w:szCs w:val="21"/>
+          <w:lang w:val="en-SE" w:eastAsia="en-SE"/>
+        </w:rPr>
+        <w:t>kommer</w:t>
+      </w:r>
+      <w:proofErr w:type="spellEnd"/>
+      <w:r>
+        <w:rPr>
+          <w:rFonts w:ascii="Segoe UI" w:eastAsia="Times New Roman" w:hAnsi="Segoe UI" w:cs="Segoe UI"/>
+          <w:sz w:val="21"/>
+          <w:szCs w:val="21"/>
+          <w:lang w:val="en-SE" w:eastAsia="en-SE"/>
+        </w:rPr>
+        <w:t xml:space="preserve"> </w:t>
+      </w:r>
+      <w:proofErr w:type="spellStart"/>
+      <w:r>
+        <w:rPr>
+          <w:rFonts w:ascii="Segoe UI" w:eastAsia="Times New Roman" w:hAnsi="Segoe UI" w:cs="Segoe UI"/>
+          <w:sz w:val="21"/>
+          <w:szCs w:val="21"/>
+          <w:lang w:val="en-SE" w:eastAsia="en-SE"/>
+        </w:rPr>
+        <w:t>göras</w:t>
+      </w:r>
+      <w:proofErr w:type="spellEnd"/>
+      <w:r>
+        <w:rPr>
+          <w:rFonts w:ascii="Segoe UI" w:eastAsia="Times New Roman" w:hAnsi="Segoe UI" w:cs="Segoe UI"/>
+          <w:sz w:val="21"/>
+          <w:szCs w:val="21"/>
+          <w:lang w:val="en-SE" w:eastAsia="en-SE"/>
+        </w:rPr>
+        <w:t>?</w:t>
+      </w:r>
+      <w:r>
+        <w:rPr>
+          <w:rFonts w:ascii="Segoe UI" w:eastAsia="Times New Roman" w:hAnsi="Segoe UI" w:cs="Segoe UI"/>
+          <w:sz w:val="21"/>
+          <w:szCs w:val="21"/>
+          <w:lang w:val="sv-SE" w:eastAsia="en-SE"/>
+        </w:rPr>
+        <w:t xml:space="preserve"> </w:t>
+      </w:r>
+      <w:r>
+        <w:rPr>
+          <w:rFonts w:ascii="Segoe UI" w:eastAsia="Times New Roman" w:hAnsi="Segoe UI" w:cs="Segoe UI"/>
+          <w:sz w:val="21"/>
+          <w:szCs w:val="21"/>
+          <w:lang w:val="sv-SE" w:eastAsia="en-SE"/>
+        </w:rPr>
+        <w:t xml:space="preserve">Hör med </w:t>
+      </w:r>
+      <w:proofErr w:type="spellStart"/>
+      <w:r>
+        <w:rPr>
+          <w:rFonts w:ascii="Segoe UI" w:eastAsia="Times New Roman" w:hAnsi="Segoe UI" w:cs="Segoe UI"/>
+          <w:sz w:val="21"/>
+          <w:szCs w:val="21"/>
+          <w:lang w:val="sv-SE" w:eastAsia="en-SE"/>
+        </w:rPr>
+        <w:t>abbas</w:t>
+      </w:r>
+      <w:proofErr w:type="spellEnd"/>
+      <w:r>
+        <w:rPr>
+          <w:rFonts w:ascii="Segoe UI" w:eastAsia="Times New Roman" w:hAnsi="Segoe UI" w:cs="Segoe UI"/>
+          <w:sz w:val="21"/>
+          <w:szCs w:val="21"/>
+          <w:lang w:val="sv-SE" w:eastAsia="en-SE"/>
+        </w:rPr>
+        <w:t xml:space="preserve"> och utgå därifrån</w:t>
+      </w:r>
+      <w:r>
+        <w:rPr>
+          <w:rFonts w:ascii="Segoe UI" w:eastAsia="Times New Roman" w:hAnsi="Segoe UI" w:cs="Segoe UI"/>
+          <w:sz w:val="21"/>
+          <w:szCs w:val="21"/>
+          <w:lang w:val="en-SE" w:eastAsia="en-SE"/>
+        </w:rPr>
+        <w:br/>
+      </w:r>
+      <w:proofErr w:type="spellStart"/>
+      <w:r>
+        <w:rPr>
+          <w:rFonts w:ascii="Segoe UI" w:eastAsia="Times New Roman" w:hAnsi="Segoe UI" w:cs="Segoe UI"/>
+          <w:sz w:val="21"/>
+          <w:szCs w:val="21"/>
+          <w:lang w:val="en-SE" w:eastAsia="en-SE"/>
+        </w:rPr>
+        <w:t>eventuella</w:t>
+      </w:r>
+      <w:proofErr w:type="spellEnd"/>
+      <w:r>
+        <w:rPr>
+          <w:rFonts w:ascii="Segoe UI" w:eastAsia="Times New Roman" w:hAnsi="Segoe UI" w:cs="Segoe UI"/>
+          <w:sz w:val="21"/>
+          <w:szCs w:val="21"/>
+          <w:lang w:val="en-SE" w:eastAsia="en-SE"/>
+        </w:rPr>
+        <w:t xml:space="preserve"> </w:t>
+      </w:r>
+      <w:proofErr w:type="spellStart"/>
+      <w:r>
+        <w:rPr>
+          <w:rFonts w:ascii="Segoe UI" w:eastAsia="Times New Roman" w:hAnsi="Segoe UI" w:cs="Segoe UI"/>
+          <w:sz w:val="21"/>
+          <w:szCs w:val="21"/>
+          <w:lang w:val="en-SE" w:eastAsia="en-SE"/>
+        </w:rPr>
+        <w:t>Svårigheter</w:t>
+      </w:r>
+      <w:proofErr w:type="spellEnd"/>
+      <w:r>
+        <w:rPr>
+          <w:rFonts w:ascii="Segoe UI" w:eastAsia="Times New Roman" w:hAnsi="Segoe UI" w:cs="Segoe UI"/>
+          <w:sz w:val="21"/>
+          <w:szCs w:val="21"/>
+          <w:lang w:val="en-SE" w:eastAsia="en-SE"/>
+        </w:rPr>
+        <w:t>?</w:t>
+      </w:r>
+    </w:p>
+    <w:p>
+      <w:pPr>
+        <w:rPr>
+          <w:rFonts w:ascii="Segoe UI" w:eastAsia="Times New Roman" w:hAnsi="Segoe UI" w:cs="Segoe UI"/>
+          <w:sz w:val="21"/>
+          <w:szCs w:val="21"/>
+          <w:lang w:val="en-SE" w:eastAsia="en-SE"/>
+        </w:rPr>
+      </w:pPr>
+      <w:proofErr w:type="spellStart"/>
+      <w:r>
+        <w:rPr>
+          <w:rFonts w:ascii="Segoe UI" w:eastAsia="Times New Roman" w:hAnsi="Segoe UI" w:cs="Segoe UI"/>
+          <w:sz w:val="21"/>
+          <w:szCs w:val="21"/>
+          <w:lang w:val="sv-SE" w:eastAsia="en-SE"/>
+        </w:rPr>
+        <w:t>Hamodi</w:t>
+      </w:r>
+      <w:proofErr w:type="spellEnd"/>
+      <w:r>
+        <w:rPr>
+          <w:rFonts w:ascii="Segoe UI" w:eastAsia="Times New Roman" w:hAnsi="Segoe UI" w:cs="Segoe UI"/>
+          <w:sz w:val="21"/>
+          <w:szCs w:val="21"/>
+          <w:lang w:val="sv-SE" w:eastAsia="en-SE"/>
+        </w:rPr>
+        <w:br/>
+      </w:r>
+      <w:proofErr w:type="spellStart"/>
+      <w:r>
+        <w:rPr>
+          <w:rFonts w:ascii="Segoe UI" w:eastAsia="Times New Roman" w:hAnsi="Segoe UI" w:cs="Segoe UI"/>
+          <w:sz w:val="21"/>
+          <w:szCs w:val="21"/>
+          <w:lang w:val="en-SE" w:eastAsia="en-SE"/>
+        </w:rPr>
+        <w:t>Vad</w:t>
+      </w:r>
+      <w:proofErr w:type="spellEnd"/>
+      <w:r>
+        <w:rPr>
+          <w:rFonts w:ascii="Segoe UI" w:eastAsia="Times New Roman" w:hAnsi="Segoe UI" w:cs="Segoe UI"/>
+          <w:sz w:val="21"/>
+          <w:szCs w:val="21"/>
+          <w:lang w:val="en-SE" w:eastAsia="en-SE"/>
+        </w:rPr>
+        <w:t xml:space="preserve"> </w:t>
+      </w:r>
+      <w:proofErr w:type="spellStart"/>
+      <w:r>
+        <w:rPr>
+          <w:rFonts w:ascii="Segoe UI" w:eastAsia="Times New Roman" w:hAnsi="Segoe UI" w:cs="Segoe UI"/>
+          <w:sz w:val="21"/>
+          <w:szCs w:val="21"/>
+          <w:lang w:val="en-SE" w:eastAsia="en-SE"/>
+        </w:rPr>
+        <w:t>är</w:t>
+      </w:r>
+      <w:proofErr w:type="spellEnd"/>
+      <w:r>
+        <w:rPr>
+          <w:rFonts w:ascii="Segoe UI" w:eastAsia="Times New Roman" w:hAnsi="Segoe UI" w:cs="Segoe UI"/>
+          <w:sz w:val="21"/>
+          <w:szCs w:val="21"/>
+          <w:lang w:val="en-SE" w:eastAsia="en-SE"/>
+        </w:rPr>
+        <w:t xml:space="preserve"> </w:t>
+      </w:r>
+      <w:proofErr w:type="spellStart"/>
+      <w:r>
+        <w:rPr>
+          <w:rFonts w:ascii="Segoe UI" w:eastAsia="Times New Roman" w:hAnsi="Segoe UI" w:cs="Segoe UI"/>
+          <w:sz w:val="21"/>
+          <w:szCs w:val="21"/>
+          <w:lang w:val="en-SE" w:eastAsia="en-SE"/>
+        </w:rPr>
+        <w:t>gjort</w:t>
+      </w:r>
+      <w:proofErr w:type="spellEnd"/>
+      <w:r>
+        <w:rPr>
+          <w:rFonts w:ascii="Segoe UI" w:eastAsia="Times New Roman" w:hAnsi="Segoe UI" w:cs="Segoe UI"/>
+          <w:sz w:val="21"/>
+          <w:szCs w:val="21"/>
+          <w:lang w:val="en-SE" w:eastAsia="en-SE"/>
+        </w:rPr>
+        <w:t>?</w:t>
+      </w:r>
+      <w:r>
+        <w:rPr>
+          <w:rFonts w:ascii="Segoe UI" w:eastAsia="Times New Roman" w:hAnsi="Segoe UI" w:cs="Segoe UI"/>
+          <w:sz w:val="21"/>
+          <w:szCs w:val="21"/>
+          <w:lang w:val="sv-SE" w:eastAsia="en-SE"/>
+        </w:rPr>
+        <w:t xml:space="preserve"> I</w:t>
+      </w:r>
+      <w:r>
+        <w:rPr>
+          <w:rFonts w:ascii="Segoe UI" w:eastAsia="Times New Roman" w:hAnsi="Segoe UI" w:cs="Segoe UI"/>
+          <w:sz w:val="21"/>
+          <w:szCs w:val="21"/>
+          <w:lang w:val="sv-SE" w:eastAsia="en-SE"/>
+        </w:rPr>
+        <w:t>nget än</w:t>
+      </w:r>
+      <w:r>
+        <w:rPr>
+          <w:rFonts w:ascii="Segoe UI" w:eastAsia="Times New Roman" w:hAnsi="Segoe UI" w:cs="Segoe UI"/>
+          <w:sz w:val="21"/>
+          <w:szCs w:val="21"/>
+          <w:lang w:val="en-SE" w:eastAsia="en-SE"/>
+        </w:rPr>
+        <w:br/>
+      </w:r>
+      <w:proofErr w:type="spellStart"/>
+      <w:r>
+        <w:rPr>
+          <w:rFonts w:ascii="Segoe UI" w:eastAsia="Times New Roman" w:hAnsi="Segoe UI" w:cs="Segoe UI"/>
+          <w:sz w:val="21"/>
+          <w:szCs w:val="21"/>
+          <w:lang w:val="en-SE" w:eastAsia="en-SE"/>
+        </w:rPr>
+        <w:t>Vad</w:t>
+      </w:r>
+      <w:proofErr w:type="spellEnd"/>
+      <w:r>
+        <w:rPr>
+          <w:rFonts w:ascii="Segoe UI" w:eastAsia="Times New Roman" w:hAnsi="Segoe UI" w:cs="Segoe UI"/>
+          <w:sz w:val="21"/>
+          <w:szCs w:val="21"/>
+          <w:lang w:val="en-SE" w:eastAsia="en-SE"/>
+        </w:rPr>
+        <w:t xml:space="preserve"> </w:t>
+      </w:r>
+      <w:proofErr w:type="spellStart"/>
+      <w:r>
+        <w:rPr>
+          <w:rFonts w:ascii="Segoe UI" w:eastAsia="Times New Roman" w:hAnsi="Segoe UI" w:cs="Segoe UI"/>
+          <w:sz w:val="21"/>
+          <w:szCs w:val="21"/>
+          <w:lang w:val="en-SE" w:eastAsia="en-SE"/>
+        </w:rPr>
+        <w:t>kommer</w:t>
+      </w:r>
+      <w:proofErr w:type="spellEnd"/>
+      <w:r>
+        <w:rPr>
+          <w:rFonts w:ascii="Segoe UI" w:eastAsia="Times New Roman" w:hAnsi="Segoe UI" w:cs="Segoe UI"/>
+          <w:sz w:val="21"/>
+          <w:szCs w:val="21"/>
+          <w:lang w:val="en-SE" w:eastAsia="en-SE"/>
+        </w:rPr>
+        <w:t xml:space="preserve"> </w:t>
+      </w:r>
+      <w:proofErr w:type="spellStart"/>
+      <w:r>
+        <w:rPr>
+          <w:rFonts w:ascii="Segoe UI" w:eastAsia="Times New Roman" w:hAnsi="Segoe UI" w:cs="Segoe UI"/>
+          <w:sz w:val="21"/>
+          <w:szCs w:val="21"/>
+          <w:lang w:val="en-SE" w:eastAsia="en-SE"/>
+        </w:rPr>
+        <w:t>göras</w:t>
+      </w:r>
+      <w:proofErr w:type="spellEnd"/>
+      <w:r>
+        <w:rPr>
+          <w:rFonts w:ascii="Segoe UI" w:eastAsia="Times New Roman" w:hAnsi="Segoe UI" w:cs="Segoe UI"/>
+          <w:sz w:val="21"/>
+          <w:szCs w:val="21"/>
+          <w:lang w:val="en-SE" w:eastAsia="en-SE"/>
+        </w:rPr>
+        <w:t>?</w:t>
+      </w:r>
+      <w:r>
+        <w:rPr>
+          <w:rFonts w:ascii="Segoe UI" w:eastAsia="Times New Roman" w:hAnsi="Segoe UI" w:cs="Segoe UI"/>
+          <w:sz w:val="21"/>
+          <w:szCs w:val="21"/>
+          <w:lang w:val="sv-SE" w:eastAsia="en-SE"/>
+        </w:rPr>
+        <w:t xml:space="preserve"> </w:t>
+      </w:r>
+      <w:r>
+        <w:rPr>
+          <w:rFonts w:ascii="Segoe UI" w:eastAsia="Times New Roman" w:hAnsi="Segoe UI" w:cs="Segoe UI"/>
+          <w:sz w:val="21"/>
+          <w:szCs w:val="21"/>
+          <w:lang w:val="sv-SE" w:eastAsia="en-SE"/>
+        </w:rPr>
+        <w:t xml:space="preserve">Hör med </w:t>
+      </w:r>
+      <w:proofErr w:type="spellStart"/>
+      <w:r>
+        <w:rPr>
+          <w:rFonts w:ascii="Segoe UI" w:eastAsia="Times New Roman" w:hAnsi="Segoe UI" w:cs="Segoe UI"/>
+          <w:sz w:val="21"/>
+          <w:szCs w:val="21"/>
+          <w:lang w:val="sv-SE" w:eastAsia="en-SE"/>
+        </w:rPr>
+        <w:t>abbas</w:t>
+      </w:r>
+      <w:proofErr w:type="spellEnd"/>
+      <w:r>
+        <w:rPr>
+          <w:rFonts w:ascii="Segoe UI" w:eastAsia="Times New Roman" w:hAnsi="Segoe UI" w:cs="Segoe UI"/>
+          <w:sz w:val="21"/>
+          <w:szCs w:val="21"/>
+          <w:lang w:val="sv-SE" w:eastAsia="en-SE"/>
+        </w:rPr>
+        <w:t xml:space="preserve"> och utgå därifrån</w:t>
+      </w:r>
+      <w:r>
+        <w:rPr>
+          <w:rFonts w:ascii="Segoe UI" w:eastAsia="Times New Roman" w:hAnsi="Segoe UI" w:cs="Segoe UI"/>
+          <w:sz w:val="21"/>
+          <w:szCs w:val="21"/>
+          <w:lang w:val="en-SE" w:eastAsia="en-SE"/>
+        </w:rPr>
+        <w:br/>
+      </w:r>
+      <w:proofErr w:type="spellStart"/>
+      <w:r>
+        <w:rPr>
+          <w:rFonts w:ascii="Segoe UI" w:eastAsia="Times New Roman" w:hAnsi="Segoe UI" w:cs="Segoe UI"/>
+          <w:sz w:val="21"/>
+          <w:szCs w:val="21"/>
+          <w:lang w:val="en-SE" w:eastAsia="en-SE"/>
+        </w:rPr>
+        <w:t>eventuella</w:t>
+      </w:r>
+      <w:proofErr w:type="spellEnd"/>
+      <w:r>
+        <w:rPr>
+          <w:rFonts w:ascii="Segoe UI" w:eastAsia="Times New Roman" w:hAnsi="Segoe UI" w:cs="Segoe UI"/>
+          <w:sz w:val="21"/>
+          <w:szCs w:val="21"/>
+          <w:lang w:val="en-SE" w:eastAsia="en-SE"/>
+        </w:rPr>
+        <w:t xml:space="preserve"> </w:t>
+      </w:r>
+      <w:proofErr w:type="spellStart"/>
+      <w:r>
+        <w:rPr>
+          <w:rFonts w:ascii="Segoe UI" w:eastAsia="Times New Roman" w:hAnsi="Segoe UI" w:cs="Segoe UI"/>
+          <w:sz w:val="21"/>
+          <w:szCs w:val="21"/>
+          <w:lang w:val="en-SE" w:eastAsia="en-SE"/>
+        </w:rPr>
+        <w:t>Svårigheter</w:t>
+      </w:r>
+      <w:proofErr w:type="spellEnd"/>
+      <w:r>
+        <w:rPr>
+          <w:rFonts w:ascii="Segoe UI" w:eastAsia="Times New Roman" w:hAnsi="Segoe UI" w:cs="Segoe UI"/>
+          <w:sz w:val="21"/>
+          <w:szCs w:val="21"/>
+          <w:lang w:val="en-SE" w:eastAsia="en-SE"/>
+        </w:rPr>
+        <w:t>?</w:t>
+      </w:r>
+    </w:p>
+    <w:p>
+      <w:pPr>
+        <w:rPr>
+          <w:rFonts w:ascii="Segoe UI" w:eastAsia="Times New Roman" w:hAnsi="Segoe UI" w:cs="Segoe UI"/>
+          <w:sz w:val="21"/>
+          <w:szCs w:val="21"/>
+          <w:lang w:val="en-SE" w:eastAsia="en-SE"/>
+        </w:rPr>
+      </w:pPr>
+      <w:r>
+        <w:rPr>
+          <w:rFonts w:ascii="Segoe UI" w:eastAsia="Times New Roman" w:hAnsi="Segoe UI" w:cs="Segoe UI"/>
+          <w:sz w:val="21"/>
+          <w:szCs w:val="21"/>
+          <w:lang w:val="sv-SE" w:eastAsia="en-SE"/>
+        </w:rPr>
+        <w:t>Abbas</w:t>
+      </w:r>
+      <w:r>
+        <w:rPr>
+          <w:rFonts w:ascii="Segoe UI" w:eastAsia="Times New Roman" w:hAnsi="Segoe UI" w:cs="Segoe UI"/>
+          <w:sz w:val="21"/>
+          <w:szCs w:val="21"/>
+          <w:lang w:val="sv-SE" w:eastAsia="en-SE"/>
+        </w:rPr>
+        <w:br/>
+      </w:r>
+      <w:proofErr w:type="spellStart"/>
+      <w:r>
+        <w:rPr>
+          <w:rFonts w:ascii="Segoe UI" w:eastAsia="Times New Roman" w:hAnsi="Segoe UI" w:cs="Segoe UI"/>
+          <w:sz w:val="21"/>
+          <w:szCs w:val="21"/>
+          <w:lang w:val="en-SE" w:eastAsia="en-SE"/>
+        </w:rPr>
+        <w:t>Vad</w:t>
+      </w:r>
+      <w:proofErr w:type="spellEnd"/>
+      <w:r>
+        <w:rPr>
+          <w:rFonts w:ascii="Segoe UI" w:eastAsia="Times New Roman" w:hAnsi="Segoe UI" w:cs="Segoe UI"/>
+          <w:sz w:val="21"/>
+          <w:szCs w:val="21"/>
+          <w:lang w:val="en-SE" w:eastAsia="en-SE"/>
+        </w:rPr>
+        <w:t xml:space="preserve"> </w:t>
+      </w:r>
+      <w:proofErr w:type="spellStart"/>
+      <w:r>
+        <w:rPr>
+          <w:rFonts w:ascii="Segoe UI" w:eastAsia="Times New Roman" w:hAnsi="Segoe UI" w:cs="Segoe UI"/>
+          <w:sz w:val="21"/>
+          <w:szCs w:val="21"/>
+          <w:lang w:val="en-SE" w:eastAsia="en-SE"/>
+        </w:rPr>
+        <w:t>är</w:t>
+      </w:r>
+      <w:proofErr w:type="spellEnd"/>
+      <w:r>
+        <w:rPr>
+          <w:rFonts w:ascii="Segoe UI" w:eastAsia="Times New Roman" w:hAnsi="Segoe UI" w:cs="Segoe UI"/>
+          <w:sz w:val="21"/>
+          <w:szCs w:val="21"/>
+          <w:lang w:val="en-SE" w:eastAsia="en-SE"/>
+        </w:rPr>
+        <w:t xml:space="preserve"> </w:t>
+      </w:r>
+      <w:proofErr w:type="spellStart"/>
+      <w:r>
+        <w:rPr>
+          <w:rFonts w:ascii="Segoe UI" w:eastAsia="Times New Roman" w:hAnsi="Segoe UI" w:cs="Segoe UI"/>
+          <w:sz w:val="21"/>
+          <w:szCs w:val="21"/>
+          <w:lang w:val="en-SE" w:eastAsia="en-SE"/>
+        </w:rPr>
+        <w:t>gjort</w:t>
+      </w:r>
+      <w:proofErr w:type="spellEnd"/>
+      <w:r>
+        <w:rPr>
+          <w:rFonts w:ascii="Segoe UI" w:eastAsia="Times New Roman" w:hAnsi="Segoe UI" w:cs="Segoe UI"/>
+          <w:sz w:val="21"/>
+          <w:szCs w:val="21"/>
+          <w:lang w:val="en-SE" w:eastAsia="en-SE"/>
+        </w:rPr>
+        <w:t>?</w:t>
+      </w:r>
+      <w:r>
+        <w:rPr>
+          <w:rFonts w:ascii="Segoe UI" w:eastAsia="Times New Roman" w:hAnsi="Segoe UI" w:cs="Segoe UI"/>
+          <w:sz w:val="21"/>
+          <w:szCs w:val="21"/>
+          <w:lang w:val="sv-SE" w:eastAsia="en-SE"/>
+        </w:rPr>
+        <w:t xml:space="preserve"> </w:t>
+      </w:r>
+      <w:proofErr w:type="spellStart"/>
+      <w:r>
+        <w:rPr>
+          <w:rFonts w:ascii="Segoe UI" w:eastAsia="Times New Roman" w:hAnsi="Segoe UI" w:cs="Segoe UI"/>
+          <w:sz w:val="21"/>
+          <w:szCs w:val="21"/>
+          <w:lang w:val="sv-SE" w:eastAsia="en-SE"/>
+        </w:rPr>
+        <w:t>P</w:t>
+      </w:r>
+      <w:r>
+        <w:rPr>
+          <w:rFonts w:ascii="Segoe UI" w:eastAsia="Times New Roman" w:hAnsi="Segoe UI" w:cs="Segoe UI"/>
+          <w:sz w:val="21"/>
+          <w:szCs w:val="21"/>
+          <w:lang w:val="sv-SE" w:eastAsia="en-SE"/>
+        </w:rPr>
+        <w:t>opup</w:t>
+      </w:r>
+      <w:proofErr w:type="spellEnd"/>
+      <w:r>
+        <w:rPr>
+          <w:rFonts w:ascii="Segoe UI" w:eastAsia="Times New Roman" w:hAnsi="Segoe UI" w:cs="Segoe UI"/>
+          <w:sz w:val="21"/>
+          <w:szCs w:val="21"/>
+          <w:lang w:val="sv-SE" w:eastAsia="en-SE"/>
+        </w:rPr>
+        <w:t xml:space="preserve"> med tabell, klicka å vald tid (dubblaklick) </w:t>
+      </w:r>
+      <w:proofErr w:type="spellStart"/>
+      <w:r>
+        <w:rPr>
+          <w:rFonts w:ascii="Segoe UI" w:eastAsia="Times New Roman" w:hAnsi="Segoe UI" w:cs="Segoe UI"/>
+          <w:sz w:val="21"/>
+          <w:szCs w:val="21"/>
+          <w:lang w:val="sv-SE" w:eastAsia="en-SE"/>
+        </w:rPr>
+        <w:t>promt</w:t>
+      </w:r>
+      <w:proofErr w:type="spellEnd"/>
+      <w:r>
+        <w:rPr>
+          <w:rFonts w:ascii="Segoe UI" w:eastAsia="Times New Roman" w:hAnsi="Segoe UI" w:cs="Segoe UI"/>
+          <w:sz w:val="21"/>
+          <w:szCs w:val="21"/>
+          <w:lang w:val="sv-SE" w:eastAsia="en-SE"/>
+        </w:rPr>
+        <w:t xml:space="preserve"> skriva in </w:t>
+      </w:r>
+      <w:r>
+        <w:rPr>
+          <w:rFonts w:ascii="Segoe UI" w:eastAsia="Times New Roman" w:hAnsi="Segoe UI" w:cs="Segoe UI"/>
+          <w:sz w:val="21"/>
+          <w:szCs w:val="21"/>
+          <w:lang w:val="en-SE" w:eastAsia="en-SE"/>
+        </w:rPr>
+        <w:br/>
+      </w:r>
+      <w:proofErr w:type="spellStart"/>
+      <w:r>
+        <w:rPr>
+          <w:rFonts w:ascii="Segoe UI" w:eastAsia="Times New Roman" w:hAnsi="Segoe UI" w:cs="Segoe UI"/>
+          <w:sz w:val="21"/>
+          <w:szCs w:val="21"/>
+          <w:lang w:val="en-SE" w:eastAsia="en-SE"/>
+        </w:rPr>
+        <w:t>Vad</w:t>
+      </w:r>
+      <w:proofErr w:type="spellEnd"/>
+      <w:r>
+        <w:rPr>
+          <w:rFonts w:ascii="Segoe UI" w:eastAsia="Times New Roman" w:hAnsi="Segoe UI" w:cs="Segoe UI"/>
+          <w:sz w:val="21"/>
+          <w:szCs w:val="21"/>
+          <w:lang w:val="en-SE" w:eastAsia="en-SE"/>
+        </w:rPr>
+        <w:t xml:space="preserve"> </w:t>
+      </w:r>
+      <w:proofErr w:type="spellStart"/>
+      <w:r>
+        <w:rPr>
+          <w:rFonts w:ascii="Segoe UI" w:eastAsia="Times New Roman" w:hAnsi="Segoe UI" w:cs="Segoe UI"/>
+          <w:sz w:val="21"/>
+          <w:szCs w:val="21"/>
+          <w:lang w:val="en-SE" w:eastAsia="en-SE"/>
+        </w:rPr>
+        <w:t>kommer</w:t>
+      </w:r>
+      <w:proofErr w:type="spellEnd"/>
+      <w:r>
+        <w:rPr>
+          <w:rFonts w:ascii="Segoe UI" w:eastAsia="Times New Roman" w:hAnsi="Segoe UI" w:cs="Segoe UI"/>
+          <w:sz w:val="21"/>
+          <w:szCs w:val="21"/>
+          <w:lang w:val="en-SE" w:eastAsia="en-SE"/>
+        </w:rPr>
+        <w:t xml:space="preserve"> </w:t>
+      </w:r>
+      <w:proofErr w:type="spellStart"/>
+      <w:r>
+        <w:rPr>
+          <w:rFonts w:ascii="Segoe UI" w:eastAsia="Times New Roman" w:hAnsi="Segoe UI" w:cs="Segoe UI"/>
+          <w:sz w:val="21"/>
+          <w:szCs w:val="21"/>
+          <w:lang w:val="en-SE" w:eastAsia="en-SE"/>
+        </w:rPr>
+        <w:t>göras</w:t>
+      </w:r>
+      <w:proofErr w:type="spellEnd"/>
+      <w:r>
+        <w:rPr>
+          <w:rFonts w:ascii="Segoe UI" w:eastAsia="Times New Roman" w:hAnsi="Segoe UI" w:cs="Segoe UI"/>
+          <w:sz w:val="21"/>
+          <w:szCs w:val="21"/>
+          <w:lang w:val="en-SE" w:eastAsia="en-SE"/>
+        </w:rPr>
+        <w:t>?</w:t>
+      </w:r>
+      <w:r>
+        <w:rPr>
+          <w:rFonts w:ascii="Segoe UI" w:eastAsia="Times New Roman" w:hAnsi="Segoe UI" w:cs="Segoe UI"/>
+          <w:sz w:val="21"/>
+          <w:szCs w:val="21"/>
+          <w:lang w:val="en-SE" w:eastAsia="en-SE"/>
+        </w:rPr>
+        <w:br/>
+      </w:r>
+      <w:proofErr w:type="spellStart"/>
+      <w:r>
+        <w:rPr>
+          <w:rFonts w:ascii="Segoe UI" w:eastAsia="Times New Roman" w:hAnsi="Segoe UI" w:cs="Segoe UI"/>
+          <w:sz w:val="21"/>
+          <w:szCs w:val="21"/>
+          <w:lang w:val="en-SE" w:eastAsia="en-SE"/>
+        </w:rPr>
+        <w:t>eventuella</w:t>
+      </w:r>
+      <w:proofErr w:type="spellEnd"/>
+      <w:r>
+        <w:rPr>
+          <w:rFonts w:ascii="Segoe UI" w:eastAsia="Times New Roman" w:hAnsi="Segoe UI" w:cs="Segoe UI"/>
+          <w:sz w:val="21"/>
+          <w:szCs w:val="21"/>
+          <w:lang w:val="en-SE" w:eastAsia="en-SE"/>
+        </w:rPr>
+        <w:t xml:space="preserve"> </w:t>
+      </w:r>
+      <w:proofErr w:type="spellStart"/>
+      <w:r>
+        <w:rPr>
+          <w:rFonts w:ascii="Segoe UI" w:eastAsia="Times New Roman" w:hAnsi="Segoe UI" w:cs="Segoe UI"/>
+          <w:sz w:val="21"/>
+          <w:szCs w:val="21"/>
+          <w:lang w:val="en-SE" w:eastAsia="en-SE"/>
+        </w:rPr>
+        <w:t>Svårigheter</w:t>
+      </w:r>
+      <w:proofErr w:type="spellEnd"/>
+      <w:r>
+        <w:rPr>
+          <w:rFonts w:ascii="Segoe UI" w:eastAsia="Times New Roman" w:hAnsi="Segoe UI" w:cs="Segoe UI"/>
+          <w:sz w:val="21"/>
+          <w:szCs w:val="21"/>
+          <w:lang w:val="en-SE" w:eastAsia="en-SE"/>
+        </w:rPr>
+        <w:t>?</w:t>
+      </w:r>
+    </w:p>
+    <w:p>
+      <w:pPr>
+        <w:rPr>
+          <w:rFonts w:ascii="Segoe UI" w:eastAsia="Times New Roman" w:hAnsi="Segoe UI" w:cs="Segoe UI"/>
+          <w:sz w:val="21"/>
+          <w:szCs w:val="21"/>
+          <w:lang w:val="sv-SE" w:eastAsia="en-SE"/>
+        </w:rPr>
+      </w:pPr>
+      <w:r>
+        <w:rPr>
+          <w:rFonts w:ascii="Segoe UI" w:eastAsia="Times New Roman" w:hAnsi="Segoe UI" w:cs="Segoe UI"/>
+          <w:sz w:val="21"/>
+          <w:szCs w:val="21"/>
+          <w:lang w:val="sv-SE" w:eastAsia="en-SE"/>
+        </w:rPr>
+        <w:t>Staffan</w:t>
+      </w:r>
+      <w:r>
+        <w:rPr>
+          <w:rFonts w:ascii="Segoe UI" w:eastAsia="Times New Roman" w:hAnsi="Segoe UI" w:cs="Segoe UI"/>
+          <w:sz w:val="21"/>
+          <w:szCs w:val="21"/>
+          <w:lang w:val="sv-SE" w:eastAsia="en-SE"/>
+        </w:rPr>
+        <w:br/>
+      </w:r>
+      <w:proofErr w:type="spellStart"/>
+      <w:r>
+        <w:rPr>
+          <w:rFonts w:ascii="Segoe UI" w:eastAsia="Times New Roman" w:hAnsi="Segoe UI" w:cs="Segoe UI"/>
+          <w:sz w:val="21"/>
+          <w:szCs w:val="21"/>
+          <w:lang w:val="en-SE" w:eastAsia="en-SE"/>
+        </w:rPr>
+        <w:t>Vad</w:t>
+      </w:r>
+      <w:proofErr w:type="spellEnd"/>
+      <w:r>
+        <w:rPr>
+          <w:rFonts w:ascii="Segoe UI" w:eastAsia="Times New Roman" w:hAnsi="Segoe UI" w:cs="Segoe UI"/>
+          <w:sz w:val="21"/>
+          <w:szCs w:val="21"/>
+          <w:lang w:val="en-SE" w:eastAsia="en-SE"/>
+        </w:rPr>
+        <w:t xml:space="preserve"> </w:t>
+      </w:r>
+      <w:proofErr w:type="spellStart"/>
+      <w:r>
+        <w:rPr>
+          <w:rFonts w:ascii="Segoe UI" w:eastAsia="Times New Roman" w:hAnsi="Segoe UI" w:cs="Segoe UI"/>
+          <w:sz w:val="21"/>
+          <w:szCs w:val="21"/>
+          <w:lang w:val="en-SE" w:eastAsia="en-SE"/>
+        </w:rPr>
+        <w:t>är</w:t>
+      </w:r>
+      <w:proofErr w:type="spellEnd"/>
+      <w:r>
+        <w:rPr>
+          <w:rFonts w:ascii="Segoe UI" w:eastAsia="Times New Roman" w:hAnsi="Segoe UI" w:cs="Segoe UI"/>
+          <w:sz w:val="21"/>
+          <w:szCs w:val="21"/>
+          <w:lang w:val="en-SE" w:eastAsia="en-SE"/>
+        </w:rPr>
+        <w:t xml:space="preserve"> </w:t>
+      </w:r>
+      <w:proofErr w:type="spellStart"/>
+      <w:r>
+        <w:rPr>
+          <w:rFonts w:ascii="Segoe UI" w:eastAsia="Times New Roman" w:hAnsi="Segoe UI" w:cs="Segoe UI"/>
+          <w:sz w:val="21"/>
+          <w:szCs w:val="21"/>
+          <w:lang w:val="en-SE" w:eastAsia="en-SE"/>
+        </w:rPr>
+        <w:t>gjort</w:t>
+      </w:r>
+      <w:proofErr w:type="spellEnd"/>
+      <w:r>
+        <w:rPr>
+          <w:rFonts w:ascii="Segoe UI" w:eastAsia="Times New Roman" w:hAnsi="Segoe UI" w:cs="Segoe UI"/>
+          <w:sz w:val="21"/>
+          <w:szCs w:val="21"/>
+          <w:lang w:val="en-SE" w:eastAsia="en-SE"/>
+        </w:rPr>
+        <w:t>?</w:t>
+      </w:r>
+      <w:r>
+        <w:rPr>
+          <w:rFonts w:ascii="Segoe UI" w:eastAsia="Times New Roman" w:hAnsi="Segoe UI" w:cs="Segoe UI"/>
+          <w:sz w:val="21"/>
+          <w:szCs w:val="21"/>
+          <w:lang w:val="sv-SE" w:eastAsia="en-SE"/>
+        </w:rPr>
+        <w:t xml:space="preserve"> P</w:t>
+      </w:r>
+      <w:r>
+        <w:rPr>
+          <w:rFonts w:ascii="Segoe UI" w:eastAsia="Times New Roman" w:hAnsi="Segoe UI" w:cs="Segoe UI"/>
+          <w:sz w:val="21"/>
+          <w:szCs w:val="21"/>
+          <w:lang w:val="sv-SE" w:eastAsia="en-SE"/>
+        </w:rPr>
+        <w:t>illa lite dokument</w:t>
+      </w:r>
+      <w:r>
+        <w:rPr>
+          <w:rFonts w:ascii="Segoe UI" w:eastAsia="Times New Roman" w:hAnsi="Segoe UI" w:cs="Segoe UI"/>
+          <w:sz w:val="21"/>
+          <w:szCs w:val="21"/>
+          <w:lang w:val="en-SE" w:eastAsia="en-SE"/>
+        </w:rPr>
+        <w:br/>
+      </w:r>
+      <w:proofErr w:type="spellStart"/>
+      <w:r>
+        <w:rPr>
+          <w:rFonts w:ascii="Segoe UI" w:eastAsia="Times New Roman" w:hAnsi="Segoe UI" w:cs="Segoe UI"/>
+          <w:sz w:val="21"/>
+          <w:szCs w:val="21"/>
+          <w:lang w:val="en-SE" w:eastAsia="en-SE"/>
+        </w:rPr>
+        <w:t>Vad</w:t>
+      </w:r>
+      <w:proofErr w:type="spellEnd"/>
+      <w:r>
+        <w:rPr>
+          <w:rFonts w:ascii="Segoe UI" w:eastAsia="Times New Roman" w:hAnsi="Segoe UI" w:cs="Segoe UI"/>
+          <w:sz w:val="21"/>
+          <w:szCs w:val="21"/>
+          <w:lang w:val="en-SE" w:eastAsia="en-SE"/>
+        </w:rPr>
+        <w:t xml:space="preserve"> </w:t>
+      </w:r>
+      <w:proofErr w:type="spellStart"/>
+      <w:r>
+        <w:rPr>
+          <w:rFonts w:ascii="Segoe UI" w:eastAsia="Times New Roman" w:hAnsi="Segoe UI" w:cs="Segoe UI"/>
+          <w:sz w:val="21"/>
+          <w:szCs w:val="21"/>
+          <w:lang w:val="en-SE" w:eastAsia="en-SE"/>
+        </w:rPr>
+        <w:t>kommer</w:t>
+      </w:r>
+      <w:proofErr w:type="spellEnd"/>
+      <w:r>
+        <w:rPr>
+          <w:rFonts w:ascii="Segoe UI" w:eastAsia="Times New Roman" w:hAnsi="Segoe UI" w:cs="Segoe UI"/>
+          <w:sz w:val="21"/>
+          <w:szCs w:val="21"/>
+          <w:lang w:val="en-SE" w:eastAsia="en-SE"/>
+        </w:rPr>
+        <w:t xml:space="preserve"> </w:t>
+      </w:r>
+      <w:proofErr w:type="spellStart"/>
+      <w:r>
+        <w:rPr>
+          <w:rFonts w:ascii="Segoe UI" w:eastAsia="Times New Roman" w:hAnsi="Segoe UI" w:cs="Segoe UI"/>
+          <w:sz w:val="21"/>
+          <w:szCs w:val="21"/>
+          <w:lang w:val="en-SE" w:eastAsia="en-SE"/>
+        </w:rPr>
+        <w:t>göras</w:t>
+      </w:r>
+      <w:proofErr w:type="spellEnd"/>
+      <w:r>
+        <w:rPr>
+          <w:rFonts w:ascii="Segoe UI" w:eastAsia="Times New Roman" w:hAnsi="Segoe UI" w:cs="Segoe UI"/>
+          <w:sz w:val="21"/>
+          <w:szCs w:val="21"/>
+          <w:lang w:val="en-SE" w:eastAsia="en-SE"/>
+        </w:rPr>
+        <w:t>?</w:t>
+      </w:r>
+      <w:r>
+        <w:rPr>
+          <w:rFonts w:ascii="Segoe UI" w:eastAsia="Times New Roman" w:hAnsi="Segoe UI" w:cs="Segoe UI"/>
+          <w:sz w:val="21"/>
+          <w:szCs w:val="21"/>
+          <w:lang w:val="sv-SE" w:eastAsia="en-SE"/>
+        </w:rPr>
+        <w:t xml:space="preserve"> </w:t>
+      </w:r>
+      <w:r>
+        <w:rPr>
+          <w:rFonts w:ascii="Segoe UI" w:eastAsia="Times New Roman" w:hAnsi="Segoe UI" w:cs="Segoe UI"/>
+          <w:sz w:val="21"/>
+          <w:szCs w:val="21"/>
+          <w:lang w:val="sv-SE" w:eastAsia="en-SE"/>
+        </w:rPr>
+        <w:t xml:space="preserve">Hör med </w:t>
+      </w:r>
+      <w:proofErr w:type="spellStart"/>
+      <w:r>
+        <w:rPr>
+          <w:rFonts w:ascii="Segoe UI" w:eastAsia="Times New Roman" w:hAnsi="Segoe UI" w:cs="Segoe UI"/>
+          <w:sz w:val="21"/>
+          <w:szCs w:val="21"/>
+          <w:lang w:val="sv-SE" w:eastAsia="en-SE"/>
+        </w:rPr>
+        <w:t>abbas</w:t>
+      </w:r>
+      <w:proofErr w:type="spellEnd"/>
+      <w:r>
+        <w:rPr>
+          <w:rFonts w:ascii="Segoe UI" w:eastAsia="Times New Roman" w:hAnsi="Segoe UI" w:cs="Segoe UI"/>
+          <w:sz w:val="21"/>
+          <w:szCs w:val="21"/>
+          <w:lang w:val="sv-SE" w:eastAsia="en-SE"/>
+        </w:rPr>
+        <w:t xml:space="preserve"> och utgå därifrån</w:t>
+      </w:r>
+      <w:r>
+        <w:rPr>
+          <w:rFonts w:ascii="Segoe UI" w:eastAsia="Times New Roman" w:hAnsi="Segoe UI" w:cs="Segoe UI"/>
+          <w:sz w:val="21"/>
+          <w:szCs w:val="21"/>
+          <w:lang w:val="en-SE" w:eastAsia="en-SE"/>
+        </w:rPr>
+        <w:br/>
+      </w:r>
+      <w:proofErr w:type="spellStart"/>
+      <w:r>
+        <w:rPr>
+          <w:rFonts w:ascii="Segoe UI" w:eastAsia="Times New Roman" w:hAnsi="Segoe UI" w:cs="Segoe UI"/>
+          <w:sz w:val="21"/>
+          <w:szCs w:val="21"/>
+          <w:lang w:val="en-SE" w:eastAsia="en-SE"/>
+        </w:rPr>
+        <w:t>eventuella</w:t>
+      </w:r>
+      <w:proofErr w:type="spellEnd"/>
+      <w:r>
+        <w:rPr>
+          <w:rFonts w:ascii="Segoe UI" w:eastAsia="Times New Roman" w:hAnsi="Segoe UI" w:cs="Segoe UI"/>
+          <w:sz w:val="21"/>
+          <w:szCs w:val="21"/>
+          <w:lang w:val="en-SE" w:eastAsia="en-SE"/>
+        </w:rPr>
+        <w:t xml:space="preserve"> </w:t>
+      </w:r>
+      <w:proofErr w:type="spellStart"/>
+      <w:r>
+        <w:rPr>
+          <w:rFonts w:ascii="Segoe UI" w:eastAsia="Times New Roman" w:hAnsi="Segoe UI" w:cs="Segoe UI"/>
+          <w:sz w:val="21"/>
+          <w:szCs w:val="21"/>
+          <w:lang w:val="en-SE" w:eastAsia="en-SE"/>
+        </w:rPr>
+        <w:t>Svårigheter</w:t>
+      </w:r>
+      <w:proofErr w:type="spellEnd"/>
+      <w:r>
+        <w:rPr>
+          <w:rFonts w:ascii="Segoe UI" w:eastAsia="Times New Roman" w:hAnsi="Segoe UI" w:cs="Segoe UI"/>
+          <w:sz w:val="21"/>
+          <w:szCs w:val="21"/>
+          <w:lang w:val="en-SE" w:eastAsia="en-SE"/>
+        </w:rPr>
+        <w:t>?</w:t>
+      </w:r>
+    </w:p>
+    <w:p>
+      <w:pPr>
+        <w:rPr>
+          <w:rFonts w:ascii="Segoe UI" w:eastAsia="Times New Roman" w:hAnsi="Segoe UI" w:cs="Segoe UI"/>
+          <w:sz w:val="21"/>
+          <w:szCs w:val="21"/>
+          <w:lang w:val="sv-SE" w:eastAsia="en-SE"/>
+        </w:rPr>
+      </w:pPr>
+      <w:r>
+        <w:rPr>
+          <w:rFonts w:ascii="Segoe UI" w:eastAsia="Times New Roman" w:hAnsi="Segoe UI" w:cs="Segoe UI"/>
+          <w:sz w:val="21"/>
+          <w:szCs w:val="21"/>
+          <w:lang w:val="sv-SE" w:eastAsia="en-SE"/>
+        </w:rPr>
+        <w:t>Vad Som ska göras</w:t>
+      </w:r>
+      <w:r>
+        <w:rPr>
+          <w:rFonts w:ascii="Segoe UI" w:eastAsia="Times New Roman" w:hAnsi="Segoe UI" w:cs="Segoe UI"/>
+          <w:sz w:val="21"/>
+          <w:szCs w:val="21"/>
+          <w:lang w:val="sv-SE" w:eastAsia="en-SE"/>
+        </w:rPr>
+        <w:t xml:space="preserve"> :</w:t>
+      </w:r>
+      <w:r>
+        <w:rPr>
+          <w:rFonts w:ascii="Segoe UI" w:eastAsia="Times New Roman" w:hAnsi="Segoe UI" w:cs="Segoe UI"/>
+          <w:sz w:val="21"/>
+          <w:szCs w:val="21"/>
+          <w:lang w:val="sv-SE" w:eastAsia="en-SE"/>
+        </w:rPr>
+        <w:br/>
+      </w:r>
+      <w:r>
+        <w:rPr>
+          <w:rFonts w:ascii="Segoe UI" w:eastAsia="Times New Roman" w:hAnsi="Segoe UI" w:cs="Segoe UI"/>
+          <w:sz w:val="21"/>
+          <w:szCs w:val="21"/>
+          <w:lang w:val="sv-SE" w:eastAsia="en-SE"/>
+        </w:rPr>
+        <w:t xml:space="preserve">1. </w:t>
+      </w:r>
+      <w:r>
+        <w:rPr>
+          <w:rFonts w:ascii="Segoe UI" w:eastAsia="Times New Roman" w:hAnsi="Segoe UI" w:cs="Segoe UI"/>
+          <w:sz w:val="21"/>
+          <w:szCs w:val="21"/>
+          <w:lang w:val="sv-SE" w:eastAsia="en-SE"/>
+        </w:rPr>
+        <w:t xml:space="preserve">Att på något sätt se till så att inte alla events visas på alla dagar haha. </w:t>
+      </w:r>
+      <w:r>
+        <w:rPr>
+          <w:rFonts w:ascii="Segoe UI" w:eastAsia="Times New Roman" w:hAnsi="Segoe UI" w:cs="Segoe UI"/>
+          <w:sz w:val="21"/>
+          <w:szCs w:val="21"/>
+          <w:lang w:val="sv-SE" w:eastAsia="en-SE"/>
+        </w:rPr>
+        <w:br/>
+        <w:t>2.</w:t>
+      </w:r>
+      <w:r>
+        <w:rPr>
+          <w:rFonts w:ascii="Segoe UI" w:eastAsia="Times New Roman" w:hAnsi="Segoe UI" w:cs="Segoe UI"/>
+          <w:sz w:val="21"/>
+          <w:szCs w:val="21"/>
+          <w:lang w:val="sv-SE" w:eastAsia="en-SE"/>
+        </w:rPr>
+        <w:t>Att sofforna till vänster i tabellen ändras till klockslag.</w:t>
+      </w:r>
+      <w:r>
+        <w:rPr>
+          <w:rFonts w:ascii="Segoe UI" w:eastAsia="Times New Roman" w:hAnsi="Segoe UI" w:cs="Segoe UI"/>
+          <w:sz w:val="21"/>
+          <w:szCs w:val="21"/>
+          <w:lang w:val="sv-SE" w:eastAsia="en-SE"/>
+        </w:rPr>
+        <w:br/>
+        <w:t>3.</w:t>
+      </w:r>
+      <w:r>
+        <w:rPr>
+          <w:rFonts w:ascii="Segoe UI" w:eastAsia="Times New Roman" w:hAnsi="Segoe UI" w:cs="Segoe UI"/>
+          <w:sz w:val="21"/>
+          <w:szCs w:val="21"/>
+          <w:lang w:val="sv-SE" w:eastAsia="en-SE"/>
+        </w:rPr>
+        <w:t>Lägga till titel med datumet för den dag man har klickat på.</w:t>
+      </w:r>
+    </w:p>
+    <w:p>
+      <w:pPr>
+        <w:spacing w:after="0" w:line="240" w:lineRule="auto"/>
+        <w:rPr>
+          <w:rFonts w:ascii="Segoe UI" w:eastAsia="Times New Roman" w:hAnsi="Segoe UI" w:cs="Segoe UI"/>
+          <w:sz w:val="21"/>
+          <w:szCs w:val="21"/>
+          <w:lang w:eastAsia="en-SE"/>
+        </w:rPr>
+      </w:pPr>
+    </w:p>
+    <w:p>
+      <w:pPr>
+        <w:rPr>
+          <w:lang w:val="sv-SE"/>
+        </w:rPr>
+      </w:pPr>
+    </w:p>
+    <w:p>
+      <w:pPr>
+        <w:rPr>
+          <w:lang w:val="sv-SE"/>
+        </w:rPr>
+      </w:pPr>
     </w:p>
     <w:sectPr>
       <w:pgSz w:w="11906" w:h="16838"/>

</xml_diff>

<commit_message>
added update doc and icons
</commit_message>
<xml_diff>
--- a/dokument/Loggbok projekt arbete.docx
+++ b/dokument/Loggbok projekt arbete.docx
@@ -28,6 +28,12 @@
         <w:rPr>
           <w:lang w:val="sv-SE"/>
         </w:rPr>
+        <w:t xml:space="preserve">Dag 1 - </w:t>
+      </w:r>
+      <w:r>
+        <w:rPr>
+          <w:lang w:val="sv-SE"/>
+        </w:rPr>
         <w:t>25/11 - Första Dagen</w:t>
       </w:r>
     </w:p>
@@ -144,21 +150,23 @@
           <w:lang w:val="sv-SE"/>
         </w:rPr>
       </w:pPr>
+      <w:proofErr w:type="gramStart"/>
       <w:r>
         <w:rPr>
           <w:b/>
           <w:bCs/>
           <w:lang w:val="sv-SE"/>
         </w:rPr>
-        <w:t xml:space="preserve">Våran </w:t>
-      </w:r>
+        <w:t>Våran</w:t>
+      </w:r>
+      <w:proofErr w:type="gramEnd"/>
       <w:r>
         <w:rPr>
           <w:b/>
           <w:bCs/>
           <w:lang w:val="sv-SE"/>
         </w:rPr>
-        <w:t>vision</w:t>
+        <w:t xml:space="preserve"> </w:t>
       </w:r>
       <w:r>
         <w:rPr>
@@ -166,7 +174,7 @@
           <w:bCs/>
           <w:lang w:val="sv-SE"/>
         </w:rPr>
-        <w:t>:</w:t>
+        <w:t>vision</w:t>
       </w:r>
       <w:r>
         <w:rPr>
@@ -174,6 +182,14 @@
           <w:bCs/>
           <w:lang w:val="sv-SE"/>
         </w:rPr>
+        <w:t>:</w:t>
+      </w:r>
+      <w:r>
+        <w:rPr>
+          <w:b/>
+          <w:bCs/>
+          <w:lang w:val="sv-SE"/>
+        </w:rPr>
         <w:t xml:space="preserve"> </w:t>
       </w:r>
       <w:r>
@@ -323,7 +339,25 @@
           <w:bCs/>
           <w:lang w:val="sv-SE"/>
         </w:rPr>
-        <w:t>Barn, funktionsnedsättning, 7-13 år</w:t>
+        <w:t xml:space="preserve">Barn, funktionsnedsättning, </w:t>
+      </w:r>
+      <w:proofErr w:type="gramStart"/>
+      <w:r>
+        <w:rPr>
+          <w:b/>
+          <w:bCs/>
+          <w:lang w:val="sv-SE"/>
+        </w:rPr>
+        <w:t>7-13</w:t>
+      </w:r>
+      <w:proofErr w:type="gramEnd"/>
+      <w:r>
+        <w:rPr>
+          <w:b/>
+          <w:bCs/>
+          <w:lang w:val="sv-SE"/>
+        </w:rPr>
+        <w:t xml:space="preserve"> år</w:t>
       </w:r>
       <w:r>
         <w:rPr>
@@ -1135,7 +1169,21 @@
         <w:rPr>
           <w:lang w:val="sv-SE"/>
         </w:rPr>
-        <w:t>Estimering = teamet bestämmer måtten och hur de ska va utformat, tex s-xl eller 1-5 (poängskala)</w:t>
+        <w:t xml:space="preserve">Estimering = teamet bestämmer måtten och hur de ska va utformat, tex s-xl eller </w:t>
+      </w:r>
+      <w:proofErr w:type="gramStart"/>
+      <w:r>
+        <w:rPr>
+          <w:lang w:val="sv-SE"/>
+        </w:rPr>
+        <w:t>1-5</w:t>
+      </w:r>
+      <w:proofErr w:type="gramEnd"/>
+      <w:r>
+        <w:rPr>
+          <w:lang w:val="sv-SE"/>
+        </w:rPr>
+        <w:t xml:space="preserve"> (poängskala)</w:t>
       </w:r>
       <w:r>
         <w:rPr>
@@ -1203,7 +1251,19 @@
           <w:lang w:val="sv-SE"/>
         </w:rPr>
         <w:lastRenderedPageBreak/>
-        <w:t>27/11 - Dag 2</w:t>
+        <w:t>Dag 2</w:t>
+      </w:r>
+      <w:r>
+        <w:rPr>
+          <w:lang w:val="sv-SE"/>
+        </w:rPr>
+        <w:t xml:space="preserve"> - </w:t>
+      </w:r>
+      <w:r>
+        <w:rPr>
+          <w:lang w:val="sv-SE"/>
+        </w:rPr>
+        <w:t>27/11</w:t>
       </w:r>
     </w:p>
     <w:p>
@@ -2095,20 +2155,48 @@
         <w:rPr>
           <w:lang w:val="sv-SE"/>
         </w:rPr>
-        <w:t>kalender (Ordning punkt 1-6)</w:t>
-      </w:r>
-    </w:p>
-    <w:p>
-      <w:pPr>
-        <w:rPr>
-          <w:lang w:val="sv-SE"/>
-        </w:rPr>
-      </w:pPr>
-      <w:r>
-        <w:rPr>
-          <w:lang w:val="sv-SE"/>
-        </w:rPr>
-        <w:t>Sprint vad ska göras/ göra – punkt 1-6, välj en varsin punkt (månader)</w:t>
+        <w:t xml:space="preserve">kalender (Ordning punkt </w:t>
+      </w:r>
+      <w:proofErr w:type="gramStart"/>
+      <w:r>
+        <w:rPr>
+          <w:lang w:val="sv-SE"/>
+        </w:rPr>
+        <w:t>1-6</w:t>
+      </w:r>
+      <w:proofErr w:type="gramEnd"/>
+      <w:r>
+        <w:rPr>
+          <w:lang w:val="sv-SE"/>
+        </w:rPr>
+        <w:t>)</w:t>
+      </w:r>
+    </w:p>
+    <w:p>
+      <w:pPr>
+        <w:rPr>
+          <w:lang w:val="sv-SE"/>
+        </w:rPr>
+      </w:pPr>
+      <w:r>
+        <w:rPr>
+          <w:lang w:val="sv-SE"/>
+        </w:rPr>
+        <w:t xml:space="preserve">Sprint vad ska göras/ göra – punkt </w:t>
+      </w:r>
+      <w:proofErr w:type="gramStart"/>
+      <w:r>
+        <w:rPr>
+          <w:lang w:val="sv-SE"/>
+        </w:rPr>
+        <w:t>1-6</w:t>
+      </w:r>
+      <w:proofErr w:type="gramEnd"/>
+      <w:r>
+        <w:rPr>
+          <w:lang w:val="sv-SE"/>
+        </w:rPr>
+        <w:t>, välj en varsin punkt (månader)</w:t>
       </w:r>
     </w:p>
     <w:p>
@@ -2189,11 +2277,19 @@
           <w:lang w:val="sv-SE"/>
         </w:rPr>
       </w:pPr>
-      <w:r>
-        <w:rPr>
-          <w:lang w:val="sv-SE"/>
-        </w:rPr>
-        <w:t>Staffan- styr upp</w:t>
+      <w:proofErr w:type="gramStart"/>
+      <w:r>
+        <w:rPr>
+          <w:lang w:val="sv-SE"/>
+        </w:rPr>
+        <w:t>Staffan- styr</w:t>
+      </w:r>
+      <w:proofErr w:type="gramEnd"/>
+      <w:r>
+        <w:rPr>
+          <w:lang w:val="sv-SE"/>
+        </w:rPr>
+        <w:t xml:space="preserve"> upp</w:t>
       </w:r>
       <w:r>
         <w:rPr>
@@ -2399,15 +2495,28 @@
     </w:p>
     <w:p>
       <w:pPr>
-        <w:rPr>
-          <w:lang w:val="sv-SE"/>
-        </w:rPr>
-      </w:pPr>
-      <w:r>
-        <w:rPr>
-          <w:lang w:val="sv-SE"/>
-        </w:rPr>
-        <w:t>30/11 dag 3</w:t>
+        <w:pStyle w:val="Rubrik1"/>
+        <w:rPr>
+          <w:lang w:val="sv-SE"/>
+        </w:rPr>
+      </w:pPr>
+      <w:r>
+        <w:rPr>
+          <w:lang w:val="sv-SE"/>
+        </w:rPr>
+        <w:t>dag 3</w:t>
+      </w:r>
+      <w:r>
+        <w:rPr>
+          <w:lang w:val="sv-SE"/>
+        </w:rPr>
+        <w:t xml:space="preserve"> - </w:t>
+      </w:r>
+      <w:r>
+        <w:rPr>
+          <w:lang w:val="sv-SE"/>
+        </w:rPr>
+        <w:t xml:space="preserve">30/11 </w:t>
       </w:r>
       <w:r>
         <w:rPr>
@@ -2568,22 +2677,29 @@
     </w:p>
     <w:p>
       <w:pPr>
-        <w:rPr>
-          <w:lang w:val="sv-SE"/>
-        </w:rPr>
-      </w:pPr>
-    </w:p>
-    <w:p>
-      <w:pPr>
-        <w:rPr>
-          <w:lang w:val="sv-SE"/>
-        </w:rPr>
-      </w:pPr>
-      <w:r>
+        <w:pStyle w:val="Rubrik1"/>
         <w:rPr>
           <w:rStyle w:val="Rubrik2Char"/>
         </w:rPr>
-        <w:t xml:space="preserve">Dag 4 – 2/12 2020 Sprint </w:t>
+      </w:pPr>
+      <w:r>
+        <w:rPr>
+          <w:rStyle w:val="Rubrik2Char"/>
+        </w:rPr>
+        <w:t xml:space="preserve">Dag 4 – 2/12 </w:t>
+      </w:r>
+    </w:p>
+    <w:p>
+      <w:pPr>
+        <w:rPr>
+          <w:lang w:val="sv-SE"/>
+        </w:rPr>
+      </w:pPr>
+      <w:r>
+        <w:rPr>
+          <w:rStyle w:val="Rubrik2Char"/>
+        </w:rPr>
+        <w:t xml:space="preserve"> Sprint </w:t>
       </w:r>
       <w:r>
         <w:rPr>
@@ -3497,7 +3613,21 @@
         <w:rPr>
           <w:lang w:val="sv-SE"/>
         </w:rPr>
-        <w:t>Ta ett mer strukturerat sprintplaneringsmöte och skriva vad varje sak e printbackloggen ska innebära och vad våran vision är för den.</w:t>
+        <w:t xml:space="preserve">Ta ett mer strukturerat sprintplaneringsmöte och skriva vad varje sak </w:t>
+      </w:r>
+      <w:proofErr w:type="gramStart"/>
+      <w:r>
+        <w:rPr>
+          <w:lang w:val="sv-SE"/>
+        </w:rPr>
+        <w:t>e</w:t>
+      </w:r>
+      <w:proofErr w:type="gramEnd"/>
+      <w:r>
+        <w:rPr>
+          <w:lang w:val="sv-SE"/>
+        </w:rPr>
+        <w:t xml:space="preserve"> printbackloggen ska innebära och vad våran vision är för den.</w:t>
       </w:r>
     </w:p>
     <w:p>
@@ -3543,11 +3673,19 @@
         </w:rPr>
         <w:br/>
       </w:r>
-      <w:r>
-        <w:rPr>
-          <w:lang w:val="sv-SE"/>
-        </w:rPr>
-        <w:t>Vårat sätt att jobba agilt kan bli mycket starkare och det är viktigt att vi jobbar vidare på det.</w:t>
+      <w:proofErr w:type="gramStart"/>
+      <w:r>
+        <w:rPr>
+          <w:lang w:val="sv-SE"/>
+        </w:rPr>
+        <w:t>Vårat</w:t>
+      </w:r>
+      <w:proofErr w:type="gramEnd"/>
+      <w:r>
+        <w:rPr>
+          <w:lang w:val="sv-SE"/>
+        </w:rPr>
+        <w:t xml:space="preserve"> sätt att jobba agilt kan bli mycket starkare och det är viktigt att vi jobbar vidare på det.</w:t>
       </w:r>
     </w:p>
     <w:p>
@@ -3632,7 +3770,21 @@
           <w:lang w:val="sv-SE"/>
         </w:rPr>
         <w:br/>
-        <w:t xml:space="preserve">Strukturerar upp vårt nästkommande sprint under nästa </w:t>
+        <w:t xml:space="preserve">Strukturerar upp </w:t>
+      </w:r>
+      <w:proofErr w:type="gramStart"/>
+      <w:r>
+        <w:rPr>
+          <w:lang w:val="sv-SE"/>
+        </w:rPr>
+        <w:t>vårt nästkommande sprint</w:t>
+      </w:r>
+      <w:proofErr w:type="gramEnd"/>
+      <w:r>
+        <w:rPr>
+          <w:lang w:val="sv-SE"/>
+        </w:rPr>
+        <w:t xml:space="preserve"> under nästa </w:t>
       </w:r>
       <w:proofErr w:type="spellStart"/>
       <w:r>
@@ -5741,52 +5893,79 @@
         <w:pStyle w:val="Rubrik1"/>
         <w:rPr>
           <w:rFonts w:eastAsia="Times New Roman"/>
-          <w:lang w:val="en-US" w:eastAsia="en-SE"/>
+          <w:lang w:val="sv-SE" w:eastAsia="en-SE"/>
         </w:rPr>
       </w:pPr>
       <w:r>
         <w:rPr>
           <w:rFonts w:eastAsia="Times New Roman"/>
-          <w:lang w:val="en-US" w:eastAsia="en-SE"/>
-        </w:rPr>
-        <w:t>Dag 8 -9/12</w:t>
-      </w:r>
-    </w:p>
-    <w:p>
-      <w:pPr>
-        <w:rPr>
-          <w:rFonts w:ascii="Segoe UI" w:eastAsia="Times New Roman" w:hAnsi="Segoe UI" w:cs="Segoe UI"/>
-          <w:sz w:val="21"/>
-          <w:szCs w:val="21"/>
-          <w:lang w:val="en-US" w:eastAsia="en-SE"/>
-        </w:rPr>
-      </w:pPr>
-      <w:r>
-        <w:rPr>
-          <w:rFonts w:ascii="Segoe UI" w:eastAsia="Times New Roman" w:hAnsi="Segoe UI" w:cs="Segoe UI"/>
-          <w:sz w:val="21"/>
-          <w:szCs w:val="21"/>
-          <w:lang w:val="en-US" w:eastAsia="en-SE"/>
-        </w:rPr>
-        <w:t>Daily Standup</w:t>
-      </w:r>
-    </w:p>
-    <w:p>
-      <w:pPr>
-        <w:rPr>
-          <w:rFonts w:ascii="Segoe UI" w:eastAsia="Times New Roman" w:hAnsi="Segoe UI" w:cs="Segoe UI"/>
-          <w:sz w:val="21"/>
-          <w:szCs w:val="21"/>
-          <w:lang w:val="en-SE" w:eastAsia="en-SE"/>
-        </w:rPr>
-      </w:pPr>
-      <w:r>
-        <w:rPr>
-          <w:rFonts w:ascii="Segoe UI" w:eastAsia="Times New Roman" w:hAnsi="Segoe UI" w:cs="Segoe UI"/>
-          <w:sz w:val="21"/>
-          <w:szCs w:val="21"/>
           <w:lang w:val="sv-SE" w:eastAsia="en-SE"/>
         </w:rPr>
+        <w:t xml:space="preserve">Dag </w:t>
+      </w:r>
+      <w:proofErr w:type="gramStart"/>
+      <w:r>
+        <w:rPr>
+          <w:rFonts w:eastAsia="Times New Roman"/>
+          <w:lang w:val="sv-SE" w:eastAsia="en-SE"/>
+        </w:rPr>
+        <w:t>8 -9</w:t>
+      </w:r>
+      <w:proofErr w:type="gramEnd"/>
+      <w:r>
+        <w:rPr>
+          <w:rFonts w:eastAsia="Times New Roman"/>
+          <w:lang w:val="sv-SE" w:eastAsia="en-SE"/>
+        </w:rPr>
+        <w:t>/12</w:t>
+      </w:r>
+    </w:p>
+    <w:p>
+      <w:pPr>
+        <w:rPr>
+          <w:rFonts w:ascii="Segoe UI" w:eastAsia="Times New Roman" w:hAnsi="Segoe UI" w:cs="Segoe UI"/>
+          <w:sz w:val="21"/>
+          <w:szCs w:val="21"/>
+          <w:lang w:val="sv-SE" w:eastAsia="en-SE"/>
+        </w:rPr>
+      </w:pPr>
+      <w:r>
+        <w:rPr>
+          <w:rFonts w:ascii="Segoe UI" w:eastAsia="Times New Roman" w:hAnsi="Segoe UI" w:cs="Segoe UI"/>
+          <w:sz w:val="21"/>
+          <w:szCs w:val="21"/>
+          <w:lang w:val="sv-SE" w:eastAsia="en-SE"/>
+        </w:rPr>
+        <w:t xml:space="preserve">Daily </w:t>
+      </w:r>
+      <w:proofErr w:type="spellStart"/>
+      <w:r>
+        <w:rPr>
+          <w:rFonts w:ascii="Segoe UI" w:eastAsia="Times New Roman" w:hAnsi="Segoe UI" w:cs="Segoe UI"/>
+          <w:sz w:val="21"/>
+          <w:szCs w:val="21"/>
+          <w:lang w:val="sv-SE" w:eastAsia="en-SE"/>
+        </w:rPr>
+        <w:t>Standup</w:t>
+      </w:r>
+      <w:proofErr w:type="spellEnd"/>
+    </w:p>
+    <w:p>
+      <w:pPr>
+        <w:rPr>
+          <w:rFonts w:ascii="Segoe UI" w:eastAsia="Times New Roman" w:hAnsi="Segoe UI" w:cs="Segoe UI"/>
+          <w:sz w:val="21"/>
+          <w:szCs w:val="21"/>
+          <w:lang w:eastAsia="en-SE"/>
+        </w:rPr>
+      </w:pPr>
+      <w:r>
+        <w:rPr>
+          <w:rFonts w:ascii="Segoe UI" w:eastAsia="Times New Roman" w:hAnsi="Segoe UI" w:cs="Segoe UI"/>
+          <w:sz w:val="21"/>
+          <w:szCs w:val="21"/>
+          <w:lang w:val="sv-SE" w:eastAsia="en-SE"/>
+        </w:rPr>
         <w:t>Annika</w:t>
       </w:r>
       <w:r>
@@ -5804,7 +5983,7 @@
           <w:rFonts w:ascii="Segoe UI" w:eastAsia="Times New Roman" w:hAnsi="Segoe UI" w:cs="Segoe UI"/>
           <w:sz w:val="21"/>
           <w:szCs w:val="21"/>
-          <w:lang w:val="en-SE" w:eastAsia="en-SE"/>
+          <w:lang w:eastAsia="en-SE"/>
         </w:rPr>
         <w:t>Vad</w:t>
       </w:r>
@@ -5814,17 +5993,17 @@
           <w:rFonts w:ascii="Segoe UI" w:eastAsia="Times New Roman" w:hAnsi="Segoe UI" w:cs="Segoe UI"/>
           <w:sz w:val="21"/>
           <w:szCs w:val="21"/>
-          <w:lang w:val="en-SE" w:eastAsia="en-SE"/>
-        </w:rPr>
-        <w:t xml:space="preserve"> </w:t>
-      </w:r>
-      <w:proofErr w:type="spellStart"/>
-      <w:r>
-        <w:rPr>
-          <w:rFonts w:ascii="Segoe UI" w:eastAsia="Times New Roman" w:hAnsi="Segoe UI" w:cs="Segoe UI"/>
-          <w:sz w:val="21"/>
-          <w:szCs w:val="21"/>
-          <w:lang w:val="en-SE" w:eastAsia="en-SE"/>
+          <w:lang w:eastAsia="en-SE"/>
+        </w:rPr>
+        <w:t xml:space="preserve"> </w:t>
+      </w:r>
+      <w:proofErr w:type="spellStart"/>
+      <w:r>
+        <w:rPr>
+          <w:rFonts w:ascii="Segoe UI" w:eastAsia="Times New Roman" w:hAnsi="Segoe UI" w:cs="Segoe UI"/>
+          <w:sz w:val="21"/>
+          <w:szCs w:val="21"/>
+          <w:lang w:eastAsia="en-SE"/>
         </w:rPr>
         <w:t>är</w:t>
       </w:r>
@@ -5834,17 +6013,17 @@
           <w:rFonts w:ascii="Segoe UI" w:eastAsia="Times New Roman" w:hAnsi="Segoe UI" w:cs="Segoe UI"/>
           <w:sz w:val="21"/>
           <w:szCs w:val="21"/>
-          <w:lang w:val="en-SE" w:eastAsia="en-SE"/>
-        </w:rPr>
-        <w:t xml:space="preserve"> </w:t>
-      </w:r>
-      <w:proofErr w:type="spellStart"/>
-      <w:r>
-        <w:rPr>
-          <w:rFonts w:ascii="Segoe UI" w:eastAsia="Times New Roman" w:hAnsi="Segoe UI" w:cs="Segoe UI"/>
-          <w:sz w:val="21"/>
-          <w:szCs w:val="21"/>
-          <w:lang w:val="en-SE" w:eastAsia="en-SE"/>
+          <w:lang w:eastAsia="en-SE"/>
+        </w:rPr>
+        <w:t xml:space="preserve"> </w:t>
+      </w:r>
+      <w:proofErr w:type="spellStart"/>
+      <w:r>
+        <w:rPr>
+          <w:rFonts w:ascii="Segoe UI" w:eastAsia="Times New Roman" w:hAnsi="Segoe UI" w:cs="Segoe UI"/>
+          <w:sz w:val="21"/>
+          <w:szCs w:val="21"/>
+          <w:lang w:eastAsia="en-SE"/>
         </w:rPr>
         <w:t>gjort</w:t>
       </w:r>
@@ -5854,7 +6033,7 @@
           <w:rFonts w:ascii="Segoe UI" w:eastAsia="Times New Roman" w:hAnsi="Segoe UI" w:cs="Segoe UI"/>
           <w:sz w:val="21"/>
           <w:szCs w:val="21"/>
-          <w:lang w:val="en-SE" w:eastAsia="en-SE"/>
+          <w:lang w:eastAsia="en-SE"/>
         </w:rPr>
         <w:t>?</w:t>
       </w:r>
@@ -5881,7 +6060,7 @@
           <w:rFonts w:ascii="Segoe UI" w:eastAsia="Times New Roman" w:hAnsi="Segoe UI" w:cs="Segoe UI"/>
           <w:sz w:val="21"/>
           <w:szCs w:val="21"/>
-          <w:lang w:val="en-SE" w:eastAsia="en-SE"/>
+          <w:lang w:eastAsia="en-SE"/>
         </w:rPr>
         <w:br/>
       </w:r>
@@ -5891,7 +6070,7 @@
           <w:rFonts w:ascii="Segoe UI" w:eastAsia="Times New Roman" w:hAnsi="Segoe UI" w:cs="Segoe UI"/>
           <w:sz w:val="21"/>
           <w:szCs w:val="21"/>
-          <w:lang w:val="en-SE" w:eastAsia="en-SE"/>
+          <w:lang w:eastAsia="en-SE"/>
         </w:rPr>
         <w:t>Vad</w:t>
       </w:r>
@@ -5901,17 +6080,17 @@
           <w:rFonts w:ascii="Segoe UI" w:eastAsia="Times New Roman" w:hAnsi="Segoe UI" w:cs="Segoe UI"/>
           <w:sz w:val="21"/>
           <w:szCs w:val="21"/>
-          <w:lang w:val="en-SE" w:eastAsia="en-SE"/>
-        </w:rPr>
-        <w:t xml:space="preserve"> </w:t>
-      </w:r>
-      <w:proofErr w:type="spellStart"/>
-      <w:r>
-        <w:rPr>
-          <w:rFonts w:ascii="Segoe UI" w:eastAsia="Times New Roman" w:hAnsi="Segoe UI" w:cs="Segoe UI"/>
-          <w:sz w:val="21"/>
-          <w:szCs w:val="21"/>
-          <w:lang w:val="en-SE" w:eastAsia="en-SE"/>
+          <w:lang w:eastAsia="en-SE"/>
+        </w:rPr>
+        <w:t xml:space="preserve"> </w:t>
+      </w:r>
+      <w:proofErr w:type="spellStart"/>
+      <w:r>
+        <w:rPr>
+          <w:rFonts w:ascii="Segoe UI" w:eastAsia="Times New Roman" w:hAnsi="Segoe UI" w:cs="Segoe UI"/>
+          <w:sz w:val="21"/>
+          <w:szCs w:val="21"/>
+          <w:lang w:eastAsia="en-SE"/>
         </w:rPr>
         <w:t>kommer</w:t>
       </w:r>
@@ -5921,17 +6100,17 @@
           <w:rFonts w:ascii="Segoe UI" w:eastAsia="Times New Roman" w:hAnsi="Segoe UI" w:cs="Segoe UI"/>
           <w:sz w:val="21"/>
           <w:szCs w:val="21"/>
-          <w:lang w:val="en-SE" w:eastAsia="en-SE"/>
-        </w:rPr>
-        <w:t xml:space="preserve"> </w:t>
-      </w:r>
-      <w:proofErr w:type="spellStart"/>
-      <w:r>
-        <w:rPr>
-          <w:rFonts w:ascii="Segoe UI" w:eastAsia="Times New Roman" w:hAnsi="Segoe UI" w:cs="Segoe UI"/>
-          <w:sz w:val="21"/>
-          <w:szCs w:val="21"/>
-          <w:lang w:val="en-SE" w:eastAsia="en-SE"/>
+          <w:lang w:eastAsia="en-SE"/>
+        </w:rPr>
+        <w:t xml:space="preserve"> </w:t>
+      </w:r>
+      <w:proofErr w:type="spellStart"/>
+      <w:r>
+        <w:rPr>
+          <w:rFonts w:ascii="Segoe UI" w:eastAsia="Times New Roman" w:hAnsi="Segoe UI" w:cs="Segoe UI"/>
+          <w:sz w:val="21"/>
+          <w:szCs w:val="21"/>
+          <w:lang w:eastAsia="en-SE"/>
         </w:rPr>
         <w:t>göras</w:t>
       </w:r>
@@ -5941,7 +6120,7 @@
           <w:rFonts w:ascii="Segoe UI" w:eastAsia="Times New Roman" w:hAnsi="Segoe UI" w:cs="Segoe UI"/>
           <w:sz w:val="21"/>
           <w:szCs w:val="21"/>
-          <w:lang w:val="en-SE" w:eastAsia="en-SE"/>
+          <w:lang w:eastAsia="en-SE"/>
         </w:rPr>
         <w:t>?</w:t>
       </w:r>
@@ -5988,7 +6167,7 @@
           <w:rFonts w:ascii="Segoe UI" w:eastAsia="Times New Roman" w:hAnsi="Segoe UI" w:cs="Segoe UI"/>
           <w:sz w:val="21"/>
           <w:szCs w:val="21"/>
-          <w:lang w:val="en-SE" w:eastAsia="en-SE"/>
+          <w:lang w:eastAsia="en-SE"/>
         </w:rPr>
         <w:br/>
       </w:r>
@@ -5998,7 +6177,7 @@
           <w:rFonts w:ascii="Segoe UI" w:eastAsia="Times New Roman" w:hAnsi="Segoe UI" w:cs="Segoe UI"/>
           <w:sz w:val="21"/>
           <w:szCs w:val="21"/>
-          <w:lang w:val="en-SE" w:eastAsia="en-SE"/>
+          <w:lang w:eastAsia="en-SE"/>
         </w:rPr>
         <w:t>eventuella</w:t>
       </w:r>
@@ -6008,17 +6187,17 @@
           <w:rFonts w:ascii="Segoe UI" w:eastAsia="Times New Roman" w:hAnsi="Segoe UI" w:cs="Segoe UI"/>
           <w:sz w:val="21"/>
           <w:szCs w:val="21"/>
-          <w:lang w:val="en-SE" w:eastAsia="en-SE"/>
-        </w:rPr>
-        <w:t xml:space="preserve"> </w:t>
-      </w:r>
-      <w:proofErr w:type="spellStart"/>
-      <w:r>
-        <w:rPr>
-          <w:rFonts w:ascii="Segoe UI" w:eastAsia="Times New Roman" w:hAnsi="Segoe UI" w:cs="Segoe UI"/>
-          <w:sz w:val="21"/>
-          <w:szCs w:val="21"/>
-          <w:lang w:val="en-SE" w:eastAsia="en-SE"/>
+          <w:lang w:eastAsia="en-SE"/>
+        </w:rPr>
+        <w:t xml:space="preserve"> </w:t>
+      </w:r>
+      <w:proofErr w:type="spellStart"/>
+      <w:r>
+        <w:rPr>
+          <w:rFonts w:ascii="Segoe UI" w:eastAsia="Times New Roman" w:hAnsi="Segoe UI" w:cs="Segoe UI"/>
+          <w:sz w:val="21"/>
+          <w:szCs w:val="21"/>
+          <w:lang w:eastAsia="en-SE"/>
         </w:rPr>
         <w:t>Svårigheter</w:t>
       </w:r>
@@ -6028,7 +6207,7 @@
           <w:rFonts w:ascii="Segoe UI" w:eastAsia="Times New Roman" w:hAnsi="Segoe UI" w:cs="Segoe UI"/>
           <w:sz w:val="21"/>
           <w:szCs w:val="21"/>
-          <w:lang w:val="en-SE" w:eastAsia="en-SE"/>
+          <w:lang w:eastAsia="en-SE"/>
         </w:rPr>
         <w:t>?</w:t>
       </w:r>
@@ -6039,7 +6218,7 @@
           <w:rFonts w:ascii="Segoe UI" w:eastAsia="Times New Roman" w:hAnsi="Segoe UI" w:cs="Segoe UI"/>
           <w:sz w:val="21"/>
           <w:szCs w:val="21"/>
-          <w:lang w:val="en-SE" w:eastAsia="en-SE"/>
+          <w:lang w:eastAsia="en-SE"/>
         </w:rPr>
       </w:pPr>
       <w:proofErr w:type="spellStart"/>
@@ -6068,7 +6247,7 @@
           <w:rFonts w:ascii="Segoe UI" w:eastAsia="Times New Roman" w:hAnsi="Segoe UI" w:cs="Segoe UI"/>
           <w:sz w:val="21"/>
           <w:szCs w:val="21"/>
-          <w:lang w:val="en-SE" w:eastAsia="en-SE"/>
+          <w:lang w:eastAsia="en-SE"/>
         </w:rPr>
         <w:t>Vad</w:t>
       </w:r>
@@ -6078,17 +6257,17 @@
           <w:rFonts w:ascii="Segoe UI" w:eastAsia="Times New Roman" w:hAnsi="Segoe UI" w:cs="Segoe UI"/>
           <w:sz w:val="21"/>
           <w:szCs w:val="21"/>
-          <w:lang w:val="en-SE" w:eastAsia="en-SE"/>
-        </w:rPr>
-        <w:t xml:space="preserve"> </w:t>
-      </w:r>
-      <w:proofErr w:type="spellStart"/>
-      <w:r>
-        <w:rPr>
-          <w:rFonts w:ascii="Segoe UI" w:eastAsia="Times New Roman" w:hAnsi="Segoe UI" w:cs="Segoe UI"/>
-          <w:sz w:val="21"/>
-          <w:szCs w:val="21"/>
-          <w:lang w:val="en-SE" w:eastAsia="en-SE"/>
+          <w:lang w:eastAsia="en-SE"/>
+        </w:rPr>
+        <w:t xml:space="preserve"> </w:t>
+      </w:r>
+      <w:proofErr w:type="spellStart"/>
+      <w:r>
+        <w:rPr>
+          <w:rFonts w:ascii="Segoe UI" w:eastAsia="Times New Roman" w:hAnsi="Segoe UI" w:cs="Segoe UI"/>
+          <w:sz w:val="21"/>
+          <w:szCs w:val="21"/>
+          <w:lang w:eastAsia="en-SE"/>
         </w:rPr>
         <w:t>är</w:t>
       </w:r>
@@ -6098,17 +6277,17 @@
           <w:rFonts w:ascii="Segoe UI" w:eastAsia="Times New Roman" w:hAnsi="Segoe UI" w:cs="Segoe UI"/>
           <w:sz w:val="21"/>
           <w:szCs w:val="21"/>
-          <w:lang w:val="en-SE" w:eastAsia="en-SE"/>
-        </w:rPr>
-        <w:t xml:space="preserve"> </w:t>
-      </w:r>
-      <w:proofErr w:type="spellStart"/>
-      <w:r>
-        <w:rPr>
-          <w:rFonts w:ascii="Segoe UI" w:eastAsia="Times New Roman" w:hAnsi="Segoe UI" w:cs="Segoe UI"/>
-          <w:sz w:val="21"/>
-          <w:szCs w:val="21"/>
-          <w:lang w:val="en-SE" w:eastAsia="en-SE"/>
+          <w:lang w:eastAsia="en-SE"/>
+        </w:rPr>
+        <w:t xml:space="preserve"> </w:t>
+      </w:r>
+      <w:proofErr w:type="spellStart"/>
+      <w:r>
+        <w:rPr>
+          <w:rFonts w:ascii="Segoe UI" w:eastAsia="Times New Roman" w:hAnsi="Segoe UI" w:cs="Segoe UI"/>
+          <w:sz w:val="21"/>
+          <w:szCs w:val="21"/>
+          <w:lang w:eastAsia="en-SE"/>
         </w:rPr>
         <w:t>gjort</w:t>
       </w:r>
@@ -6118,7 +6297,7 @@
           <w:rFonts w:ascii="Segoe UI" w:eastAsia="Times New Roman" w:hAnsi="Segoe UI" w:cs="Segoe UI"/>
           <w:sz w:val="21"/>
           <w:szCs w:val="21"/>
-          <w:lang w:val="en-SE" w:eastAsia="en-SE"/>
+          <w:lang w:eastAsia="en-SE"/>
         </w:rPr>
         <w:t>?</w:t>
       </w:r>
@@ -6145,7 +6324,7 @@
           <w:rFonts w:ascii="Segoe UI" w:eastAsia="Times New Roman" w:hAnsi="Segoe UI" w:cs="Segoe UI"/>
           <w:sz w:val="21"/>
           <w:szCs w:val="21"/>
-          <w:lang w:val="en-SE" w:eastAsia="en-SE"/>
+          <w:lang w:eastAsia="en-SE"/>
         </w:rPr>
         <w:br/>
       </w:r>
@@ -6155,7 +6334,7 @@
           <w:rFonts w:ascii="Segoe UI" w:eastAsia="Times New Roman" w:hAnsi="Segoe UI" w:cs="Segoe UI"/>
           <w:sz w:val="21"/>
           <w:szCs w:val="21"/>
-          <w:lang w:val="en-SE" w:eastAsia="en-SE"/>
+          <w:lang w:eastAsia="en-SE"/>
         </w:rPr>
         <w:t>Vad</w:t>
       </w:r>
@@ -6165,17 +6344,17 @@
           <w:rFonts w:ascii="Segoe UI" w:eastAsia="Times New Roman" w:hAnsi="Segoe UI" w:cs="Segoe UI"/>
           <w:sz w:val="21"/>
           <w:szCs w:val="21"/>
-          <w:lang w:val="en-SE" w:eastAsia="en-SE"/>
-        </w:rPr>
-        <w:t xml:space="preserve"> </w:t>
-      </w:r>
-      <w:proofErr w:type="spellStart"/>
-      <w:r>
-        <w:rPr>
-          <w:rFonts w:ascii="Segoe UI" w:eastAsia="Times New Roman" w:hAnsi="Segoe UI" w:cs="Segoe UI"/>
-          <w:sz w:val="21"/>
-          <w:szCs w:val="21"/>
-          <w:lang w:val="en-SE" w:eastAsia="en-SE"/>
+          <w:lang w:eastAsia="en-SE"/>
+        </w:rPr>
+        <w:t xml:space="preserve"> </w:t>
+      </w:r>
+      <w:proofErr w:type="spellStart"/>
+      <w:r>
+        <w:rPr>
+          <w:rFonts w:ascii="Segoe UI" w:eastAsia="Times New Roman" w:hAnsi="Segoe UI" w:cs="Segoe UI"/>
+          <w:sz w:val="21"/>
+          <w:szCs w:val="21"/>
+          <w:lang w:eastAsia="en-SE"/>
         </w:rPr>
         <w:t>kommer</w:t>
       </w:r>
@@ -6185,17 +6364,17 @@
           <w:rFonts w:ascii="Segoe UI" w:eastAsia="Times New Roman" w:hAnsi="Segoe UI" w:cs="Segoe UI"/>
           <w:sz w:val="21"/>
           <w:szCs w:val="21"/>
-          <w:lang w:val="en-SE" w:eastAsia="en-SE"/>
-        </w:rPr>
-        <w:t xml:space="preserve"> </w:t>
-      </w:r>
-      <w:proofErr w:type="spellStart"/>
-      <w:r>
-        <w:rPr>
-          <w:rFonts w:ascii="Segoe UI" w:eastAsia="Times New Roman" w:hAnsi="Segoe UI" w:cs="Segoe UI"/>
-          <w:sz w:val="21"/>
-          <w:szCs w:val="21"/>
-          <w:lang w:val="en-SE" w:eastAsia="en-SE"/>
+          <w:lang w:eastAsia="en-SE"/>
+        </w:rPr>
+        <w:t xml:space="preserve"> </w:t>
+      </w:r>
+      <w:proofErr w:type="spellStart"/>
+      <w:r>
+        <w:rPr>
+          <w:rFonts w:ascii="Segoe UI" w:eastAsia="Times New Roman" w:hAnsi="Segoe UI" w:cs="Segoe UI"/>
+          <w:sz w:val="21"/>
+          <w:szCs w:val="21"/>
+          <w:lang w:eastAsia="en-SE"/>
         </w:rPr>
         <w:t>göras</w:t>
       </w:r>
@@ -6205,7 +6384,7 @@
           <w:rFonts w:ascii="Segoe UI" w:eastAsia="Times New Roman" w:hAnsi="Segoe UI" w:cs="Segoe UI"/>
           <w:sz w:val="21"/>
           <w:szCs w:val="21"/>
-          <w:lang w:val="en-SE" w:eastAsia="en-SE"/>
+          <w:lang w:eastAsia="en-SE"/>
         </w:rPr>
         <w:t>?</w:t>
       </w:r>
@@ -6252,7 +6431,7 @@
           <w:rFonts w:ascii="Segoe UI" w:eastAsia="Times New Roman" w:hAnsi="Segoe UI" w:cs="Segoe UI"/>
           <w:sz w:val="21"/>
           <w:szCs w:val="21"/>
-          <w:lang w:val="en-SE" w:eastAsia="en-SE"/>
+          <w:lang w:eastAsia="en-SE"/>
         </w:rPr>
         <w:br/>
       </w:r>
@@ -6262,7 +6441,7 @@
           <w:rFonts w:ascii="Segoe UI" w:eastAsia="Times New Roman" w:hAnsi="Segoe UI" w:cs="Segoe UI"/>
           <w:sz w:val="21"/>
           <w:szCs w:val="21"/>
-          <w:lang w:val="en-SE" w:eastAsia="en-SE"/>
+          <w:lang w:eastAsia="en-SE"/>
         </w:rPr>
         <w:t>eventuella</w:t>
       </w:r>
@@ -6272,17 +6451,17 @@
           <w:rFonts w:ascii="Segoe UI" w:eastAsia="Times New Roman" w:hAnsi="Segoe UI" w:cs="Segoe UI"/>
           <w:sz w:val="21"/>
           <w:szCs w:val="21"/>
-          <w:lang w:val="en-SE" w:eastAsia="en-SE"/>
-        </w:rPr>
-        <w:t xml:space="preserve"> </w:t>
-      </w:r>
-      <w:proofErr w:type="spellStart"/>
-      <w:r>
-        <w:rPr>
-          <w:rFonts w:ascii="Segoe UI" w:eastAsia="Times New Roman" w:hAnsi="Segoe UI" w:cs="Segoe UI"/>
-          <w:sz w:val="21"/>
-          <w:szCs w:val="21"/>
-          <w:lang w:val="en-SE" w:eastAsia="en-SE"/>
+          <w:lang w:eastAsia="en-SE"/>
+        </w:rPr>
+        <w:t xml:space="preserve"> </w:t>
+      </w:r>
+      <w:proofErr w:type="spellStart"/>
+      <w:r>
+        <w:rPr>
+          <w:rFonts w:ascii="Segoe UI" w:eastAsia="Times New Roman" w:hAnsi="Segoe UI" w:cs="Segoe UI"/>
+          <w:sz w:val="21"/>
+          <w:szCs w:val="21"/>
+          <w:lang w:eastAsia="en-SE"/>
         </w:rPr>
         <w:t>Svårigheter</w:t>
       </w:r>
@@ -6292,7 +6471,7 @@
           <w:rFonts w:ascii="Segoe UI" w:eastAsia="Times New Roman" w:hAnsi="Segoe UI" w:cs="Segoe UI"/>
           <w:sz w:val="21"/>
           <w:szCs w:val="21"/>
-          <w:lang w:val="en-SE" w:eastAsia="en-SE"/>
+          <w:lang w:eastAsia="en-SE"/>
         </w:rPr>
         <w:t>?</w:t>
       </w:r>
@@ -6303,7 +6482,7 @@
           <w:rFonts w:ascii="Segoe UI" w:eastAsia="Times New Roman" w:hAnsi="Segoe UI" w:cs="Segoe UI"/>
           <w:sz w:val="21"/>
           <w:szCs w:val="21"/>
-          <w:lang w:val="en-SE" w:eastAsia="en-SE"/>
+          <w:lang w:eastAsia="en-SE"/>
         </w:rPr>
       </w:pPr>
       <w:r>
@@ -6330,7 +6509,7 @@
           <w:rFonts w:ascii="Segoe UI" w:eastAsia="Times New Roman" w:hAnsi="Segoe UI" w:cs="Segoe UI"/>
           <w:sz w:val="21"/>
           <w:szCs w:val="21"/>
-          <w:lang w:val="en-SE" w:eastAsia="en-SE"/>
+          <w:lang w:eastAsia="en-SE"/>
         </w:rPr>
         <w:t>Vad</w:t>
       </w:r>
@@ -6340,17 +6519,17 @@
           <w:rFonts w:ascii="Segoe UI" w:eastAsia="Times New Roman" w:hAnsi="Segoe UI" w:cs="Segoe UI"/>
           <w:sz w:val="21"/>
           <w:szCs w:val="21"/>
-          <w:lang w:val="en-SE" w:eastAsia="en-SE"/>
-        </w:rPr>
-        <w:t xml:space="preserve"> </w:t>
-      </w:r>
-      <w:proofErr w:type="spellStart"/>
-      <w:r>
-        <w:rPr>
-          <w:rFonts w:ascii="Segoe UI" w:eastAsia="Times New Roman" w:hAnsi="Segoe UI" w:cs="Segoe UI"/>
-          <w:sz w:val="21"/>
-          <w:szCs w:val="21"/>
-          <w:lang w:val="en-SE" w:eastAsia="en-SE"/>
+          <w:lang w:eastAsia="en-SE"/>
+        </w:rPr>
+        <w:t xml:space="preserve"> </w:t>
+      </w:r>
+      <w:proofErr w:type="spellStart"/>
+      <w:r>
+        <w:rPr>
+          <w:rFonts w:ascii="Segoe UI" w:eastAsia="Times New Roman" w:hAnsi="Segoe UI" w:cs="Segoe UI"/>
+          <w:sz w:val="21"/>
+          <w:szCs w:val="21"/>
+          <w:lang w:eastAsia="en-SE"/>
         </w:rPr>
         <w:t>är</w:t>
       </w:r>
@@ -6360,17 +6539,17 @@
           <w:rFonts w:ascii="Segoe UI" w:eastAsia="Times New Roman" w:hAnsi="Segoe UI" w:cs="Segoe UI"/>
           <w:sz w:val="21"/>
           <w:szCs w:val="21"/>
-          <w:lang w:val="en-SE" w:eastAsia="en-SE"/>
-        </w:rPr>
-        <w:t xml:space="preserve"> </w:t>
-      </w:r>
-      <w:proofErr w:type="spellStart"/>
-      <w:r>
-        <w:rPr>
-          <w:rFonts w:ascii="Segoe UI" w:eastAsia="Times New Roman" w:hAnsi="Segoe UI" w:cs="Segoe UI"/>
-          <w:sz w:val="21"/>
-          <w:szCs w:val="21"/>
-          <w:lang w:val="en-SE" w:eastAsia="en-SE"/>
+          <w:lang w:eastAsia="en-SE"/>
+        </w:rPr>
+        <w:t xml:space="preserve"> </w:t>
+      </w:r>
+      <w:proofErr w:type="spellStart"/>
+      <w:r>
+        <w:rPr>
+          <w:rFonts w:ascii="Segoe UI" w:eastAsia="Times New Roman" w:hAnsi="Segoe UI" w:cs="Segoe UI"/>
+          <w:sz w:val="21"/>
+          <w:szCs w:val="21"/>
+          <w:lang w:eastAsia="en-SE"/>
         </w:rPr>
         <w:t>gjort</w:t>
       </w:r>
@@ -6380,7 +6559,7 @@
           <w:rFonts w:ascii="Segoe UI" w:eastAsia="Times New Roman" w:hAnsi="Segoe UI" w:cs="Segoe UI"/>
           <w:sz w:val="21"/>
           <w:szCs w:val="21"/>
-          <w:lang w:val="en-SE" w:eastAsia="en-SE"/>
+          <w:lang w:eastAsia="en-SE"/>
         </w:rPr>
         <w:t>?</w:t>
       </w:r>
@@ -6447,7 +6626,7 @@
           <w:rFonts w:ascii="Segoe UI" w:eastAsia="Times New Roman" w:hAnsi="Segoe UI" w:cs="Segoe UI"/>
           <w:sz w:val="21"/>
           <w:szCs w:val="21"/>
-          <w:lang w:val="en-SE" w:eastAsia="en-SE"/>
+          <w:lang w:eastAsia="en-SE"/>
         </w:rPr>
         <w:br/>
       </w:r>
@@ -6457,7 +6636,7 @@
           <w:rFonts w:ascii="Segoe UI" w:eastAsia="Times New Roman" w:hAnsi="Segoe UI" w:cs="Segoe UI"/>
           <w:sz w:val="21"/>
           <w:szCs w:val="21"/>
-          <w:lang w:val="en-SE" w:eastAsia="en-SE"/>
+          <w:lang w:eastAsia="en-SE"/>
         </w:rPr>
         <w:t>Vad</w:t>
       </w:r>
@@ -6467,17 +6646,17 @@
           <w:rFonts w:ascii="Segoe UI" w:eastAsia="Times New Roman" w:hAnsi="Segoe UI" w:cs="Segoe UI"/>
           <w:sz w:val="21"/>
           <w:szCs w:val="21"/>
-          <w:lang w:val="en-SE" w:eastAsia="en-SE"/>
-        </w:rPr>
-        <w:t xml:space="preserve"> </w:t>
-      </w:r>
-      <w:proofErr w:type="spellStart"/>
-      <w:r>
-        <w:rPr>
-          <w:rFonts w:ascii="Segoe UI" w:eastAsia="Times New Roman" w:hAnsi="Segoe UI" w:cs="Segoe UI"/>
-          <w:sz w:val="21"/>
-          <w:szCs w:val="21"/>
-          <w:lang w:val="en-SE" w:eastAsia="en-SE"/>
+          <w:lang w:eastAsia="en-SE"/>
+        </w:rPr>
+        <w:t xml:space="preserve"> </w:t>
+      </w:r>
+      <w:proofErr w:type="spellStart"/>
+      <w:r>
+        <w:rPr>
+          <w:rFonts w:ascii="Segoe UI" w:eastAsia="Times New Roman" w:hAnsi="Segoe UI" w:cs="Segoe UI"/>
+          <w:sz w:val="21"/>
+          <w:szCs w:val="21"/>
+          <w:lang w:eastAsia="en-SE"/>
         </w:rPr>
         <w:t>kommer</w:t>
       </w:r>
@@ -6487,17 +6666,17 @@
           <w:rFonts w:ascii="Segoe UI" w:eastAsia="Times New Roman" w:hAnsi="Segoe UI" w:cs="Segoe UI"/>
           <w:sz w:val="21"/>
           <w:szCs w:val="21"/>
-          <w:lang w:val="en-SE" w:eastAsia="en-SE"/>
-        </w:rPr>
-        <w:t xml:space="preserve"> </w:t>
-      </w:r>
-      <w:proofErr w:type="spellStart"/>
-      <w:r>
-        <w:rPr>
-          <w:rFonts w:ascii="Segoe UI" w:eastAsia="Times New Roman" w:hAnsi="Segoe UI" w:cs="Segoe UI"/>
-          <w:sz w:val="21"/>
-          <w:szCs w:val="21"/>
-          <w:lang w:val="en-SE" w:eastAsia="en-SE"/>
+          <w:lang w:eastAsia="en-SE"/>
+        </w:rPr>
+        <w:t xml:space="preserve"> </w:t>
+      </w:r>
+      <w:proofErr w:type="spellStart"/>
+      <w:r>
+        <w:rPr>
+          <w:rFonts w:ascii="Segoe UI" w:eastAsia="Times New Roman" w:hAnsi="Segoe UI" w:cs="Segoe UI"/>
+          <w:sz w:val="21"/>
+          <w:szCs w:val="21"/>
+          <w:lang w:eastAsia="en-SE"/>
         </w:rPr>
         <w:t>göras</w:t>
       </w:r>
@@ -6507,7 +6686,7 @@
           <w:rFonts w:ascii="Segoe UI" w:eastAsia="Times New Roman" w:hAnsi="Segoe UI" w:cs="Segoe UI"/>
           <w:sz w:val="21"/>
           <w:szCs w:val="21"/>
-          <w:lang w:val="en-SE" w:eastAsia="en-SE"/>
+          <w:lang w:eastAsia="en-SE"/>
         </w:rPr>
         <w:t>?</w:t>
       </w:r>
@@ -6516,7 +6695,7 @@
           <w:rFonts w:ascii="Segoe UI" w:eastAsia="Times New Roman" w:hAnsi="Segoe UI" w:cs="Segoe UI"/>
           <w:sz w:val="21"/>
           <w:szCs w:val="21"/>
-          <w:lang w:val="en-SE" w:eastAsia="en-SE"/>
+          <w:lang w:eastAsia="en-SE"/>
         </w:rPr>
         <w:br/>
       </w:r>
@@ -6526,7 +6705,7 @@
           <w:rFonts w:ascii="Segoe UI" w:eastAsia="Times New Roman" w:hAnsi="Segoe UI" w:cs="Segoe UI"/>
           <w:sz w:val="21"/>
           <w:szCs w:val="21"/>
-          <w:lang w:val="en-SE" w:eastAsia="en-SE"/>
+          <w:lang w:eastAsia="en-SE"/>
         </w:rPr>
         <w:t>eventuella</w:t>
       </w:r>
@@ -6536,17 +6715,17 @@
           <w:rFonts w:ascii="Segoe UI" w:eastAsia="Times New Roman" w:hAnsi="Segoe UI" w:cs="Segoe UI"/>
           <w:sz w:val="21"/>
           <w:szCs w:val="21"/>
-          <w:lang w:val="en-SE" w:eastAsia="en-SE"/>
-        </w:rPr>
-        <w:t xml:space="preserve"> </w:t>
-      </w:r>
-      <w:proofErr w:type="spellStart"/>
-      <w:r>
-        <w:rPr>
-          <w:rFonts w:ascii="Segoe UI" w:eastAsia="Times New Roman" w:hAnsi="Segoe UI" w:cs="Segoe UI"/>
-          <w:sz w:val="21"/>
-          <w:szCs w:val="21"/>
-          <w:lang w:val="en-SE" w:eastAsia="en-SE"/>
+          <w:lang w:eastAsia="en-SE"/>
+        </w:rPr>
+        <w:t xml:space="preserve"> </w:t>
+      </w:r>
+      <w:proofErr w:type="spellStart"/>
+      <w:r>
+        <w:rPr>
+          <w:rFonts w:ascii="Segoe UI" w:eastAsia="Times New Roman" w:hAnsi="Segoe UI" w:cs="Segoe UI"/>
+          <w:sz w:val="21"/>
+          <w:szCs w:val="21"/>
+          <w:lang w:eastAsia="en-SE"/>
         </w:rPr>
         <w:t>Svårigheter</w:t>
       </w:r>
@@ -6556,7 +6735,7 @@
           <w:rFonts w:ascii="Segoe UI" w:eastAsia="Times New Roman" w:hAnsi="Segoe UI" w:cs="Segoe UI"/>
           <w:sz w:val="21"/>
           <w:szCs w:val="21"/>
-          <w:lang w:val="en-SE" w:eastAsia="en-SE"/>
+          <w:lang w:eastAsia="en-SE"/>
         </w:rPr>
         <w:t>?</w:t>
       </w:r>
@@ -6594,7 +6773,7 @@
           <w:rFonts w:ascii="Segoe UI" w:eastAsia="Times New Roman" w:hAnsi="Segoe UI" w:cs="Segoe UI"/>
           <w:sz w:val="21"/>
           <w:szCs w:val="21"/>
-          <w:lang w:val="en-SE" w:eastAsia="en-SE"/>
+          <w:lang w:eastAsia="en-SE"/>
         </w:rPr>
         <w:t>Vad</w:t>
       </w:r>
@@ -6604,17 +6783,17 @@
           <w:rFonts w:ascii="Segoe UI" w:eastAsia="Times New Roman" w:hAnsi="Segoe UI" w:cs="Segoe UI"/>
           <w:sz w:val="21"/>
           <w:szCs w:val="21"/>
-          <w:lang w:val="en-SE" w:eastAsia="en-SE"/>
-        </w:rPr>
-        <w:t xml:space="preserve"> </w:t>
-      </w:r>
-      <w:proofErr w:type="spellStart"/>
-      <w:r>
-        <w:rPr>
-          <w:rFonts w:ascii="Segoe UI" w:eastAsia="Times New Roman" w:hAnsi="Segoe UI" w:cs="Segoe UI"/>
-          <w:sz w:val="21"/>
-          <w:szCs w:val="21"/>
-          <w:lang w:val="en-SE" w:eastAsia="en-SE"/>
+          <w:lang w:eastAsia="en-SE"/>
+        </w:rPr>
+        <w:t xml:space="preserve"> </w:t>
+      </w:r>
+      <w:proofErr w:type="spellStart"/>
+      <w:r>
+        <w:rPr>
+          <w:rFonts w:ascii="Segoe UI" w:eastAsia="Times New Roman" w:hAnsi="Segoe UI" w:cs="Segoe UI"/>
+          <w:sz w:val="21"/>
+          <w:szCs w:val="21"/>
+          <w:lang w:eastAsia="en-SE"/>
         </w:rPr>
         <w:t>är</w:t>
       </w:r>
@@ -6624,17 +6803,17 @@
           <w:rFonts w:ascii="Segoe UI" w:eastAsia="Times New Roman" w:hAnsi="Segoe UI" w:cs="Segoe UI"/>
           <w:sz w:val="21"/>
           <w:szCs w:val="21"/>
-          <w:lang w:val="en-SE" w:eastAsia="en-SE"/>
-        </w:rPr>
-        <w:t xml:space="preserve"> </w:t>
-      </w:r>
-      <w:proofErr w:type="spellStart"/>
-      <w:r>
-        <w:rPr>
-          <w:rFonts w:ascii="Segoe UI" w:eastAsia="Times New Roman" w:hAnsi="Segoe UI" w:cs="Segoe UI"/>
-          <w:sz w:val="21"/>
-          <w:szCs w:val="21"/>
-          <w:lang w:val="en-SE" w:eastAsia="en-SE"/>
+          <w:lang w:eastAsia="en-SE"/>
+        </w:rPr>
+        <w:t xml:space="preserve"> </w:t>
+      </w:r>
+      <w:proofErr w:type="spellStart"/>
+      <w:r>
+        <w:rPr>
+          <w:rFonts w:ascii="Segoe UI" w:eastAsia="Times New Roman" w:hAnsi="Segoe UI" w:cs="Segoe UI"/>
+          <w:sz w:val="21"/>
+          <w:szCs w:val="21"/>
+          <w:lang w:eastAsia="en-SE"/>
         </w:rPr>
         <w:t>gjort</w:t>
       </w:r>
@@ -6644,7 +6823,7 @@
           <w:rFonts w:ascii="Segoe UI" w:eastAsia="Times New Roman" w:hAnsi="Segoe UI" w:cs="Segoe UI"/>
           <w:sz w:val="21"/>
           <w:szCs w:val="21"/>
-          <w:lang w:val="en-SE" w:eastAsia="en-SE"/>
+          <w:lang w:eastAsia="en-SE"/>
         </w:rPr>
         <w:t>?</w:t>
       </w:r>
@@ -6671,7 +6850,7 @@
           <w:rFonts w:ascii="Segoe UI" w:eastAsia="Times New Roman" w:hAnsi="Segoe UI" w:cs="Segoe UI"/>
           <w:sz w:val="21"/>
           <w:szCs w:val="21"/>
-          <w:lang w:val="en-SE" w:eastAsia="en-SE"/>
+          <w:lang w:eastAsia="en-SE"/>
         </w:rPr>
         <w:br/>
       </w:r>
@@ -6681,7 +6860,7 @@
           <w:rFonts w:ascii="Segoe UI" w:eastAsia="Times New Roman" w:hAnsi="Segoe UI" w:cs="Segoe UI"/>
           <w:sz w:val="21"/>
           <w:szCs w:val="21"/>
-          <w:lang w:val="en-SE" w:eastAsia="en-SE"/>
+          <w:lang w:eastAsia="en-SE"/>
         </w:rPr>
         <w:t>Vad</w:t>
       </w:r>
@@ -6691,17 +6870,17 @@
           <w:rFonts w:ascii="Segoe UI" w:eastAsia="Times New Roman" w:hAnsi="Segoe UI" w:cs="Segoe UI"/>
           <w:sz w:val="21"/>
           <w:szCs w:val="21"/>
-          <w:lang w:val="en-SE" w:eastAsia="en-SE"/>
-        </w:rPr>
-        <w:t xml:space="preserve"> </w:t>
-      </w:r>
-      <w:proofErr w:type="spellStart"/>
-      <w:r>
-        <w:rPr>
-          <w:rFonts w:ascii="Segoe UI" w:eastAsia="Times New Roman" w:hAnsi="Segoe UI" w:cs="Segoe UI"/>
-          <w:sz w:val="21"/>
-          <w:szCs w:val="21"/>
-          <w:lang w:val="en-SE" w:eastAsia="en-SE"/>
+          <w:lang w:eastAsia="en-SE"/>
+        </w:rPr>
+        <w:t xml:space="preserve"> </w:t>
+      </w:r>
+      <w:proofErr w:type="spellStart"/>
+      <w:r>
+        <w:rPr>
+          <w:rFonts w:ascii="Segoe UI" w:eastAsia="Times New Roman" w:hAnsi="Segoe UI" w:cs="Segoe UI"/>
+          <w:sz w:val="21"/>
+          <w:szCs w:val="21"/>
+          <w:lang w:eastAsia="en-SE"/>
         </w:rPr>
         <w:t>kommer</w:t>
       </w:r>
@@ -6711,17 +6890,17 @@
           <w:rFonts w:ascii="Segoe UI" w:eastAsia="Times New Roman" w:hAnsi="Segoe UI" w:cs="Segoe UI"/>
           <w:sz w:val="21"/>
           <w:szCs w:val="21"/>
-          <w:lang w:val="en-SE" w:eastAsia="en-SE"/>
-        </w:rPr>
-        <w:t xml:space="preserve"> </w:t>
-      </w:r>
-      <w:proofErr w:type="spellStart"/>
-      <w:r>
-        <w:rPr>
-          <w:rFonts w:ascii="Segoe UI" w:eastAsia="Times New Roman" w:hAnsi="Segoe UI" w:cs="Segoe UI"/>
-          <w:sz w:val="21"/>
-          <w:szCs w:val="21"/>
-          <w:lang w:val="en-SE" w:eastAsia="en-SE"/>
+          <w:lang w:eastAsia="en-SE"/>
+        </w:rPr>
+        <w:t xml:space="preserve"> </w:t>
+      </w:r>
+      <w:proofErr w:type="spellStart"/>
+      <w:r>
+        <w:rPr>
+          <w:rFonts w:ascii="Segoe UI" w:eastAsia="Times New Roman" w:hAnsi="Segoe UI" w:cs="Segoe UI"/>
+          <w:sz w:val="21"/>
+          <w:szCs w:val="21"/>
+          <w:lang w:eastAsia="en-SE"/>
         </w:rPr>
         <w:t>göras</w:t>
       </w:r>
@@ -6731,7 +6910,7 @@
           <w:rFonts w:ascii="Segoe UI" w:eastAsia="Times New Roman" w:hAnsi="Segoe UI" w:cs="Segoe UI"/>
           <w:sz w:val="21"/>
           <w:szCs w:val="21"/>
-          <w:lang w:val="en-SE" w:eastAsia="en-SE"/>
+          <w:lang w:eastAsia="en-SE"/>
         </w:rPr>
         <w:t>?</w:t>
       </w:r>
@@ -6778,7 +6957,7 @@
           <w:rFonts w:ascii="Segoe UI" w:eastAsia="Times New Roman" w:hAnsi="Segoe UI" w:cs="Segoe UI"/>
           <w:sz w:val="21"/>
           <w:szCs w:val="21"/>
-          <w:lang w:val="en-SE" w:eastAsia="en-SE"/>
+          <w:lang w:eastAsia="en-SE"/>
         </w:rPr>
         <w:br/>
       </w:r>
@@ -6788,7 +6967,7 @@
           <w:rFonts w:ascii="Segoe UI" w:eastAsia="Times New Roman" w:hAnsi="Segoe UI" w:cs="Segoe UI"/>
           <w:sz w:val="21"/>
           <w:szCs w:val="21"/>
-          <w:lang w:val="en-SE" w:eastAsia="en-SE"/>
+          <w:lang w:eastAsia="en-SE"/>
         </w:rPr>
         <w:t>eventuella</w:t>
       </w:r>
@@ -6798,17 +6977,17 @@
           <w:rFonts w:ascii="Segoe UI" w:eastAsia="Times New Roman" w:hAnsi="Segoe UI" w:cs="Segoe UI"/>
           <w:sz w:val="21"/>
           <w:szCs w:val="21"/>
-          <w:lang w:val="en-SE" w:eastAsia="en-SE"/>
-        </w:rPr>
-        <w:t xml:space="preserve"> </w:t>
-      </w:r>
-      <w:proofErr w:type="spellStart"/>
-      <w:r>
-        <w:rPr>
-          <w:rFonts w:ascii="Segoe UI" w:eastAsia="Times New Roman" w:hAnsi="Segoe UI" w:cs="Segoe UI"/>
-          <w:sz w:val="21"/>
-          <w:szCs w:val="21"/>
-          <w:lang w:val="en-SE" w:eastAsia="en-SE"/>
+          <w:lang w:eastAsia="en-SE"/>
+        </w:rPr>
+        <w:t xml:space="preserve"> </w:t>
+      </w:r>
+      <w:proofErr w:type="spellStart"/>
+      <w:r>
+        <w:rPr>
+          <w:rFonts w:ascii="Segoe UI" w:eastAsia="Times New Roman" w:hAnsi="Segoe UI" w:cs="Segoe UI"/>
+          <w:sz w:val="21"/>
+          <w:szCs w:val="21"/>
+          <w:lang w:eastAsia="en-SE"/>
         </w:rPr>
         <w:t>Svårigheter</w:t>
       </w:r>
@@ -6818,7 +6997,7 @@
           <w:rFonts w:ascii="Segoe UI" w:eastAsia="Times New Roman" w:hAnsi="Segoe UI" w:cs="Segoe UI"/>
           <w:sz w:val="21"/>
           <w:szCs w:val="21"/>
-          <w:lang w:val="en-SE" w:eastAsia="en-SE"/>
+          <w:lang w:eastAsia="en-SE"/>
         </w:rPr>
         <w:t>?</w:t>
       </w:r>
@@ -6839,8 +7018,9 @@
           <w:szCs w:val="21"/>
           <w:lang w:val="sv-SE" w:eastAsia="en-SE"/>
         </w:rPr>
-        <w:t>Vad Som ska göras</w:t>
-      </w:r>
+        <w:t xml:space="preserve">Vad Som ska </w:t>
+      </w:r>
+      <w:proofErr w:type="gramStart"/>
       <w:r>
         <w:rPr>
           <w:rFonts w:ascii="Segoe UI" w:eastAsia="Times New Roman" w:hAnsi="Segoe UI" w:cs="Segoe UI"/>
@@ -6848,8 +7028,18 @@
           <w:szCs w:val="21"/>
           <w:lang w:val="sv-SE" w:eastAsia="en-SE"/>
         </w:rPr>
+        <w:t>göras</w:t>
+      </w:r>
+      <w:r>
+        <w:rPr>
+          <w:rFonts w:ascii="Segoe UI" w:eastAsia="Times New Roman" w:hAnsi="Segoe UI" w:cs="Segoe UI"/>
+          <w:sz w:val="21"/>
+          <w:szCs w:val="21"/>
+          <w:lang w:val="sv-SE" w:eastAsia="en-SE"/>
+        </w:rPr>
         <w:t xml:space="preserve"> :</w:t>
       </w:r>
+      <w:proofErr w:type="gramEnd"/>
       <w:r>
         <w:rPr>
           <w:rFonts w:ascii="Segoe UI" w:eastAsia="Times New Roman" w:hAnsi="Segoe UI" w:cs="Segoe UI"/>
@@ -6918,29 +7108,1496 @@
     </w:p>
     <w:p>
       <w:pPr>
+        <w:pStyle w:val="Rubrik1"/>
+        <w:rPr>
+          <w:rFonts w:eastAsia="Times New Roman"/>
+          <w:lang w:val="sv-SE" w:eastAsia="en-SE"/>
+        </w:rPr>
+      </w:pPr>
+      <w:r>
+        <w:rPr>
+          <w:rFonts w:eastAsia="Times New Roman"/>
+          <w:lang w:val="sv-SE" w:eastAsia="en-SE"/>
+        </w:rPr>
+        <w:lastRenderedPageBreak/>
+        <w:t>Dag 9 – 10/12</w:t>
+      </w:r>
+    </w:p>
+    <w:p>
+      <w:pPr>
         <w:spacing w:after="0" w:line="240" w:lineRule="auto"/>
         <w:rPr>
           <w:rFonts w:ascii="Segoe UI" w:eastAsia="Times New Roman" w:hAnsi="Segoe UI" w:cs="Segoe UI"/>
           <w:sz w:val="21"/>
           <w:szCs w:val="21"/>
-          <w:lang w:eastAsia="en-SE"/>
-        </w:rPr>
-      </w:pPr>
-    </w:p>
-    <w:p>
-      <w:pPr>
-        <w:rPr>
-          <w:lang w:val="sv-SE"/>
-        </w:rPr>
-      </w:pPr>
-    </w:p>
-    <w:p>
-      <w:pPr>
-        <w:rPr>
-          <w:lang w:val="sv-SE"/>
-        </w:rPr>
-      </w:pPr>
-    </w:p>
+          <w:lang w:val="sv-SE" w:eastAsia="en-SE"/>
+        </w:rPr>
+      </w:pPr>
+    </w:p>
+    <w:p>
+      <w:pPr>
+        <w:spacing w:after="0" w:line="240" w:lineRule="auto"/>
+        <w:rPr>
+          <w:rFonts w:ascii="Segoe UI" w:eastAsia="Times New Roman" w:hAnsi="Segoe UI" w:cs="Segoe UI"/>
+          <w:sz w:val="21"/>
+          <w:szCs w:val="21"/>
+          <w:lang w:eastAsia="en-SE"/>
+        </w:rPr>
+      </w:pPr>
+      <w:proofErr w:type="spellStart"/>
+      <w:r>
+        <w:rPr>
+          <w:rFonts w:ascii="Segoe UI" w:eastAsia="Times New Roman" w:hAnsi="Segoe UI" w:cs="Segoe UI"/>
+          <w:sz w:val="21"/>
+          <w:szCs w:val="21"/>
+          <w:lang w:eastAsia="en-SE"/>
+        </w:rPr>
+        <w:t>Vad</w:t>
+      </w:r>
+      <w:proofErr w:type="spellEnd"/>
+      <w:r>
+        <w:rPr>
+          <w:rFonts w:ascii="Segoe UI" w:eastAsia="Times New Roman" w:hAnsi="Segoe UI" w:cs="Segoe UI"/>
+          <w:sz w:val="21"/>
+          <w:szCs w:val="21"/>
+          <w:lang w:eastAsia="en-SE"/>
+        </w:rPr>
+        <w:t xml:space="preserve"> </w:t>
+      </w:r>
+      <w:proofErr w:type="spellStart"/>
+      <w:r>
+        <w:rPr>
+          <w:rFonts w:ascii="Segoe UI" w:eastAsia="Times New Roman" w:hAnsi="Segoe UI" w:cs="Segoe UI"/>
+          <w:sz w:val="21"/>
+          <w:szCs w:val="21"/>
+          <w:lang w:eastAsia="en-SE"/>
+        </w:rPr>
+        <w:t>är</w:t>
+      </w:r>
+      <w:proofErr w:type="spellEnd"/>
+      <w:r>
+        <w:rPr>
+          <w:rFonts w:ascii="Segoe UI" w:eastAsia="Times New Roman" w:hAnsi="Segoe UI" w:cs="Segoe UI"/>
+          <w:sz w:val="21"/>
+          <w:szCs w:val="21"/>
+          <w:lang w:eastAsia="en-SE"/>
+        </w:rPr>
+        <w:t xml:space="preserve"> </w:t>
+      </w:r>
+      <w:proofErr w:type="spellStart"/>
+      <w:r>
+        <w:rPr>
+          <w:rFonts w:ascii="Segoe UI" w:eastAsia="Times New Roman" w:hAnsi="Segoe UI" w:cs="Segoe UI"/>
+          <w:sz w:val="21"/>
+          <w:szCs w:val="21"/>
+          <w:lang w:eastAsia="en-SE"/>
+        </w:rPr>
+        <w:t>gjort</w:t>
+      </w:r>
+      <w:proofErr w:type="spellEnd"/>
+      <w:r>
+        <w:rPr>
+          <w:rFonts w:ascii="Segoe UI" w:eastAsia="Times New Roman" w:hAnsi="Segoe UI" w:cs="Segoe UI"/>
+          <w:sz w:val="21"/>
+          <w:szCs w:val="21"/>
+          <w:lang w:eastAsia="en-SE"/>
+        </w:rPr>
+        <w:t>?</w:t>
+      </w:r>
+      <w:r>
+        <w:rPr>
+          <w:rFonts w:ascii="Segoe UI" w:eastAsia="Times New Roman" w:hAnsi="Segoe UI" w:cs="Segoe UI"/>
+          <w:sz w:val="21"/>
+          <w:szCs w:val="21"/>
+          <w:lang w:eastAsia="en-SE"/>
+        </w:rPr>
+        <w:br/>
+      </w:r>
+      <w:proofErr w:type="spellStart"/>
+      <w:r>
+        <w:rPr>
+          <w:rFonts w:ascii="Segoe UI" w:eastAsia="Times New Roman" w:hAnsi="Segoe UI" w:cs="Segoe UI"/>
+          <w:sz w:val="21"/>
+          <w:szCs w:val="21"/>
+          <w:lang w:eastAsia="en-SE"/>
+        </w:rPr>
+        <w:t>Vad</w:t>
+      </w:r>
+      <w:proofErr w:type="spellEnd"/>
+      <w:r>
+        <w:rPr>
+          <w:rFonts w:ascii="Segoe UI" w:eastAsia="Times New Roman" w:hAnsi="Segoe UI" w:cs="Segoe UI"/>
+          <w:sz w:val="21"/>
+          <w:szCs w:val="21"/>
+          <w:lang w:eastAsia="en-SE"/>
+        </w:rPr>
+        <w:t xml:space="preserve"> </w:t>
+      </w:r>
+      <w:proofErr w:type="spellStart"/>
+      <w:r>
+        <w:rPr>
+          <w:rFonts w:ascii="Segoe UI" w:eastAsia="Times New Roman" w:hAnsi="Segoe UI" w:cs="Segoe UI"/>
+          <w:sz w:val="21"/>
+          <w:szCs w:val="21"/>
+          <w:lang w:eastAsia="en-SE"/>
+        </w:rPr>
+        <w:t>kommer</w:t>
+      </w:r>
+      <w:proofErr w:type="spellEnd"/>
+      <w:r>
+        <w:rPr>
+          <w:rFonts w:ascii="Segoe UI" w:eastAsia="Times New Roman" w:hAnsi="Segoe UI" w:cs="Segoe UI"/>
+          <w:sz w:val="21"/>
+          <w:szCs w:val="21"/>
+          <w:lang w:eastAsia="en-SE"/>
+        </w:rPr>
+        <w:t xml:space="preserve"> </w:t>
+      </w:r>
+      <w:proofErr w:type="spellStart"/>
+      <w:r>
+        <w:rPr>
+          <w:rFonts w:ascii="Segoe UI" w:eastAsia="Times New Roman" w:hAnsi="Segoe UI" w:cs="Segoe UI"/>
+          <w:sz w:val="21"/>
+          <w:szCs w:val="21"/>
+          <w:lang w:eastAsia="en-SE"/>
+        </w:rPr>
+        <w:t>göras</w:t>
+      </w:r>
+      <w:proofErr w:type="spellEnd"/>
+      <w:r>
+        <w:rPr>
+          <w:rFonts w:ascii="Segoe UI" w:eastAsia="Times New Roman" w:hAnsi="Segoe UI" w:cs="Segoe UI"/>
+          <w:sz w:val="21"/>
+          <w:szCs w:val="21"/>
+          <w:lang w:eastAsia="en-SE"/>
+        </w:rPr>
+        <w:t>?</w:t>
+      </w:r>
+      <w:r>
+        <w:rPr>
+          <w:rFonts w:ascii="Segoe UI" w:eastAsia="Times New Roman" w:hAnsi="Segoe UI" w:cs="Segoe UI"/>
+          <w:sz w:val="21"/>
+          <w:szCs w:val="21"/>
+          <w:lang w:eastAsia="en-SE"/>
+        </w:rPr>
+        <w:br/>
+      </w:r>
+      <w:proofErr w:type="spellStart"/>
+      <w:r>
+        <w:rPr>
+          <w:rFonts w:ascii="Segoe UI" w:eastAsia="Times New Roman" w:hAnsi="Segoe UI" w:cs="Segoe UI"/>
+          <w:sz w:val="21"/>
+          <w:szCs w:val="21"/>
+          <w:lang w:eastAsia="en-SE"/>
+        </w:rPr>
+        <w:t>eventuella</w:t>
+      </w:r>
+      <w:proofErr w:type="spellEnd"/>
+      <w:r>
+        <w:rPr>
+          <w:rFonts w:ascii="Segoe UI" w:eastAsia="Times New Roman" w:hAnsi="Segoe UI" w:cs="Segoe UI"/>
+          <w:sz w:val="21"/>
+          <w:szCs w:val="21"/>
+          <w:lang w:eastAsia="en-SE"/>
+        </w:rPr>
+        <w:t xml:space="preserve"> </w:t>
+      </w:r>
+      <w:proofErr w:type="spellStart"/>
+      <w:r>
+        <w:rPr>
+          <w:rFonts w:ascii="Segoe UI" w:eastAsia="Times New Roman" w:hAnsi="Segoe UI" w:cs="Segoe UI"/>
+          <w:sz w:val="21"/>
+          <w:szCs w:val="21"/>
+          <w:lang w:eastAsia="en-SE"/>
+        </w:rPr>
+        <w:t>Svårigheter</w:t>
+      </w:r>
+      <w:proofErr w:type="spellEnd"/>
+      <w:r>
+        <w:rPr>
+          <w:rFonts w:ascii="Segoe UI" w:eastAsia="Times New Roman" w:hAnsi="Segoe UI" w:cs="Segoe UI"/>
+          <w:sz w:val="21"/>
+          <w:szCs w:val="21"/>
+          <w:lang w:eastAsia="en-SE"/>
+        </w:rPr>
+        <w:t>?</w:t>
+      </w:r>
+    </w:p>
+    <w:p>
+      <w:pPr>
+        <w:spacing w:after="0" w:line="240" w:lineRule="auto"/>
+        <w:rPr>
+          <w:rFonts w:ascii="Segoe UI" w:eastAsia="Times New Roman" w:hAnsi="Segoe UI" w:cs="Segoe UI"/>
+          <w:sz w:val="21"/>
+          <w:szCs w:val="21"/>
+          <w:lang w:eastAsia="en-SE"/>
+        </w:rPr>
+      </w:pPr>
+    </w:p>
+    <w:p>
+      <w:pPr>
+        <w:spacing w:after="0" w:line="240" w:lineRule="auto"/>
+        <w:rPr>
+          <w:rFonts w:ascii="Segoe UI" w:eastAsia="Times New Roman" w:hAnsi="Segoe UI" w:cs="Segoe UI"/>
+          <w:b/>
+          <w:bCs/>
+          <w:sz w:val="21"/>
+          <w:szCs w:val="21"/>
+          <w:lang w:val="sv-SE" w:eastAsia="en-SE"/>
+        </w:rPr>
+      </w:pPr>
+      <w:r>
+        <w:rPr>
+          <w:rFonts w:ascii="Segoe UI" w:eastAsia="Times New Roman" w:hAnsi="Segoe UI" w:cs="Segoe UI"/>
+          <w:b/>
+          <w:bCs/>
+          <w:sz w:val="21"/>
+          <w:szCs w:val="21"/>
+          <w:lang w:val="sv-SE" w:eastAsia="en-SE"/>
+        </w:rPr>
+        <w:t>Staffan</w:t>
+      </w:r>
+    </w:p>
+    <w:p>
+      <w:pPr>
+        <w:spacing w:after="0" w:line="240" w:lineRule="auto"/>
+        <w:rPr>
+          <w:rFonts w:ascii="Segoe UI" w:eastAsia="Times New Roman" w:hAnsi="Segoe UI" w:cs="Segoe UI"/>
+          <w:sz w:val="21"/>
+          <w:szCs w:val="21"/>
+          <w:lang w:val="sv-SE" w:eastAsia="en-SE"/>
+        </w:rPr>
+      </w:pPr>
+      <w:r>
+        <w:rPr>
+          <w:rFonts w:ascii="Segoe UI" w:eastAsia="Times New Roman" w:hAnsi="Segoe UI" w:cs="Segoe UI"/>
+          <w:sz w:val="21"/>
+          <w:szCs w:val="21"/>
+          <w:lang w:val="sv-SE" w:eastAsia="en-SE"/>
+        </w:rPr>
+        <w:t>Datum I händelsevyn (t</w:t>
+      </w:r>
+      <w:r>
+        <w:rPr>
+          <w:rFonts w:ascii="Segoe UI" w:eastAsia="Times New Roman" w:hAnsi="Segoe UI" w:cs="Segoe UI"/>
+          <w:sz w:val="21"/>
+          <w:szCs w:val="21"/>
+          <w:lang w:val="sv-SE" w:eastAsia="en-SE"/>
+        </w:rPr>
+        <w:t>itle), rapport</w:t>
+      </w:r>
+    </w:p>
+    <w:p>
+      <w:pPr>
+        <w:spacing w:after="0" w:line="240" w:lineRule="auto"/>
+        <w:rPr>
+          <w:rFonts w:ascii="Segoe UI" w:eastAsia="Times New Roman" w:hAnsi="Segoe UI" w:cs="Segoe UI"/>
+          <w:sz w:val="21"/>
+          <w:szCs w:val="21"/>
+          <w:lang w:val="sv-SE" w:eastAsia="en-SE"/>
+        </w:rPr>
+      </w:pPr>
+      <w:r>
+        <w:rPr>
+          <w:rFonts w:ascii="Segoe UI" w:eastAsia="Times New Roman" w:hAnsi="Segoe UI" w:cs="Segoe UI"/>
+          <w:sz w:val="21"/>
+          <w:szCs w:val="21"/>
+          <w:lang w:val="sv-SE" w:eastAsia="en-SE"/>
+        </w:rPr>
+        <w:t>Fortsätta på färg</w:t>
+      </w:r>
+    </w:p>
+    <w:p>
+      <w:pPr>
+        <w:spacing w:after="0" w:line="240" w:lineRule="auto"/>
+        <w:rPr>
+          <w:rFonts w:ascii="Segoe UI" w:eastAsia="Times New Roman" w:hAnsi="Segoe UI" w:cs="Segoe UI"/>
+          <w:sz w:val="21"/>
+          <w:szCs w:val="21"/>
+          <w:lang w:val="sv-SE" w:eastAsia="en-SE"/>
+        </w:rPr>
+      </w:pPr>
+    </w:p>
+    <w:p>
+      <w:pPr>
+        <w:spacing w:after="0" w:line="240" w:lineRule="auto"/>
+        <w:rPr>
+          <w:rFonts w:ascii="Segoe UI" w:eastAsia="Times New Roman" w:hAnsi="Segoe UI" w:cs="Segoe UI"/>
+          <w:b/>
+          <w:bCs/>
+          <w:sz w:val="21"/>
+          <w:szCs w:val="21"/>
+          <w:lang w:val="sv-SE" w:eastAsia="en-SE"/>
+        </w:rPr>
+      </w:pPr>
+      <w:r>
+        <w:rPr>
+          <w:rFonts w:ascii="Segoe UI" w:eastAsia="Times New Roman" w:hAnsi="Segoe UI" w:cs="Segoe UI"/>
+          <w:b/>
+          <w:bCs/>
+          <w:sz w:val="21"/>
+          <w:szCs w:val="21"/>
+          <w:lang w:val="sv-SE" w:eastAsia="en-SE"/>
+        </w:rPr>
+        <w:t>Abbas</w:t>
+      </w:r>
+    </w:p>
+    <w:p>
+      <w:pPr>
+        <w:spacing w:after="0" w:line="240" w:lineRule="auto"/>
+        <w:rPr>
+          <w:rFonts w:ascii="Segoe UI" w:eastAsia="Times New Roman" w:hAnsi="Segoe UI" w:cs="Segoe UI"/>
+          <w:sz w:val="21"/>
+          <w:szCs w:val="21"/>
+          <w:lang w:val="sv-SE" w:eastAsia="en-SE"/>
+        </w:rPr>
+      </w:pPr>
+      <w:r>
+        <w:rPr>
+          <w:rFonts w:ascii="Segoe UI" w:eastAsia="Times New Roman" w:hAnsi="Segoe UI" w:cs="Segoe UI"/>
+          <w:sz w:val="21"/>
+          <w:szCs w:val="21"/>
+          <w:lang w:val="sv-SE" w:eastAsia="en-SE"/>
+        </w:rPr>
+        <w:t>Inget</w:t>
+      </w:r>
+    </w:p>
+    <w:p>
+      <w:pPr>
+        <w:spacing w:after="0" w:line="240" w:lineRule="auto"/>
+        <w:rPr>
+          <w:rFonts w:ascii="Segoe UI" w:eastAsia="Times New Roman" w:hAnsi="Segoe UI" w:cs="Segoe UI"/>
+          <w:sz w:val="21"/>
+          <w:szCs w:val="21"/>
+          <w:lang w:val="sv-SE" w:eastAsia="en-SE"/>
+        </w:rPr>
+      </w:pPr>
+      <w:r>
+        <w:rPr>
+          <w:rFonts w:ascii="Segoe UI" w:eastAsia="Times New Roman" w:hAnsi="Segoe UI" w:cs="Segoe UI"/>
+          <w:sz w:val="21"/>
+          <w:szCs w:val="21"/>
+          <w:lang w:val="sv-SE" w:eastAsia="en-SE"/>
+        </w:rPr>
+        <w:t>Ska se över klick?</w:t>
+      </w:r>
+    </w:p>
+    <w:p>
+      <w:pPr>
+        <w:spacing w:after="0" w:line="240" w:lineRule="auto"/>
+        <w:rPr>
+          <w:rFonts w:ascii="Segoe UI" w:eastAsia="Times New Roman" w:hAnsi="Segoe UI" w:cs="Segoe UI"/>
+          <w:sz w:val="21"/>
+          <w:szCs w:val="21"/>
+          <w:lang w:val="sv-SE" w:eastAsia="en-SE"/>
+        </w:rPr>
+      </w:pPr>
+    </w:p>
+    <w:p>
+      <w:pPr>
+        <w:spacing w:after="0" w:line="240" w:lineRule="auto"/>
+        <w:rPr>
+          <w:rFonts w:ascii="Segoe UI" w:eastAsia="Times New Roman" w:hAnsi="Segoe UI" w:cs="Segoe UI"/>
+          <w:b/>
+          <w:bCs/>
+          <w:sz w:val="21"/>
+          <w:szCs w:val="21"/>
+          <w:lang w:val="sv-SE" w:eastAsia="en-SE"/>
+        </w:rPr>
+      </w:pPr>
+      <w:r>
+        <w:rPr>
+          <w:rFonts w:ascii="Segoe UI" w:eastAsia="Times New Roman" w:hAnsi="Segoe UI" w:cs="Segoe UI"/>
+          <w:b/>
+          <w:bCs/>
+          <w:sz w:val="21"/>
+          <w:szCs w:val="21"/>
+          <w:lang w:val="sv-SE" w:eastAsia="en-SE"/>
+        </w:rPr>
+        <w:t>Annika</w:t>
+      </w:r>
+    </w:p>
+    <w:p>
+      <w:pPr>
+        <w:spacing w:after="0" w:line="240" w:lineRule="auto"/>
+        <w:rPr>
+          <w:rFonts w:ascii="Segoe UI" w:eastAsia="Times New Roman" w:hAnsi="Segoe UI" w:cs="Segoe UI"/>
+          <w:sz w:val="21"/>
+          <w:szCs w:val="21"/>
+          <w:lang w:val="sv-SE" w:eastAsia="en-SE"/>
+        </w:rPr>
+      </w:pPr>
+      <w:r>
+        <w:rPr>
+          <w:rFonts w:ascii="Segoe UI" w:eastAsia="Times New Roman" w:hAnsi="Segoe UI" w:cs="Segoe UI"/>
+          <w:sz w:val="21"/>
+          <w:szCs w:val="21"/>
+          <w:lang w:val="sv-SE" w:eastAsia="en-SE"/>
+        </w:rPr>
+        <w:t>Klar tabell med tiderna.</w:t>
+      </w:r>
+    </w:p>
+    <w:p>
+      <w:pPr>
+        <w:rPr>
+          <w:lang w:val="sv-SE"/>
+        </w:rPr>
+      </w:pPr>
+    </w:p>
+    <w:p>
+      <w:pPr>
+        <w:pStyle w:val="Rubrik1"/>
+        <w:rPr>
+          <w:lang w:val="sv-SE"/>
+        </w:rPr>
+      </w:pPr>
+      <w:r>
+        <w:rPr>
+          <w:lang w:val="sv-SE"/>
+        </w:rPr>
+        <w:t xml:space="preserve">Dag 10 – 11/12 </w:t>
+      </w:r>
+    </w:p>
+    <w:p>
+      <w:pPr>
+        <w:pStyle w:val="Rubrik3"/>
+        <w:rPr>
+          <w:lang w:val="sv-SE"/>
+        </w:rPr>
+      </w:pPr>
+      <w:r>
+        <w:rPr>
+          <w:lang w:val="sv-SE"/>
+        </w:rPr>
+        <w:t>Sprint granskning</w:t>
+      </w:r>
+    </w:p>
+    <w:p>
+      <w:pPr>
+        <w:rPr>
+          <w:b/>
+          <w:bCs/>
+          <w:lang w:val="sv-SE"/>
+        </w:rPr>
+      </w:pPr>
+      <w:r>
+        <w:rPr>
+          <w:b/>
+          <w:bCs/>
+          <w:lang w:val="sv-SE"/>
+        </w:rPr>
+        <w:t>Vad blev klart?</w:t>
+      </w:r>
+    </w:p>
+    <w:p>
+      <w:pPr>
+        <w:rPr>
+          <w:lang w:val="sv-SE"/>
+        </w:rPr>
+      </w:pPr>
+      <w:r>
+        <w:rPr>
+          <w:lang w:val="sv-SE"/>
+        </w:rPr>
+        <w:t xml:space="preserve">Punkt </w:t>
+      </w:r>
+      <w:proofErr w:type="gramStart"/>
+      <w:r>
+        <w:rPr>
+          <w:lang w:val="sv-SE"/>
+        </w:rPr>
+        <w:t>10-12</w:t>
+      </w:r>
+      <w:proofErr w:type="gramEnd"/>
+      <w:r>
+        <w:rPr>
+          <w:lang w:val="sv-SE"/>
+        </w:rPr>
+        <w:t xml:space="preserve"> = </w:t>
+      </w:r>
+      <w:proofErr w:type="spellStart"/>
+      <w:r>
+        <w:rPr>
+          <w:lang w:val="sv-SE"/>
+        </w:rPr>
+        <w:t>läggt</w:t>
+      </w:r>
+      <w:proofErr w:type="spellEnd"/>
+      <w:r>
+        <w:rPr>
+          <w:lang w:val="sv-SE"/>
+        </w:rPr>
+        <w:t xml:space="preserve"> till händelser, färg på dagen och </w:t>
+      </w:r>
+      <w:proofErr w:type="spellStart"/>
+      <w:r>
+        <w:rPr>
+          <w:lang w:val="sv-SE"/>
+        </w:rPr>
+        <w:t>tabort</w:t>
+      </w:r>
+      <w:proofErr w:type="spellEnd"/>
+      <w:r>
+        <w:rPr>
+          <w:lang w:val="sv-SE"/>
+        </w:rPr>
+        <w:t xml:space="preserve"> händelser</w:t>
+      </w:r>
+    </w:p>
+    <w:p>
+      <w:pPr>
+        <w:rPr>
+          <w:b/>
+          <w:bCs/>
+          <w:lang w:val="sv-SE"/>
+        </w:rPr>
+      </w:pPr>
+      <w:r>
+        <w:rPr>
+          <w:b/>
+          <w:bCs/>
+          <w:lang w:val="sv-SE"/>
+        </w:rPr>
+        <w:t>Hur fungerar det?</w:t>
+      </w:r>
+    </w:p>
+    <w:p>
+      <w:pPr>
+        <w:rPr>
+          <w:lang w:val="sv-SE"/>
+        </w:rPr>
+      </w:pPr>
+      <w:r>
+        <w:rPr>
+          <w:lang w:val="sv-SE"/>
+        </w:rPr>
+        <w:t>Bra</w:t>
+      </w:r>
+      <w:r>
+        <w:rPr>
+          <w:lang w:val="sv-SE"/>
+        </w:rPr>
+        <w:t xml:space="preserve">, vi behöver byta klick mot dubbelklick på </w:t>
+      </w:r>
+      <w:proofErr w:type="gramStart"/>
+      <w:r>
+        <w:rPr>
+          <w:lang w:val="sv-SE"/>
+        </w:rPr>
+        <w:t>lägga</w:t>
+      </w:r>
+      <w:proofErr w:type="gramEnd"/>
+      <w:r>
+        <w:rPr>
+          <w:lang w:val="sv-SE"/>
+        </w:rPr>
+        <w:t xml:space="preserve"> till och </w:t>
+      </w:r>
+      <w:proofErr w:type="spellStart"/>
+      <w:r>
+        <w:rPr>
+          <w:lang w:val="sv-SE"/>
+        </w:rPr>
+        <w:t>tabort</w:t>
+      </w:r>
+      <w:proofErr w:type="spellEnd"/>
+      <w:r>
+        <w:rPr>
+          <w:lang w:val="sv-SE"/>
+        </w:rPr>
+        <w:t xml:space="preserve"> händelser</w:t>
+      </w:r>
+    </w:p>
+    <w:p>
+      <w:pPr>
+        <w:rPr>
+          <w:lang w:val="sv-SE"/>
+        </w:rPr>
+      </w:pPr>
+      <w:r>
+        <w:rPr>
+          <w:lang w:val="sv-SE"/>
+        </w:rPr>
+        <w:t>Vi behöver styla händelserutan</w:t>
+      </w:r>
+    </w:p>
+    <w:p>
+      <w:pPr>
+        <w:rPr>
+          <w:lang w:val="sv-SE"/>
+        </w:rPr>
+      </w:pPr>
+      <w:r>
+        <w:rPr>
+          <w:b/>
+          <w:bCs/>
+          <w:lang w:val="sv-SE"/>
+        </w:rPr>
+        <w:t>Vad har vi lärt oss?</w:t>
+      </w:r>
+    </w:p>
+    <w:p>
+      <w:pPr>
+        <w:rPr>
+          <w:lang w:val="sv-SE"/>
+        </w:rPr>
+      </w:pPr>
+      <w:r>
+        <w:rPr>
+          <w:lang w:val="sv-SE"/>
+        </w:rPr>
+        <w:t>Vi har lärt oss att en mer detaljeras sprintplanering underlättar jobbet.</w:t>
+      </w:r>
+      <w:r>
+        <w:rPr>
+          <w:lang w:val="sv-SE"/>
+        </w:rPr>
+        <w:br/>
+        <w:t xml:space="preserve">Vi har följt spelreglerna i </w:t>
+      </w:r>
+      <w:proofErr w:type="spellStart"/>
+      <w:r>
+        <w:rPr>
+          <w:lang w:val="sv-SE"/>
+        </w:rPr>
+        <w:t>agila</w:t>
+      </w:r>
+      <w:proofErr w:type="spellEnd"/>
+      <w:r>
+        <w:rPr>
+          <w:lang w:val="sv-SE"/>
+        </w:rPr>
+        <w:t xml:space="preserve"> </w:t>
+      </w:r>
+      <w:r>
+        <w:rPr>
+          <w:lang w:val="sv-SE"/>
+        </w:rPr>
+        <w:t>arbetssättet</w:t>
+      </w:r>
+      <w:r>
+        <w:rPr>
+          <w:lang w:val="sv-SE"/>
+        </w:rPr>
+        <w:t xml:space="preserve"> bättre och insätt vilken fördel det är</w:t>
+      </w:r>
+    </w:p>
+    <w:p>
+      <w:pPr>
+        <w:rPr>
+          <w:lang w:val="sv-SE"/>
+        </w:rPr>
+      </w:pPr>
+      <w:r>
+        <w:rPr>
+          <w:lang w:val="sv-SE"/>
+        </w:rPr>
+        <w:t>Blivit bättre på att läsa och förstå andras kod</w:t>
+      </w:r>
+    </w:p>
+    <w:p>
+      <w:pPr>
+        <w:rPr>
+          <w:lang w:val="sv-SE"/>
+        </w:rPr>
+      </w:pPr>
+      <w:r>
+        <w:rPr>
+          <w:b/>
+          <w:bCs/>
+          <w:lang w:val="sv-SE"/>
+        </w:rPr>
+        <w:t>Är det användbart för kunden?</w:t>
+      </w:r>
+    </w:p>
+    <w:p>
+      <w:pPr>
+        <w:rPr>
+          <w:lang w:val="sv-SE"/>
+        </w:rPr>
+      </w:pPr>
+      <w:r>
+        <w:rPr>
+          <w:lang w:val="sv-SE"/>
+        </w:rPr>
+        <w:t>Nu funkar det som en dag kalender och skulle kunna användas av kund</w:t>
+      </w:r>
+    </w:p>
+    <w:p>
+      <w:pPr>
+        <w:rPr>
+          <w:b/>
+          <w:bCs/>
+          <w:lang w:val="sv-SE"/>
+        </w:rPr>
+      </w:pPr>
+      <w:r>
+        <w:rPr>
+          <w:b/>
+          <w:bCs/>
+          <w:lang w:val="sv-SE"/>
+        </w:rPr>
+        <w:t>Vad blev inte klart?</w:t>
+      </w:r>
+    </w:p>
+    <w:p>
+      <w:pPr>
+        <w:rPr>
+          <w:lang w:val="sv-SE"/>
+        </w:rPr>
+      </w:pPr>
+      <w:r>
+        <w:rPr>
+          <w:lang w:val="sv-SE"/>
+        </w:rPr>
+        <w:t>Allt i vår sprintbackloggen</w:t>
+      </w:r>
+    </w:p>
+    <w:p>
+      <w:pPr>
+        <w:rPr>
+          <w:b/>
+          <w:bCs/>
+          <w:lang w:val="sv-SE"/>
+        </w:rPr>
+      </w:pPr>
+      <w:r>
+        <w:rPr>
+          <w:b/>
+          <w:bCs/>
+          <w:lang w:val="sv-SE"/>
+        </w:rPr>
+        <w:t>Vägen framåt?</w:t>
+      </w:r>
+    </w:p>
+    <w:p>
+      <w:pPr>
+        <w:rPr>
+          <w:lang w:val="sv-SE"/>
+        </w:rPr>
+      </w:pPr>
+      <w:r>
+        <w:rPr>
+          <w:lang w:val="sv-SE"/>
+        </w:rPr>
+        <w:t xml:space="preserve">Lägga till bilder, utöka </w:t>
+      </w:r>
+      <w:r>
+        <w:rPr>
+          <w:lang w:val="sv-SE"/>
+        </w:rPr>
+        <w:t>användarvänligheten</w:t>
+      </w:r>
+      <w:r>
+        <w:rPr>
+          <w:lang w:val="sv-SE"/>
+        </w:rPr>
+        <w:t>, styling</w:t>
+      </w:r>
+    </w:p>
+    <w:p>
+      <w:pPr>
+        <w:rPr>
+          <w:lang w:val="sv-SE"/>
+        </w:rPr>
+      </w:pPr>
+      <w:r>
+        <w:rPr>
+          <w:lang w:val="sv-SE"/>
+        </w:rPr>
+        <w:br w:type="page"/>
+      </w:r>
+    </w:p>
+    <w:p>
+      <w:pPr>
+        <w:rPr>
+          <w:lang w:val="sv-SE"/>
+        </w:rPr>
+      </w:pPr>
+    </w:p>
+    <w:p>
+      <w:pPr>
+        <w:pStyle w:val="Rubrik3"/>
+      </w:pPr>
+      <w:proofErr w:type="spellStart"/>
+      <w:r>
+        <w:t>Retrospektiv</w:t>
+      </w:r>
+      <w:proofErr w:type="spellEnd"/>
+    </w:p>
+    <w:p>
+      <w:pPr>
+        <w:rPr>
+          <w:b/>
+          <w:bCs/>
+        </w:rPr>
+      </w:pPr>
+      <w:proofErr w:type="spellStart"/>
+      <w:r>
+        <w:rPr>
+          <w:b/>
+          <w:bCs/>
+        </w:rPr>
+        <w:t>Vad</w:t>
+      </w:r>
+      <w:proofErr w:type="spellEnd"/>
+      <w:r>
+        <w:rPr>
+          <w:b/>
+          <w:bCs/>
+        </w:rPr>
+        <w:t xml:space="preserve"> </w:t>
+      </w:r>
+      <w:proofErr w:type="spellStart"/>
+      <w:r>
+        <w:rPr>
+          <w:b/>
+          <w:bCs/>
+        </w:rPr>
+        <w:t>gick</w:t>
+      </w:r>
+      <w:proofErr w:type="spellEnd"/>
+      <w:r>
+        <w:rPr>
+          <w:b/>
+          <w:bCs/>
+        </w:rPr>
+        <w:t xml:space="preserve"> bra?</w:t>
+      </w:r>
+    </w:p>
+    <w:p>
+      <w:pPr>
+        <w:pStyle w:val="Liststycke"/>
+        <w:numPr>
+          <w:ilvl w:val="0"/>
+          <w:numId w:val="3"/>
+        </w:numPr>
+        <w:rPr>
+          <w:lang w:val="sv-SE"/>
+        </w:rPr>
+      </w:pPr>
+      <w:r>
+        <w:rPr>
+          <w:lang w:val="sv-SE"/>
+        </w:rPr>
+        <w:t>Bra s</w:t>
+      </w:r>
+      <w:proofErr w:type="spellStart"/>
+      <w:r>
+        <w:t>amarbetet</w:t>
+      </w:r>
+      <w:proofErr w:type="spellEnd"/>
+      <w:r>
+        <w:t xml:space="preserve"> </w:t>
+      </w:r>
+      <w:r>
+        <w:rPr>
+          <w:lang w:val="sv-SE"/>
+        </w:rPr>
+        <w:t>och dialoger</w:t>
+      </w:r>
+    </w:p>
+    <w:p>
+      <w:pPr>
+        <w:pStyle w:val="Liststycke"/>
+        <w:numPr>
+          <w:ilvl w:val="0"/>
+          <w:numId w:val="3"/>
+        </w:numPr>
+      </w:pPr>
+      <w:r>
+        <w:rPr>
+          <w:lang w:val="sv-SE"/>
+        </w:rPr>
+        <w:t>jämt</w:t>
+      </w:r>
+      <w:r>
+        <w:t xml:space="preserve"> </w:t>
+      </w:r>
+      <w:proofErr w:type="spellStart"/>
+      <w:r>
+        <w:t>uppdel</w:t>
+      </w:r>
+      <w:r>
+        <w:rPr>
+          <w:lang w:val="sv-SE"/>
+        </w:rPr>
+        <w:t>ade</w:t>
+      </w:r>
+      <w:proofErr w:type="spellEnd"/>
+      <w:r>
+        <w:t xml:space="preserve"> </w:t>
+      </w:r>
+      <w:proofErr w:type="spellStart"/>
+      <w:r>
+        <w:t>storys</w:t>
+      </w:r>
+      <w:proofErr w:type="spellEnd"/>
+    </w:p>
+    <w:p>
+      <w:pPr>
+        <w:pStyle w:val="Liststycke"/>
+        <w:numPr>
+          <w:ilvl w:val="0"/>
+          <w:numId w:val="3"/>
+        </w:numPr>
+      </w:pPr>
+      <w:r>
+        <w:rPr>
+          <w:lang w:val="sv-SE"/>
+        </w:rPr>
+        <w:t>P</w:t>
+      </w:r>
+      <w:proofErr w:type="spellStart"/>
+      <w:r>
+        <w:t>laneringen</w:t>
+      </w:r>
+      <w:proofErr w:type="spellEnd"/>
+      <w:r>
+        <w:t xml:space="preserve"> var </w:t>
+      </w:r>
+      <w:proofErr w:type="spellStart"/>
+      <w:r>
+        <w:t>mycke</w:t>
+      </w:r>
+      <w:proofErr w:type="spellEnd"/>
+      <w:r>
+        <w:t xml:space="preserve"> </w:t>
+      </w:r>
+      <w:proofErr w:type="spellStart"/>
+      <w:r>
+        <w:t>bättre</w:t>
+      </w:r>
+      <w:proofErr w:type="spellEnd"/>
+      <w:r>
+        <w:t>.</w:t>
+      </w:r>
+    </w:p>
+    <w:p>
+      <w:pPr>
+        <w:pStyle w:val="Liststycke"/>
+        <w:numPr>
+          <w:ilvl w:val="0"/>
+          <w:numId w:val="3"/>
+        </w:numPr>
+      </w:pPr>
+      <w:proofErr w:type="spellStart"/>
+      <w:r>
+        <w:t>Vårt</w:t>
+      </w:r>
+      <w:proofErr w:type="spellEnd"/>
+      <w:r>
+        <w:t xml:space="preserve"> </w:t>
+      </w:r>
+      <w:proofErr w:type="spellStart"/>
+      <w:r>
+        <w:t>Sprintplanneringsmöte</w:t>
+      </w:r>
+      <w:proofErr w:type="spellEnd"/>
+      <w:r>
+        <w:t xml:space="preserve"> var </w:t>
+      </w:r>
+      <w:proofErr w:type="spellStart"/>
+      <w:r>
+        <w:t>mer</w:t>
+      </w:r>
+      <w:proofErr w:type="spellEnd"/>
+      <w:r>
+        <w:t xml:space="preserve"> </w:t>
+      </w:r>
+      <w:proofErr w:type="spellStart"/>
+      <w:r>
+        <w:t>strukturerat</w:t>
+      </w:r>
+      <w:proofErr w:type="spellEnd"/>
+      <w:r>
+        <w:t xml:space="preserve"> och </w:t>
+      </w:r>
+      <w:proofErr w:type="spellStart"/>
+      <w:r>
+        <w:t>mer</w:t>
+      </w:r>
+      <w:proofErr w:type="spellEnd"/>
+      <w:r>
+        <w:t xml:space="preserve"> </w:t>
+      </w:r>
+      <w:proofErr w:type="spellStart"/>
+      <w:r>
+        <w:t>detaljrikt</w:t>
+      </w:r>
+      <w:proofErr w:type="spellEnd"/>
+      <w:r>
+        <w:t xml:space="preserve"> </w:t>
+      </w:r>
+      <w:proofErr w:type="spellStart"/>
+      <w:r>
+        <w:t>än</w:t>
+      </w:r>
+      <w:proofErr w:type="spellEnd"/>
+      <w:r>
+        <w:t xml:space="preserve"> </w:t>
+      </w:r>
+      <w:proofErr w:type="spellStart"/>
+      <w:r>
+        <w:t>tidigare</w:t>
+      </w:r>
+      <w:proofErr w:type="spellEnd"/>
+    </w:p>
+    <w:p>
+      <w:pPr>
+        <w:pStyle w:val="Liststycke"/>
+        <w:numPr>
+          <w:ilvl w:val="0"/>
+          <w:numId w:val="3"/>
+        </w:numPr>
+      </w:pPr>
+      <w:r>
+        <w:t xml:space="preserve">Vi har </w:t>
+      </w:r>
+      <w:proofErr w:type="spellStart"/>
+      <w:r>
+        <w:t>jobbat</w:t>
+      </w:r>
+      <w:proofErr w:type="spellEnd"/>
+      <w:r>
+        <w:t xml:space="preserve"> </w:t>
+      </w:r>
+      <w:proofErr w:type="spellStart"/>
+      <w:r>
+        <w:t>mycke</w:t>
+      </w:r>
+      <w:proofErr w:type="spellEnd"/>
+      <w:r>
+        <w:t xml:space="preserve"> </w:t>
+      </w:r>
+      <w:proofErr w:type="spellStart"/>
+      <w:r>
+        <w:t>bättre</w:t>
+      </w:r>
+      <w:proofErr w:type="spellEnd"/>
+      <w:r>
+        <w:t xml:space="preserve"> med </w:t>
+      </w:r>
+      <w:proofErr w:type="spellStart"/>
+      <w:r>
+        <w:t>trello</w:t>
+      </w:r>
+      <w:proofErr w:type="spellEnd"/>
+      <w:r>
+        <w:t xml:space="preserve"> och </w:t>
+      </w:r>
+      <w:proofErr w:type="spellStart"/>
+      <w:r>
+        <w:t>satt</w:t>
+      </w:r>
+      <w:proofErr w:type="spellEnd"/>
+      <w:r>
+        <w:t xml:space="preserve"> </w:t>
+      </w:r>
+      <w:proofErr w:type="spellStart"/>
+      <w:r>
+        <w:t>specificerat</w:t>
+      </w:r>
+      <w:proofErr w:type="spellEnd"/>
+      <w:r>
+        <w:t xml:space="preserve"> DoD </w:t>
+      </w:r>
+      <w:proofErr w:type="spellStart"/>
+      <w:r>
+        <w:t>på</w:t>
+      </w:r>
+      <w:proofErr w:type="spellEnd"/>
+      <w:r>
+        <w:t xml:space="preserve"> </w:t>
+      </w:r>
+      <w:proofErr w:type="spellStart"/>
+      <w:r>
+        <w:t>varje</w:t>
+      </w:r>
+      <w:proofErr w:type="spellEnd"/>
+      <w:r>
+        <w:t xml:space="preserve"> story</w:t>
+      </w:r>
+    </w:p>
+    <w:p>
+      <w:pPr>
+        <w:pStyle w:val="Liststycke"/>
+        <w:numPr>
+          <w:ilvl w:val="0"/>
+          <w:numId w:val="3"/>
+        </w:numPr>
+      </w:pPr>
+      <w:r>
+        <w:t xml:space="preserve">Vi har </w:t>
+      </w:r>
+      <w:proofErr w:type="spellStart"/>
+      <w:r>
+        <w:t>följt</w:t>
+      </w:r>
+      <w:proofErr w:type="spellEnd"/>
+      <w:r>
+        <w:t xml:space="preserve"> de agila </w:t>
+      </w:r>
+      <w:proofErr w:type="spellStart"/>
+      <w:r>
+        <w:t>stegen</w:t>
+      </w:r>
+      <w:proofErr w:type="spellEnd"/>
+      <w:r>
+        <w:t xml:space="preserve"> </w:t>
+      </w:r>
+      <w:proofErr w:type="spellStart"/>
+      <w:r>
+        <w:t>i</w:t>
+      </w:r>
+      <w:proofErr w:type="spellEnd"/>
+      <w:r>
+        <w:t xml:space="preserve"> </w:t>
+      </w:r>
+      <w:proofErr w:type="spellStart"/>
+      <w:r>
+        <w:t>hela</w:t>
+      </w:r>
+      <w:proofErr w:type="spellEnd"/>
+      <w:r>
+        <w:t xml:space="preserve"> </w:t>
+      </w:r>
+      <w:proofErr w:type="spellStart"/>
+      <w:r>
+        <w:t>sprinten</w:t>
+      </w:r>
+      <w:proofErr w:type="spellEnd"/>
+    </w:p>
+    <w:p>
+      <w:pPr>
+        <w:rPr>
+          <w:b/>
+          <w:bCs/>
+        </w:rPr>
+      </w:pPr>
+      <w:proofErr w:type="spellStart"/>
+      <w:r>
+        <w:rPr>
+          <w:b/>
+          <w:bCs/>
+        </w:rPr>
+        <w:t>Vad</w:t>
+      </w:r>
+      <w:proofErr w:type="spellEnd"/>
+      <w:r>
+        <w:rPr>
+          <w:b/>
+          <w:bCs/>
+        </w:rPr>
+        <w:t xml:space="preserve"> </w:t>
+      </w:r>
+      <w:proofErr w:type="spellStart"/>
+      <w:r>
+        <w:rPr>
+          <w:b/>
+          <w:bCs/>
+        </w:rPr>
+        <w:t>kan</w:t>
+      </w:r>
+      <w:proofErr w:type="spellEnd"/>
+      <w:r>
+        <w:rPr>
+          <w:b/>
+          <w:bCs/>
+        </w:rPr>
+        <w:t xml:space="preserve"> vi </w:t>
+      </w:r>
+      <w:proofErr w:type="spellStart"/>
+      <w:r>
+        <w:rPr>
+          <w:b/>
+          <w:bCs/>
+        </w:rPr>
+        <w:t>förbättra</w:t>
+      </w:r>
+      <w:proofErr w:type="spellEnd"/>
+      <w:r>
+        <w:rPr>
+          <w:b/>
+          <w:bCs/>
+        </w:rPr>
+        <w:t>?</w:t>
+      </w:r>
+    </w:p>
+    <w:p>
+      <w:pPr>
+        <w:pStyle w:val="Liststycke"/>
+        <w:numPr>
+          <w:ilvl w:val="0"/>
+          <w:numId w:val="4"/>
+        </w:numPr>
+      </w:pPr>
+      <w:r>
+        <w:rPr>
+          <w:lang w:val="sv-SE"/>
+        </w:rPr>
+        <w:t xml:space="preserve">Bryt ner </w:t>
+      </w:r>
+      <w:proofErr w:type="spellStart"/>
+      <w:r>
+        <w:rPr>
+          <w:lang w:val="sv-SE"/>
+        </w:rPr>
+        <w:t>Stories</w:t>
+      </w:r>
+      <w:proofErr w:type="spellEnd"/>
+      <w:r>
+        <w:rPr>
+          <w:lang w:val="sv-SE"/>
+        </w:rPr>
+        <w:t xml:space="preserve"> ytterligare</w:t>
+      </w:r>
+      <w:r>
+        <w:rPr>
+          <w:lang w:val="sv-SE"/>
+        </w:rPr>
+        <w:t xml:space="preserve"> n</w:t>
+      </w:r>
+      <w:r>
+        <w:rPr>
+          <w:lang w:val="sv-SE"/>
+        </w:rPr>
+        <w:t xml:space="preserve">är det går så att vi kan jobba </w:t>
+      </w:r>
+      <w:r>
+        <w:rPr>
+          <w:lang w:val="sv-SE"/>
+        </w:rPr>
+        <w:t>parallellt</w:t>
+      </w:r>
+    </w:p>
+    <w:p>
+      <w:pPr>
+        <w:pStyle w:val="Liststycke"/>
+        <w:numPr>
+          <w:ilvl w:val="0"/>
+          <w:numId w:val="4"/>
+        </w:numPr>
+      </w:pPr>
+      <w:r>
+        <w:rPr>
+          <w:lang w:val="sv-SE"/>
+        </w:rPr>
+        <w:t>Kommunikationen</w:t>
+      </w:r>
+      <w:r>
+        <w:rPr>
+          <w:lang w:val="sv-SE"/>
+        </w:rPr>
+        <w:t xml:space="preserve"> kan förbättras ytterligare, i</w:t>
+      </w:r>
+      <w:r>
+        <w:rPr>
+          <w:lang w:val="sv-SE"/>
+        </w:rPr>
+        <w:t xml:space="preserve"> vad vi gör och </w:t>
+      </w:r>
+      <w:r>
+        <w:rPr>
+          <w:lang w:val="sv-SE"/>
+        </w:rPr>
+        <w:t>kommunikation</w:t>
+      </w:r>
+      <w:r>
+        <w:rPr>
+          <w:lang w:val="sv-SE"/>
+        </w:rPr>
+        <w:t xml:space="preserve"> angående stylingen</w:t>
+      </w:r>
+    </w:p>
+    <w:p>
+      <w:pPr>
+        <w:pStyle w:val="Liststycke"/>
+        <w:numPr>
+          <w:ilvl w:val="1"/>
+          <w:numId w:val="4"/>
+        </w:numPr>
+      </w:pPr>
+      <w:r>
+        <w:rPr>
+          <w:lang w:val="sv-SE"/>
+        </w:rPr>
+        <w:t>Begränsa oss (så att det inte blir för spretigt)</w:t>
+      </w:r>
+    </w:p>
+    <w:p>
+      <w:pPr>
+        <w:pStyle w:val="Liststycke"/>
+        <w:numPr>
+          <w:ilvl w:val="1"/>
+          <w:numId w:val="4"/>
+        </w:numPr>
+      </w:pPr>
+      <w:r>
+        <w:rPr>
+          <w:lang w:val="sv-SE"/>
+        </w:rPr>
+        <w:t xml:space="preserve">Att </w:t>
+      </w:r>
+      <w:proofErr w:type="spellStart"/>
+      <w:r>
+        <w:rPr>
+          <w:lang w:val="sv-SE"/>
+        </w:rPr>
+        <w:t>ideer</w:t>
+      </w:r>
+      <w:proofErr w:type="spellEnd"/>
+      <w:r>
+        <w:rPr>
+          <w:lang w:val="sv-SE"/>
+        </w:rPr>
+        <w:t xml:space="preserve"> direkt läggs i backloggen så att de inte börjar pillas på</w:t>
+      </w:r>
+    </w:p>
+    <w:p>
+      <w:pPr>
+        <w:pStyle w:val="Liststycke"/>
+        <w:numPr>
+          <w:ilvl w:val="1"/>
+          <w:numId w:val="4"/>
+        </w:numPr>
+      </w:pPr>
+      <w:r>
+        <w:rPr>
+          <w:lang w:val="sv-SE"/>
+        </w:rPr>
+        <w:t xml:space="preserve">Vid eventuell bugg, ta diskussion med teamet </w:t>
+      </w:r>
+      <w:proofErr w:type="spellStart"/>
+      <w:r>
+        <w:rPr>
+          <w:lang w:val="sv-SE"/>
+        </w:rPr>
+        <w:t>inna</w:t>
+      </w:r>
+      <w:proofErr w:type="spellEnd"/>
+      <w:r>
+        <w:rPr>
+          <w:lang w:val="sv-SE"/>
+        </w:rPr>
+        <w:t xml:space="preserve"> </w:t>
+      </w:r>
+      <w:proofErr w:type="spellStart"/>
+      <w:r>
+        <w:rPr>
+          <w:lang w:val="sv-SE"/>
+        </w:rPr>
+        <w:t>återgärder</w:t>
+      </w:r>
+      <w:proofErr w:type="spellEnd"/>
+    </w:p>
+    <w:p>
+      <w:pPr>
+        <w:rPr>
+          <w:b/>
+          <w:bCs/>
+        </w:rPr>
+      </w:pPr>
+      <w:proofErr w:type="spellStart"/>
+      <w:r>
+        <w:rPr>
+          <w:b/>
+          <w:bCs/>
+        </w:rPr>
+        <w:t>Vilka</w:t>
+      </w:r>
+      <w:proofErr w:type="spellEnd"/>
+      <w:r>
+        <w:rPr>
+          <w:b/>
+          <w:bCs/>
+        </w:rPr>
+        <w:t xml:space="preserve"> </w:t>
+      </w:r>
+      <w:proofErr w:type="spellStart"/>
+      <w:r>
+        <w:rPr>
+          <w:b/>
+          <w:bCs/>
+        </w:rPr>
+        <w:t>åtgärdspunkter</w:t>
+      </w:r>
+      <w:proofErr w:type="spellEnd"/>
+      <w:r>
+        <w:rPr>
+          <w:b/>
+          <w:bCs/>
+        </w:rPr>
+        <w:t xml:space="preserve"> ska vi ta med </w:t>
+      </w:r>
+      <w:proofErr w:type="spellStart"/>
+      <w:r>
+        <w:rPr>
+          <w:b/>
+          <w:bCs/>
+        </w:rPr>
+        <w:t>oss</w:t>
+      </w:r>
+      <w:proofErr w:type="spellEnd"/>
+      <w:r>
+        <w:rPr>
+          <w:b/>
+          <w:bCs/>
+        </w:rPr>
+        <w:t xml:space="preserve"> till </w:t>
+      </w:r>
+      <w:proofErr w:type="spellStart"/>
+      <w:r>
+        <w:rPr>
+          <w:b/>
+          <w:bCs/>
+        </w:rPr>
+        <w:t>nästa</w:t>
+      </w:r>
+      <w:proofErr w:type="spellEnd"/>
+      <w:r>
+        <w:rPr>
+          <w:b/>
+          <w:bCs/>
+        </w:rPr>
+        <w:t xml:space="preserve"> sprint?</w:t>
+      </w:r>
+    </w:p>
+    <w:p>
+      <w:pPr>
+        <w:pStyle w:val="Liststycke"/>
+        <w:numPr>
+          <w:ilvl w:val="0"/>
+          <w:numId w:val="5"/>
+        </w:numPr>
+      </w:pPr>
+      <w:r>
+        <w:rPr>
+          <w:lang w:val="sv-SE"/>
+        </w:rPr>
+        <w:t>All</w:t>
+      </w:r>
+      <w:r>
+        <w:rPr>
+          <w:lang w:val="sv-SE"/>
+        </w:rPr>
+        <w:t>t under ”Vad vi kan förbättra”</w:t>
+      </w:r>
+      <w:r>
+        <w:rPr>
+          <w:lang w:val="sv-SE"/>
+        </w:rPr>
+        <w:t xml:space="preserve"> </w:t>
+      </w:r>
+      <w:r>
+        <w:rPr>
+          <w:lang w:val="sv-SE"/>
+        </w:rPr>
+        <w:t>vi ta med oss in i nästa sprint och förbättra</w:t>
+      </w:r>
+    </w:p>
+    <w:p/>
+    <w:p/>
     <w:sectPr>
       <w:pgSz w:w="11906" w:h="16838"/>
       <w:pgMar w:top="720" w:right="720" w:bottom="720" w:left="720" w:header="708" w:footer="708" w:gutter="0"/>
@@ -7040,6 +8697,119 @@
     </w:lvl>
   </w:abstractNum>
   <w:abstractNum w:abstractNumId="1" w15:restartNumberingAfterBreak="0">
+    <w:nsid w:val="0E0806DA"/>
+    <w:multiLevelType w:val="hybridMultilevel"/>
+    <w:tmpl w:val="0344B200"/>
+    <w:lvl w:ilvl="0" w:tplc="20000001">
+      <w:start w:val="1"/>
+      <w:numFmt w:val="bullet"/>
+      <w:lvlText w:val=""/>
+      <w:lvlJc w:val="left"/>
+      <w:pPr>
+        <w:ind w:left="720" w:hanging="360"/>
+      </w:pPr>
+      <w:rPr>
+        <w:rFonts w:ascii="Symbol" w:hAnsi="Symbol" w:hint="default"/>
+      </w:rPr>
+    </w:lvl>
+    <w:lvl w:ilvl="1" w:tplc="20000003">
+      <w:start w:val="1"/>
+      <w:numFmt w:val="bullet"/>
+      <w:lvlText w:val="o"/>
+      <w:lvlJc w:val="left"/>
+      <w:pPr>
+        <w:ind w:left="1440" w:hanging="360"/>
+      </w:pPr>
+      <w:rPr>
+        <w:rFonts w:ascii="Courier New" w:hAnsi="Courier New" w:cs="Courier New" w:hint="default"/>
+      </w:rPr>
+    </w:lvl>
+    <w:lvl w:ilvl="2" w:tplc="20000005">
+      <w:start w:val="1"/>
+      <w:numFmt w:val="bullet"/>
+      <w:lvlText w:val=""/>
+      <w:lvlJc w:val="left"/>
+      <w:pPr>
+        <w:ind w:left="2160" w:hanging="360"/>
+      </w:pPr>
+      <w:rPr>
+        <w:rFonts w:ascii="Wingdings" w:hAnsi="Wingdings" w:hint="default"/>
+      </w:rPr>
+    </w:lvl>
+    <w:lvl w:ilvl="3" w:tplc="20000001" w:tentative="1">
+      <w:start w:val="1"/>
+      <w:numFmt w:val="bullet"/>
+      <w:lvlText w:val=""/>
+      <w:lvlJc w:val="left"/>
+      <w:pPr>
+        <w:ind w:left="2880" w:hanging="360"/>
+      </w:pPr>
+      <w:rPr>
+        <w:rFonts w:ascii="Symbol" w:hAnsi="Symbol" w:hint="default"/>
+      </w:rPr>
+    </w:lvl>
+    <w:lvl w:ilvl="4" w:tplc="20000003" w:tentative="1">
+      <w:start w:val="1"/>
+      <w:numFmt w:val="bullet"/>
+      <w:lvlText w:val="o"/>
+      <w:lvlJc w:val="left"/>
+      <w:pPr>
+        <w:ind w:left="3600" w:hanging="360"/>
+      </w:pPr>
+      <w:rPr>
+        <w:rFonts w:ascii="Courier New" w:hAnsi="Courier New" w:cs="Courier New" w:hint="default"/>
+      </w:rPr>
+    </w:lvl>
+    <w:lvl w:ilvl="5" w:tplc="20000005" w:tentative="1">
+      <w:start w:val="1"/>
+      <w:numFmt w:val="bullet"/>
+      <w:lvlText w:val=""/>
+      <w:lvlJc w:val="left"/>
+      <w:pPr>
+        <w:ind w:left="4320" w:hanging="360"/>
+      </w:pPr>
+      <w:rPr>
+        <w:rFonts w:ascii="Wingdings" w:hAnsi="Wingdings" w:hint="default"/>
+      </w:rPr>
+    </w:lvl>
+    <w:lvl w:ilvl="6" w:tplc="20000001" w:tentative="1">
+      <w:start w:val="1"/>
+      <w:numFmt w:val="bullet"/>
+      <w:lvlText w:val=""/>
+      <w:lvlJc w:val="left"/>
+      <w:pPr>
+        <w:ind w:left="5040" w:hanging="360"/>
+      </w:pPr>
+      <w:rPr>
+        <w:rFonts w:ascii="Symbol" w:hAnsi="Symbol" w:hint="default"/>
+      </w:rPr>
+    </w:lvl>
+    <w:lvl w:ilvl="7" w:tplc="20000003" w:tentative="1">
+      <w:start w:val="1"/>
+      <w:numFmt w:val="bullet"/>
+      <w:lvlText w:val="o"/>
+      <w:lvlJc w:val="left"/>
+      <w:pPr>
+        <w:ind w:left="5760" w:hanging="360"/>
+      </w:pPr>
+      <w:rPr>
+        <w:rFonts w:ascii="Courier New" w:hAnsi="Courier New" w:cs="Courier New" w:hint="default"/>
+      </w:rPr>
+    </w:lvl>
+    <w:lvl w:ilvl="8" w:tplc="20000005" w:tentative="1">
+      <w:start w:val="1"/>
+      <w:numFmt w:val="bullet"/>
+      <w:lvlText w:val=""/>
+      <w:lvlJc w:val="left"/>
+      <w:pPr>
+        <w:ind w:left="6480" w:hanging="360"/>
+      </w:pPr>
+      <w:rPr>
+        <w:rFonts w:ascii="Wingdings" w:hAnsi="Wingdings" w:hint="default"/>
+      </w:rPr>
+    </w:lvl>
+  </w:abstractNum>
+  <w:abstractNum w:abstractNumId="2" w15:restartNumberingAfterBreak="0">
     <w:nsid w:val="2CCD7778"/>
     <w:multiLevelType w:val="hybridMultilevel"/>
     <w:tmpl w:val="AC6898EC"/>
@@ -7152,11 +8922,246 @@
       </w:rPr>
     </w:lvl>
   </w:abstractNum>
+  <w:abstractNum w:abstractNumId="3" w15:restartNumberingAfterBreak="0">
+    <w:nsid w:val="3B9A4235"/>
+    <w:multiLevelType w:val="hybridMultilevel"/>
+    <w:tmpl w:val="E72E5158"/>
+    <w:lvl w:ilvl="0" w:tplc="20000001">
+      <w:start w:val="1"/>
+      <w:numFmt w:val="bullet"/>
+      <w:lvlText w:val=""/>
+      <w:lvlJc w:val="left"/>
+      <w:pPr>
+        <w:ind w:left="720" w:hanging="360"/>
+      </w:pPr>
+      <w:rPr>
+        <w:rFonts w:ascii="Symbol" w:hAnsi="Symbol" w:hint="default"/>
+      </w:rPr>
+    </w:lvl>
+    <w:lvl w:ilvl="1" w:tplc="20000003" w:tentative="1">
+      <w:start w:val="1"/>
+      <w:numFmt w:val="bullet"/>
+      <w:lvlText w:val="o"/>
+      <w:lvlJc w:val="left"/>
+      <w:pPr>
+        <w:ind w:left="1440" w:hanging="360"/>
+      </w:pPr>
+      <w:rPr>
+        <w:rFonts w:ascii="Courier New" w:hAnsi="Courier New" w:cs="Courier New" w:hint="default"/>
+      </w:rPr>
+    </w:lvl>
+    <w:lvl w:ilvl="2" w:tplc="20000005" w:tentative="1">
+      <w:start w:val="1"/>
+      <w:numFmt w:val="bullet"/>
+      <w:lvlText w:val=""/>
+      <w:lvlJc w:val="left"/>
+      <w:pPr>
+        <w:ind w:left="2160" w:hanging="360"/>
+      </w:pPr>
+      <w:rPr>
+        <w:rFonts w:ascii="Wingdings" w:hAnsi="Wingdings" w:hint="default"/>
+      </w:rPr>
+    </w:lvl>
+    <w:lvl w:ilvl="3" w:tplc="20000001" w:tentative="1">
+      <w:start w:val="1"/>
+      <w:numFmt w:val="bullet"/>
+      <w:lvlText w:val=""/>
+      <w:lvlJc w:val="left"/>
+      <w:pPr>
+        <w:ind w:left="2880" w:hanging="360"/>
+      </w:pPr>
+      <w:rPr>
+        <w:rFonts w:ascii="Symbol" w:hAnsi="Symbol" w:hint="default"/>
+      </w:rPr>
+    </w:lvl>
+    <w:lvl w:ilvl="4" w:tplc="20000003" w:tentative="1">
+      <w:start w:val="1"/>
+      <w:numFmt w:val="bullet"/>
+      <w:lvlText w:val="o"/>
+      <w:lvlJc w:val="left"/>
+      <w:pPr>
+        <w:ind w:left="3600" w:hanging="360"/>
+      </w:pPr>
+      <w:rPr>
+        <w:rFonts w:ascii="Courier New" w:hAnsi="Courier New" w:cs="Courier New" w:hint="default"/>
+      </w:rPr>
+    </w:lvl>
+    <w:lvl w:ilvl="5" w:tplc="20000005" w:tentative="1">
+      <w:start w:val="1"/>
+      <w:numFmt w:val="bullet"/>
+      <w:lvlText w:val=""/>
+      <w:lvlJc w:val="left"/>
+      <w:pPr>
+        <w:ind w:left="4320" w:hanging="360"/>
+      </w:pPr>
+      <w:rPr>
+        <w:rFonts w:ascii="Wingdings" w:hAnsi="Wingdings" w:hint="default"/>
+      </w:rPr>
+    </w:lvl>
+    <w:lvl w:ilvl="6" w:tplc="20000001" w:tentative="1">
+      <w:start w:val="1"/>
+      <w:numFmt w:val="bullet"/>
+      <w:lvlText w:val=""/>
+      <w:lvlJc w:val="left"/>
+      <w:pPr>
+        <w:ind w:left="5040" w:hanging="360"/>
+      </w:pPr>
+      <w:rPr>
+        <w:rFonts w:ascii="Symbol" w:hAnsi="Symbol" w:hint="default"/>
+      </w:rPr>
+    </w:lvl>
+    <w:lvl w:ilvl="7" w:tplc="20000003" w:tentative="1">
+      <w:start w:val="1"/>
+      <w:numFmt w:val="bullet"/>
+      <w:lvlText w:val="o"/>
+      <w:lvlJc w:val="left"/>
+      <w:pPr>
+        <w:ind w:left="5760" w:hanging="360"/>
+      </w:pPr>
+      <w:rPr>
+        <w:rFonts w:ascii="Courier New" w:hAnsi="Courier New" w:cs="Courier New" w:hint="default"/>
+      </w:rPr>
+    </w:lvl>
+    <w:lvl w:ilvl="8" w:tplc="20000005" w:tentative="1">
+      <w:start w:val="1"/>
+      <w:numFmt w:val="bullet"/>
+      <w:lvlText w:val=""/>
+      <w:lvlJc w:val="left"/>
+      <w:pPr>
+        <w:ind w:left="6480" w:hanging="360"/>
+      </w:pPr>
+      <w:rPr>
+        <w:rFonts w:ascii="Wingdings" w:hAnsi="Wingdings" w:hint="default"/>
+      </w:rPr>
+    </w:lvl>
+  </w:abstractNum>
+  <w:abstractNum w:abstractNumId="4" w15:restartNumberingAfterBreak="0">
+    <w:nsid w:val="6DAE6D93"/>
+    <w:multiLevelType w:val="hybridMultilevel"/>
+    <w:tmpl w:val="C24C5EEC"/>
+    <w:lvl w:ilvl="0" w:tplc="20000001">
+      <w:start w:val="1"/>
+      <w:numFmt w:val="bullet"/>
+      <w:lvlText w:val=""/>
+      <w:lvlJc w:val="left"/>
+      <w:pPr>
+        <w:ind w:left="720" w:hanging="360"/>
+      </w:pPr>
+      <w:rPr>
+        <w:rFonts w:ascii="Symbol" w:hAnsi="Symbol" w:hint="default"/>
+      </w:rPr>
+    </w:lvl>
+    <w:lvl w:ilvl="1" w:tplc="20000003" w:tentative="1">
+      <w:start w:val="1"/>
+      <w:numFmt w:val="bullet"/>
+      <w:lvlText w:val="o"/>
+      <w:lvlJc w:val="left"/>
+      <w:pPr>
+        <w:ind w:left="1440" w:hanging="360"/>
+      </w:pPr>
+      <w:rPr>
+        <w:rFonts w:ascii="Courier New" w:hAnsi="Courier New" w:cs="Courier New" w:hint="default"/>
+      </w:rPr>
+    </w:lvl>
+    <w:lvl w:ilvl="2" w:tplc="20000005" w:tentative="1">
+      <w:start w:val="1"/>
+      <w:numFmt w:val="bullet"/>
+      <w:lvlText w:val=""/>
+      <w:lvlJc w:val="left"/>
+      <w:pPr>
+        <w:ind w:left="2160" w:hanging="360"/>
+      </w:pPr>
+      <w:rPr>
+        <w:rFonts w:ascii="Wingdings" w:hAnsi="Wingdings" w:hint="default"/>
+      </w:rPr>
+    </w:lvl>
+    <w:lvl w:ilvl="3" w:tplc="20000001" w:tentative="1">
+      <w:start w:val="1"/>
+      <w:numFmt w:val="bullet"/>
+      <w:lvlText w:val=""/>
+      <w:lvlJc w:val="left"/>
+      <w:pPr>
+        <w:ind w:left="2880" w:hanging="360"/>
+      </w:pPr>
+      <w:rPr>
+        <w:rFonts w:ascii="Symbol" w:hAnsi="Symbol" w:hint="default"/>
+      </w:rPr>
+    </w:lvl>
+    <w:lvl w:ilvl="4" w:tplc="20000003" w:tentative="1">
+      <w:start w:val="1"/>
+      <w:numFmt w:val="bullet"/>
+      <w:lvlText w:val="o"/>
+      <w:lvlJc w:val="left"/>
+      <w:pPr>
+        <w:ind w:left="3600" w:hanging="360"/>
+      </w:pPr>
+      <w:rPr>
+        <w:rFonts w:ascii="Courier New" w:hAnsi="Courier New" w:cs="Courier New" w:hint="default"/>
+      </w:rPr>
+    </w:lvl>
+    <w:lvl w:ilvl="5" w:tplc="20000005" w:tentative="1">
+      <w:start w:val="1"/>
+      <w:numFmt w:val="bullet"/>
+      <w:lvlText w:val=""/>
+      <w:lvlJc w:val="left"/>
+      <w:pPr>
+        <w:ind w:left="4320" w:hanging="360"/>
+      </w:pPr>
+      <w:rPr>
+        <w:rFonts w:ascii="Wingdings" w:hAnsi="Wingdings" w:hint="default"/>
+      </w:rPr>
+    </w:lvl>
+    <w:lvl w:ilvl="6" w:tplc="20000001" w:tentative="1">
+      <w:start w:val="1"/>
+      <w:numFmt w:val="bullet"/>
+      <w:lvlText w:val=""/>
+      <w:lvlJc w:val="left"/>
+      <w:pPr>
+        <w:ind w:left="5040" w:hanging="360"/>
+      </w:pPr>
+      <w:rPr>
+        <w:rFonts w:ascii="Symbol" w:hAnsi="Symbol" w:hint="default"/>
+      </w:rPr>
+    </w:lvl>
+    <w:lvl w:ilvl="7" w:tplc="20000003" w:tentative="1">
+      <w:start w:val="1"/>
+      <w:numFmt w:val="bullet"/>
+      <w:lvlText w:val="o"/>
+      <w:lvlJc w:val="left"/>
+      <w:pPr>
+        <w:ind w:left="5760" w:hanging="360"/>
+      </w:pPr>
+      <w:rPr>
+        <w:rFonts w:ascii="Courier New" w:hAnsi="Courier New" w:cs="Courier New" w:hint="default"/>
+      </w:rPr>
+    </w:lvl>
+    <w:lvl w:ilvl="8" w:tplc="20000005" w:tentative="1">
+      <w:start w:val="1"/>
+      <w:numFmt w:val="bullet"/>
+      <w:lvlText w:val=""/>
+      <w:lvlJc w:val="left"/>
+      <w:pPr>
+        <w:ind w:left="6480" w:hanging="360"/>
+      </w:pPr>
+      <w:rPr>
+        <w:rFonts w:ascii="Wingdings" w:hAnsi="Wingdings" w:hint="default"/>
+      </w:rPr>
+    </w:lvl>
+  </w:abstractNum>
   <w:num w:numId="1">
     <w:abstractNumId w:val="0"/>
   </w:num>
   <w:num w:numId="2">
+    <w:abstractNumId w:val="2"/>
+  </w:num>
+  <w:num w:numId="3">
+    <w:abstractNumId w:val="4"/>
+  </w:num>
+  <w:num w:numId="4">
     <w:abstractNumId w:val="1"/>
+  </w:num>
+  <w:num w:numId="5">
+    <w:abstractNumId w:val="3"/>
   </w:num>
 </w:numbering>
 </file>
@@ -7603,6 +9608,28 @@
       <w:szCs w:val="26"/>
     </w:rPr>
   </w:style>
+  <w:style w:type="paragraph" w:styleId="Rubrik3">
+    <w:name w:val="heading 3"/>
+    <w:basedOn w:val="Normal"/>
+    <w:next w:val="Normal"/>
+    <w:link w:val="Rubrik3Char"/>
+    <w:uiPriority w:val="9"/>
+    <w:unhideWhenUsed/>
+    <w:qFormat/>
+    <w:rsid w:val="00665D91"/>
+    <w:pPr>
+      <w:keepNext/>
+      <w:keepLines/>
+      <w:spacing w:before="40" w:after="0"/>
+      <w:outlineLvl w:val="2"/>
+    </w:pPr>
+    <w:rPr>
+      <w:rFonts w:asciiTheme="majorHAnsi" w:eastAsiaTheme="majorEastAsia" w:hAnsiTheme="majorHAnsi" w:cstheme="majorBidi"/>
+      <w:color w:val="1F3763" w:themeColor="accent1" w:themeShade="7F"/>
+      <w:sz w:val="24"/>
+      <w:szCs w:val="24"/>
+    </w:rPr>
+  </w:style>
   <w:style w:type="character" w:default="1" w:styleId="Standardstycketeckensnitt">
     <w:name w:val="Default Paragraph Font"/>
     <w:uiPriority w:val="1"/>
@@ -7793,6 +9820,19 @@
         <w:bCs/>
       </w:rPr>
     </w:tblStylePr>
+  </w:style>
+  <w:style w:type="character" w:customStyle="1" w:styleId="Rubrik3Char">
+    <w:name w:val="Rubrik 3 Char"/>
+    <w:basedOn w:val="Standardstycketeckensnitt"/>
+    <w:link w:val="Rubrik3"/>
+    <w:uiPriority w:val="9"/>
+    <w:rsid w:val="00665D91"/>
+    <w:rPr>
+      <w:rFonts w:asciiTheme="majorHAnsi" w:eastAsiaTheme="majorEastAsia" w:hAnsiTheme="majorHAnsi" w:cstheme="majorBidi"/>
+      <w:color w:val="1F3763" w:themeColor="accent1" w:themeShade="7F"/>
+      <w:sz w:val="24"/>
+      <w:szCs w:val="24"/>
+    </w:rPr>
   </w:style>
 </w:styles>
 </file>

</xml_diff>